<commit_message>
updated as of Apr 2019, software & web focus
</commit_message>
<xml_diff>
--- a/Resume.docx
+++ b/Resume.docx
@@ -1,31 +1,11 @@
 
 <file path=word/document.xml><?xml version="1.0" encoding="utf-8"?>
-<w:document xmlns:wpc="http://schemas.microsoft.com/office/word/2010/wordprocessingCanvas" xmlns:cx="http://schemas.microsoft.com/office/drawing/2014/chartex" xmlns:cx1="http://schemas.microsoft.com/office/drawing/2015/9/8/chartex" xmlns:cx2="http://schemas.microsoft.com/office/drawing/2015/10/21/chartex" xmlns:mc="http://schemas.openxmlformats.org/markup-compatibility/2006" xmlns:o="urn:schemas-microsoft-com:office:office" xmlns:r="http://schemas.openxmlformats.org/officeDocument/2006/relationships" xmlns:m="http://schemas.openxmlformats.org/officeDocument/2006/math" xmlns:v="urn:schemas-microsoft-com:vml" xmlns:wp14="http://schemas.microsoft.com/office/word/2010/wordprocessingDrawing" xmlns:wp="http://schemas.openxmlformats.org/drawingml/2006/wordprocessingDrawing" xmlns:w10="urn:schemas-microsoft-com:office:word" xmlns:w="http://schemas.openxmlformats.org/wordprocessingml/2006/main" xmlns:w14="http://schemas.microsoft.com/office/word/2010/wordml" xmlns:w15="http://schemas.microsoft.com/office/word/2012/wordml" xmlns:w16se="http://schemas.microsoft.com/office/word/2015/wordml/symex" xmlns:wpg="http://schemas.microsoft.com/office/word/2010/wordprocessingGroup" xmlns:wpi="http://schemas.microsoft.com/office/word/2010/wordprocessingInk" xmlns:wne="http://schemas.microsoft.com/office/word/2006/wordml" xmlns:wps="http://schemas.microsoft.com/office/word/2010/wordprocessingShape" mc:Ignorable="w14 w15 w16se wp14">
+<w:document xmlns:wpc="http://schemas.microsoft.com/office/word/2010/wordprocessingCanvas" xmlns:cx="http://schemas.microsoft.com/office/drawing/2014/chartex" xmlns:cx1="http://schemas.microsoft.com/office/drawing/2015/9/8/chartex" xmlns:cx2="http://schemas.microsoft.com/office/drawing/2015/10/21/chartex" xmlns:cx3="http://schemas.microsoft.com/office/drawing/2016/5/9/chartex" xmlns:cx4="http://schemas.microsoft.com/office/drawing/2016/5/10/chartex" xmlns:cx5="http://schemas.microsoft.com/office/drawing/2016/5/11/chartex" xmlns:cx6="http://schemas.microsoft.com/office/drawing/2016/5/12/chartex" xmlns:cx7="http://schemas.microsoft.com/office/drawing/2016/5/13/chartex" xmlns:cx8="http://schemas.microsoft.com/office/drawing/2016/5/14/chartex" xmlns:mc="http://schemas.openxmlformats.org/markup-compatibility/2006" xmlns:aink="http://schemas.microsoft.com/office/drawing/2016/ink" xmlns:am3d="http://schemas.microsoft.com/office/drawing/2017/model3d" xmlns:o="urn:schemas-microsoft-com:office:office" xmlns:r="http://schemas.openxmlformats.org/officeDocument/2006/relationships" xmlns:m="http://schemas.openxmlformats.org/officeDocument/2006/math" xmlns:v="urn:schemas-microsoft-com:vml" xmlns:wp14="http://schemas.microsoft.com/office/word/2010/wordprocessingDrawing" xmlns:wp="http://schemas.openxmlformats.org/drawingml/2006/wordprocessingDrawing" xmlns:w10="urn:schemas-microsoft-com:office:word" xmlns:w="http://schemas.openxmlformats.org/wordprocessingml/2006/main" xmlns:w14="http://schemas.microsoft.com/office/word/2010/wordml" xmlns:w15="http://schemas.microsoft.com/office/word/2012/wordml" xmlns:w16cid="http://schemas.microsoft.com/office/word/2016/wordml/cid" xmlns:w16se="http://schemas.microsoft.com/office/word/2015/wordml/symex" xmlns:wpg="http://schemas.microsoft.com/office/word/2010/wordprocessingGroup" xmlns:wpi="http://schemas.microsoft.com/office/word/2010/wordprocessingInk" xmlns:wne="http://schemas.microsoft.com/office/word/2006/wordml" xmlns:wps="http://schemas.microsoft.com/office/word/2010/wordprocessingShape" mc:Ignorable="w14 w15 w16se w16cid wp14">
   <w:body>
-    <w:p>
-      <w:pPr>
-        <w:jc w:val="center"/>
-        <w:rPr>
-          <w:rFonts w:ascii="AR JULIAN" w:hAnsi="AR JULIAN"/>
-          <w:sz w:val="68"/>
-          <w:szCs w:val="68"/>
-        </w:rPr>
-      </w:pPr>
-      <w:r>
-        <w:rPr>
-          <w:rFonts w:ascii="AR JULIAN" w:eastAsia="JasmineUPC" w:hAnsi="AR JULIAN" w:cs="JasmineUPC"/>
-          <w:bCs/>
-          <w:sz w:val="68"/>
-          <w:szCs w:val="68"/>
-        </w:rPr>
-        <w:t>Ashley D. Wright</w:t>
-      </w:r>
-    </w:p>
     <w:tbl>
       <w:tblPr>
         <w:tblStyle w:val="TableGrid"/>
-        <w:tblW w:w="0" w:type="auto"/>
-        <w:jc w:val="center"/>
+        <w:tblW w:w="10281" w:type="dxa"/>
         <w:tblBorders>
           <w:top w:val="none" w:sz="0" w:space="0" w:color="auto"/>
           <w:left w:val="none" w:sz="0" w:space="0" w:color="auto"/>
@@ -37,26 +17,125 @@
         <w:tblLook w:val="04A0" w:firstRow="1" w:lastRow="0" w:firstColumn="1" w:lastColumn="0" w:noHBand="0" w:noVBand="1"/>
       </w:tblPr>
       <w:tblGrid>
-        <w:gridCol w:w="5289"/>
-        <w:gridCol w:w="5151"/>
+        <w:gridCol w:w="5040"/>
+        <w:gridCol w:w="5241"/>
       </w:tblGrid>
       <w:tr>
         <w:trPr>
-          <w:jc w:val="center"/>
+          <w:trHeight w:val="1170"/>
         </w:trPr>
         <w:tc>
           <w:tcPr>
-            <w:tcW w:w="5395" w:type="dxa"/>
+            <w:tcW w:w="5040" w:type="dxa"/>
+            <w:vAlign w:val="center"/>
+            <w:hideMark/>
           </w:tcPr>
           <w:p>
             <w:pPr>
               <w:jc w:val="center"/>
               <w:rPr>
+                <w:rFonts w:ascii="Bernard MT Condensed" w:eastAsia="JasmineUPC" w:hAnsi="Bernard MT Condensed" w:cs="JasmineUPC"/>
+                <w:bCs/>
+                <w:color w:val="385623" w:themeColor="accent6" w:themeShade="80"/>
+                <w:sz w:val="72"/>
+                <w:szCs w:val="64"/>
+              </w:rPr>
+            </w:pPr>
+            <w:r>
+              <w:rPr>
+                <w:rFonts w:ascii="Bernard MT Condensed" w:eastAsia="JasmineUPC" w:hAnsi="Bernard MT Condensed" w:cs="JasmineUPC"/>
+                <w:bCs/>
+                <w:color w:val="385623" w:themeColor="accent6" w:themeShade="80"/>
+                <w:sz w:val="72"/>
+                <w:szCs w:val="64"/>
+              </w:rPr>
+              <w:t>Ashley D. Wright</w:t>
+            </w:r>
+          </w:p>
+        </w:tc>
+        <w:tc>
+          <w:tcPr>
+            <w:tcW w:w="5241" w:type="dxa"/>
+            <w:vAlign w:val="center"/>
+            <w:hideMark/>
+          </w:tcPr>
+          <w:p>
+            <w:pPr>
+              <w:jc w:val="center"/>
+              <w:rPr>
+                <w:kern w:val="0"/>
                 <w:sz w:val="22"/>
                 <w:szCs w:val="22"/>
               </w:rPr>
             </w:pPr>
+            <w:r>
+              <w:rPr>
+                <w:kern w:val="0"/>
+                <w:sz w:val="22"/>
+                <w:szCs w:val="22"/>
+              </w:rPr>
+              <w:t>Manchester, NH 03104</w:t>
+            </w:r>
+          </w:p>
+          <w:p>
+            <w:pPr>
+              <w:jc w:val="center"/>
+              <w:rPr>
+                <w:rFonts w:cs="Calibri"/>
+                <w:kern w:val="0"/>
+                <w:sz w:val="22"/>
+                <w:szCs w:val="22"/>
+              </w:rPr>
+            </w:pPr>
+            <w:r>
+              <w:rPr>
+                <w:rFonts w:cs="Calibri"/>
+                <w:kern w:val="0"/>
+                <w:sz w:val="22"/>
+                <w:szCs w:val="22"/>
+              </w:rPr>
+              <w:t>(603) 475-3519</w:t>
+            </w:r>
+          </w:p>
+          <w:p>
+            <w:pPr>
+              <w:jc w:val="center"/>
+              <w:rPr>
+                <w:rStyle w:val="Hyperlink"/>
+                <w:rFonts w:cs="Calibri"/>
+                <w:color w:val="538135" w:themeColor="accent6" w:themeShade="BF"/>
+                <w:kern w:val="0"/>
+                <w:sz w:val="22"/>
+                <w:szCs w:val="22"/>
+              </w:rPr>
+            </w:pPr>
             <w:hyperlink r:id="rId8" w:history="1">
+              <w:r>
+                <w:rPr>
+                  <w:rStyle w:val="Hyperlink"/>
+                  <w:rFonts w:cs="Calibri"/>
+                  <w:color w:val="538135" w:themeColor="accent6" w:themeShade="BF"/>
+                  <w:kern w:val="0"/>
+                  <w:sz w:val="22"/>
+                  <w:szCs w:val="22"/>
+                </w:rPr>
+                <w:t>ashleydiwright@gmail.com</w:t>
+              </w:r>
+            </w:hyperlink>
+          </w:p>
+          <w:p>
+            <w:pPr>
+              <w:jc w:val="center"/>
+              <w:rPr>
+                <w:rFonts w:cs="Calibri"/>
+                <w:color w:val="538135" w:themeColor="accent6" w:themeShade="BF"/>
+                <w:kern w:val="0"/>
+                <w:sz w:val="22"/>
+                <w:szCs w:val="22"/>
+              </w:rPr>
+            </w:pPr>
+            <w:hyperlink r:id="rId9" w:history="1">
+              <w:proofErr w:type="spellStart"/>
               <w:r>
                 <w:rPr>
                   <w:rStyle w:val="Hyperlink"/>
@@ -65,125 +144,10 @@
                   <w:sz w:val="22"/>
                   <w:szCs w:val="22"/>
                 </w:rPr>
-                <w:t>ashleydiwright@gmail.com</w:t>
+                <w:t>ashleywright.dev</w:t>
               </w:r>
+              <w:proofErr w:type="spellEnd"/>
             </w:hyperlink>
-          </w:p>
-        </w:tc>
-        <w:tc>
-          <w:tcPr>
-            <w:tcW w:w="5395" w:type="dxa"/>
-          </w:tcPr>
-          <w:p>
-            <w:pPr>
-              <w:jc w:val="center"/>
-              <w:rPr>
-                <w:sz w:val="22"/>
-                <w:szCs w:val="22"/>
-              </w:rPr>
-            </w:pPr>
-            <w:r>
-              <w:rPr>
-                <w:kern w:val="0"/>
-                <w:sz w:val="22"/>
-                <w:szCs w:val="22"/>
-              </w:rPr>
-              <w:t>4 Romans Road</w:t>
-            </w:r>
-          </w:p>
-        </w:tc>
-      </w:tr>
-      <w:tr>
-        <w:trPr>
-          <w:jc w:val="center"/>
-        </w:trPr>
-        <w:tc>
-          <w:tcPr>
-            <w:tcW w:w="5395" w:type="dxa"/>
-          </w:tcPr>
-          <w:p>
-            <w:pPr>
-              <w:jc w:val="center"/>
-              <w:rPr>
-                <w:sz w:val="22"/>
-                <w:szCs w:val="22"/>
-              </w:rPr>
-            </w:pPr>
-            <w:hyperlink r:id="rId9" w:history="1">
-              <w:r>
-                <w:rPr>
-                  <w:rStyle w:val="Hyperlink"/>
-                  <w:sz w:val="22"/>
-                  <w:szCs w:val="22"/>
-                </w:rPr>
-                <w:t>http://linkedin.com/in/ashleydwright</w:t>
-              </w:r>
-            </w:hyperlink>
-          </w:p>
-        </w:tc>
-        <w:tc>
-          <w:tcPr>
-            <w:tcW w:w="5395" w:type="dxa"/>
-          </w:tcPr>
-          <w:p>
-            <w:pPr>
-              <w:jc w:val="center"/>
-              <w:rPr>
-                <w:kern w:val="0"/>
-                <w:sz w:val="22"/>
-                <w:szCs w:val="22"/>
-              </w:rPr>
-            </w:pPr>
-            <w:r>
-              <w:rPr>
-                <w:kern w:val="0"/>
-                <w:sz w:val="22"/>
-                <w:szCs w:val="22"/>
-              </w:rPr>
-              <w:t>Windham, NH 03087</w:t>
-            </w:r>
-          </w:p>
-        </w:tc>
-      </w:tr>
-      <w:tr>
-        <w:trPr>
-          <w:jc w:val="center"/>
-        </w:trPr>
-        <w:tc>
-          <w:tcPr>
-            <w:tcW w:w="5395" w:type="dxa"/>
-          </w:tcPr>
-          <w:p>
-            <w:pPr>
-              <w:rPr>
-                <w:sz w:val="22"/>
-                <w:szCs w:val="22"/>
-              </w:rPr>
-            </w:pPr>
-          </w:p>
-        </w:tc>
-        <w:tc>
-          <w:tcPr>
-            <w:tcW w:w="5395" w:type="dxa"/>
-          </w:tcPr>
-          <w:p>
-            <w:pPr>
-              <w:jc w:val="center"/>
-              <w:rPr>
-                <w:kern w:val="0"/>
-                <w:sz w:val="22"/>
-                <w:szCs w:val="22"/>
-              </w:rPr>
-            </w:pPr>
-            <w:r>
-              <w:rPr>
-                <w:rFonts w:cs="Calibri"/>
-                <w:kern w:val="0"/>
-                <w:sz w:val="22"/>
-                <w:szCs w:val="22"/>
-              </w:rPr>
-              <w:t>(603)475-3519</w:t>
-            </w:r>
           </w:p>
         </w:tc>
       </w:tr>
@@ -243,7 +207,7 @@
       </w:tblGrid>
       <w:tr>
         <w:trPr>
-          <w:trHeight w:val="827"/>
+          <w:trHeight w:val="620"/>
         </w:trPr>
         <w:tc>
           <w:tcPr>
@@ -271,7 +235,7 @@
                 <w:sz w:val="21"/>
                 <w:szCs w:val="21"/>
               </w:rPr>
-              <w:t>expected May 2017</w:t>
+              <w:t>May 2017</w:t>
             </w:r>
           </w:p>
         </w:tc>
@@ -288,35 +252,12 @@
             </w:pPr>
             <w:r>
               <w:rPr>
-                <w:b/>
                 <w:bCs/>
+                <w:i/>
                 <w:sz w:val="21"/>
                 <w:szCs w:val="21"/>
               </w:rPr>
               <w:t>Florida State University</w:t>
-            </w:r>
-            <w:r>
-              <w:rPr>
-                <w:b/>
-                <w:bCs/>
-                <w:sz w:val="21"/>
-                <w:szCs w:val="21"/>
-              </w:rPr>
-              <w:t xml:space="preserve"> </w:t>
-            </w:r>
-            <w:r>
-              <w:rPr>
-                <w:sz w:val="21"/>
-                <w:szCs w:val="21"/>
-              </w:rPr>
-              <w:t xml:space="preserve">College of </w:t>
-            </w:r>
-            <w:r>
-              <w:rPr>
-                <w:sz w:val="21"/>
-                <w:szCs w:val="21"/>
-              </w:rPr>
-              <w:t>Music</w:t>
             </w:r>
             <w:r>
               <w:rPr>
@@ -350,7 +291,7 @@
           <w:p>
             <w:pPr>
               <w:rPr>
-                <w:i/>
+                <w:b/>
                 <w:sz w:val="21"/>
                 <w:szCs w:val="21"/>
               </w:rPr>
@@ -364,40 +305,11 @@
             </w:r>
             <w:r>
               <w:rPr>
-                <w:i/>
+                <w:b/>
                 <w:sz w:val="21"/>
                 <w:szCs w:val="21"/>
               </w:rPr>
               <w:t>Bachelor of Arts in Music</w:t>
-            </w:r>
-          </w:p>
-          <w:p>
-            <w:pPr>
-              <w:rPr>
-                <w:sz w:val="21"/>
-                <w:szCs w:val="21"/>
-              </w:rPr>
-            </w:pPr>
-            <w:r>
-              <w:rPr>
-                <w:sz w:val="21"/>
-                <w:szCs w:val="21"/>
-              </w:rPr>
-              <w:tab/>
-            </w:r>
-            <w:r>
-              <w:rPr>
-                <w:sz w:val="21"/>
-                <w:szCs w:val="21"/>
-              </w:rPr>
-              <w:t>Cumulative GPA: 4</w:t>
-            </w:r>
-            <w:r>
-              <w:rPr>
-                <w:sz w:val="21"/>
-                <w:szCs w:val="21"/>
-              </w:rPr>
-              <w:t>.0</w:t>
             </w:r>
           </w:p>
         </w:tc>
@@ -446,25 +358,25 @@
             </w:pPr>
             <w:r>
               <w:rPr>
-                <w:b/>
                 <w:bCs/>
-                <w:sz w:val="21"/>
-                <w:szCs w:val="21"/>
-              </w:rPr>
-              <w:t xml:space="preserve">Boston University </w:t>
-            </w:r>
-            <w:r>
-              <w:rPr>
-                <w:sz w:val="21"/>
-                <w:szCs w:val="21"/>
-              </w:rPr>
-              <w:t>College of Arts and Sciences, Boston, MA</w:t>
+                <w:i/>
+                <w:sz w:val="21"/>
+                <w:szCs w:val="21"/>
+              </w:rPr>
+              <w:t>Boston University</w:t>
+            </w:r>
+            <w:r>
+              <w:rPr>
+                <w:sz w:val="21"/>
+                <w:szCs w:val="21"/>
+              </w:rPr>
+              <w:t>, Boston, MA</w:t>
             </w:r>
           </w:p>
           <w:p>
             <w:pPr>
               <w:rPr>
-                <w:i/>
+                <w:b/>
                 <w:sz w:val="21"/>
                 <w:szCs w:val="21"/>
               </w:rPr>
@@ -474,60 +386,35 @@
             </w:r>
             <w:r>
               <w:rPr>
-                <w:i/>
-                <w:sz w:val="21"/>
-                <w:szCs w:val="21"/>
-              </w:rPr>
-              <w:t>Bachelor of Arts in Physics</w:t>
-            </w:r>
-            <w:r>
-              <w:rPr>
                 <w:b/>
-                <w:bCs/>
-                <w:i/>
-                <w:sz w:val="21"/>
-                <w:szCs w:val="21"/>
-              </w:rPr>
-              <w:t>,</w:t>
-            </w:r>
-            <w:r>
-              <w:rPr>
-                <w:i/>
-                <w:sz w:val="21"/>
-                <w:szCs w:val="21"/>
-              </w:rPr>
-              <w:t xml:space="preserve"> Minor in Music Performance</w:t>
-            </w:r>
-          </w:p>
-          <w:p>
-            <w:pPr>
+                <w:sz w:val="21"/>
+                <w:szCs w:val="21"/>
+              </w:rPr>
+              <w:t xml:space="preserve">Bachelor of Arts in </w:t>
+            </w:r>
+            <w:r>
               <w:rPr>
                 <w:b/>
-                <w:bCs/>
-                <w:sz w:val="21"/>
-                <w:szCs w:val="21"/>
-              </w:rPr>
-            </w:pPr>
-            <w:r>
-              <w:rPr>
-                <w:sz w:val="21"/>
-                <w:szCs w:val="21"/>
-              </w:rPr>
-              <w:tab/>
-            </w:r>
-            <w:r>
-              <w:rPr>
-                <w:sz w:val="21"/>
-                <w:szCs w:val="21"/>
-              </w:rPr>
-              <w:t>Cumulative GPA: 3.41; Dean’s List: 5 semeste</w:t>
-            </w:r>
-            <w:r>
-              <w:rPr>
-                <w:sz w:val="21"/>
-                <w:szCs w:val="21"/>
-              </w:rPr>
-              <w:t>rs</w:t>
+                <w:sz w:val="21"/>
+                <w:szCs w:val="21"/>
+              </w:rPr>
+              <w:t xml:space="preserve">Interdisciplinary </w:t>
+            </w:r>
+            <w:r>
+              <w:rPr>
+                <w:b/>
+                <w:sz w:val="21"/>
+                <w:szCs w:val="21"/>
+              </w:rPr>
+              <w:t>Physics</w:t>
+            </w:r>
+            <w:r>
+              <w:rPr>
+                <w:b/>
+                <w:sz w:val="21"/>
+                <w:szCs w:val="21"/>
+              </w:rPr>
+              <w:t xml:space="preserve"> with Computer Science</w:t>
             </w:r>
           </w:p>
         </w:tc>
@@ -582,6 +469,9 @@
         <w:gridCol w:w="9085"/>
       </w:tblGrid>
       <w:tr>
+        <w:trPr>
+          <w:trHeight w:val="1332"/>
+        </w:trPr>
         <w:tc>
           <w:tcPr>
             <w:tcW w:w="1345" w:type="dxa"/>
@@ -589,6 +479,7 @@
           <w:p>
             <w:pPr>
               <w:rPr>
+                <w:i/>
                 <w:sz w:val="21"/>
                 <w:szCs w:val="21"/>
               </w:rPr>
@@ -608,10 +499,33 @@
                 <w:sz w:val="21"/>
                 <w:szCs w:val="21"/>
               </w:rPr>
-              <w:t>May 2016 – Present</w:t>
+              <w:t>Mar 2019</w:t>
+            </w:r>
+            <w:r>
+              <w:rPr>
+                <w:i/>
+                <w:sz w:val="21"/>
+                <w:szCs w:val="21"/>
+              </w:rPr>
+              <w:t xml:space="preserve"> – </w:t>
+            </w:r>
+            <w:r>
+              <w:rPr>
+                <w:i/>
+                <w:sz w:val="21"/>
+                <w:szCs w:val="21"/>
+              </w:rPr>
+              <w:t>Present</w:t>
             </w:r>
           </w:p>
-          <w:p/>
+          <w:p>
+            <w:pPr>
+              <w:rPr>
+                <w:sz w:val="21"/>
+                <w:szCs w:val="21"/>
+              </w:rPr>
+            </w:pPr>
+          </w:p>
         </w:tc>
         <w:tc>
           <w:tcPr>
@@ -620,54 +534,77 @@
           <w:p>
             <w:pPr>
               <w:rPr>
+                <w:b/>
                 <w:sz w:val="21"/>
                 <w:szCs w:val="21"/>
               </w:rPr>
             </w:pPr>
-            <w:r>
-              <w:rPr>
-                <w:b/>
-                <w:sz w:val="21"/>
-                <w:szCs w:val="21"/>
-              </w:rPr>
-              <w:t xml:space="preserve">New England Chamber Players, </w:t>
-            </w:r>
-            <w:r>
-              <w:rPr>
-                <w:sz w:val="21"/>
-                <w:szCs w:val="21"/>
-              </w:rPr>
-              <w:t>Boston, MA</w:t>
+            <w:hyperlink r:id="rId10" w:history="1">
+              <w:proofErr w:type="spellStart"/>
+              <w:r>
+                <w:rPr>
+                  <w:rStyle w:val="Hyperlink"/>
+                  <w:rFonts w:cs="Calibri"/>
+                  <w:kern w:val="0"/>
+                  <w:sz w:val="22"/>
+                  <w:szCs w:val="22"/>
+                </w:rPr>
+                <w:t>ashleywright.dev</w:t>
+              </w:r>
+              <w:proofErr w:type="spellEnd"/>
+            </w:hyperlink>
+            <w:r>
+              <w:rPr>
+                <w:rFonts w:cs="Calibri"/>
+                <w:kern w:val="0"/>
+                <w:sz w:val="22"/>
+                <w:szCs w:val="22"/>
+              </w:rPr>
+              <w:t>, Manchester, NH</w:t>
             </w:r>
           </w:p>
           <w:p>
             <w:pPr>
-              <w:rPr>
-                <w:i/>
+              <w:ind w:left="435"/>
+              <w:rPr>
+                <w:b/>
                 <w:sz w:val="21"/>
                 <w:szCs w:val="21"/>
               </w:rPr>
             </w:pPr>
             <w:r>
+              <w:rPr>
+                <w:b/>
+                <w:sz w:val="21"/>
+                <w:szCs w:val="21"/>
+              </w:rPr>
+              <w:t>Freelance</w:t>
+            </w:r>
+            <w:r>
+              <w:rPr>
+                <w:b/>
+                <w:sz w:val="21"/>
+                <w:szCs w:val="21"/>
+              </w:rPr>
+              <w:t xml:space="preserve"> </w:t>
+            </w:r>
+            <w:r>
+              <w:rPr>
+                <w:b/>
+                <w:sz w:val="21"/>
+                <w:szCs w:val="21"/>
+              </w:rPr>
+              <w:t>Web Developer</w:t>
+            </w:r>
+            <w:r>
+              <w:rPr>
+                <w:b/>
+              </w:rPr>
               <w:tab/>
             </w:r>
             <w:r>
               <w:rPr>
-                <w:i/>
-                <w:sz w:val="21"/>
-                <w:szCs w:val="21"/>
-              </w:rPr>
-              <w:t>Manager</w:t>
-            </w:r>
-            <w:r>
-              <w:rPr>
-                <w:i/>
-              </w:rPr>
-              <w:tab/>
-            </w:r>
-            <w:r>
-              <w:rPr>
-                <w:i/>
+                <w:b/>
               </w:rPr>
               <w:tab/>
             </w:r>
@@ -677,10 +614,11 @@
               <w:pStyle w:val="ListParagraph"/>
               <w:numPr>
                 <w:ilvl w:val="0"/>
-                <w:numId w:val="42"/>
+                <w:numId w:val="35"/>
               </w:numPr>
-              <w:ind w:left="1246"/>
-              <w:rPr>
+              <w:ind w:left="1154"/>
+              <w:rPr>
+                <w:i/>
                 <w:sz w:val="21"/>
                 <w:szCs w:val="21"/>
               </w:rPr>
@@ -690,24 +628,191 @@
                 <w:sz w:val="21"/>
                 <w:szCs w:val="21"/>
               </w:rPr>
-              <w:t xml:space="preserve">Develop website at </w:t>
-            </w:r>
-            <w:hyperlink r:id="rId10" w:history="1">
+              <w:t>Designed and developed website at butlerband.com</w:t>
+            </w:r>
+            <w:r>
+              <w:rPr>
+                <w:sz w:val="21"/>
+                <w:szCs w:val="21"/>
+              </w:rPr>
+              <w:t xml:space="preserve"> with </w:t>
+            </w:r>
+            <w:proofErr w:type="spellStart"/>
+            <w:r>
+              <w:rPr>
+                <w:sz w:val="21"/>
+                <w:szCs w:val="21"/>
+              </w:rPr>
+              <w:t>Wordpress</w:t>
+            </w:r>
+            <w:proofErr w:type="spellEnd"/>
+            <w:r>
+              <w:rPr>
+                <w:sz w:val="21"/>
+                <w:szCs w:val="21"/>
+              </w:rPr>
+              <w:t xml:space="preserve"> CMS</w:t>
+            </w:r>
+          </w:p>
+          <w:p>
+            <w:pPr>
+              <w:pStyle w:val="ListParagraph"/>
+              <w:numPr>
+                <w:ilvl w:val="0"/>
+                <w:numId w:val="35"/>
+              </w:numPr>
+              <w:ind w:left="1154"/>
+              <w:rPr>
+                <w:i/>
+                <w:sz w:val="21"/>
+                <w:szCs w:val="21"/>
+              </w:rPr>
+            </w:pPr>
+            <w:r>
+              <w:rPr>
+                <w:sz w:val="21"/>
+                <w:szCs w:val="21"/>
+              </w:rPr>
+              <w:t>Redesigned Squarespace</w:t>
+            </w:r>
+            <w:r>
+              <w:rPr>
+                <w:sz w:val="21"/>
+                <w:szCs w:val="21"/>
+              </w:rPr>
+              <w:t xml:space="preserve"> website at</w:t>
+            </w:r>
+            <w:r>
+              <w:rPr>
+                <w:sz w:val="21"/>
+                <w:szCs w:val="21"/>
+              </w:rPr>
+              <w:t xml:space="preserve"> </w:t>
+            </w:r>
+            <w:hyperlink r:id="rId11" w:history="1">
               <w:r>
                 <w:rPr>
                   <w:rStyle w:val="Hyperlink"/>
                   <w:sz w:val="21"/>
                   <w:szCs w:val="21"/>
                 </w:rPr>
-                <w:t>http://newenglandchamberplayers.org</w:t>
+                <w:t>cheapcity.org</w:t>
               </w:r>
             </w:hyperlink>
-            <w:r>
-              <w:rPr>
-                <w:sz w:val="21"/>
-                <w:szCs w:val="21"/>
-              </w:rPr>
-              <w:t xml:space="preserve"> and Facebook page</w:t>
+          </w:p>
+        </w:tc>
+      </w:tr>
+      <w:tr>
+        <w:trPr>
+          <w:trHeight w:val="3690"/>
+        </w:trPr>
+        <w:tc>
+          <w:tcPr>
+            <w:tcW w:w="1345" w:type="dxa"/>
+          </w:tcPr>
+          <w:p>
+            <w:pPr>
+              <w:rPr>
+                <w:sz w:val="21"/>
+                <w:szCs w:val="21"/>
+              </w:rPr>
+            </w:pPr>
+          </w:p>
+          <w:p>
+            <w:pPr>
+              <w:rPr>
+                <w:i/>
+                <w:sz w:val="21"/>
+                <w:szCs w:val="21"/>
+              </w:rPr>
+            </w:pPr>
+            <w:r>
+              <w:rPr>
+                <w:i/>
+                <w:sz w:val="21"/>
+                <w:szCs w:val="21"/>
+              </w:rPr>
+              <w:t>May 2017</w:t>
+            </w:r>
+            <w:r>
+              <w:rPr>
+                <w:i/>
+                <w:sz w:val="21"/>
+                <w:szCs w:val="21"/>
+              </w:rPr>
+              <w:t xml:space="preserve"> – </w:t>
+            </w:r>
+            <w:r>
+              <w:rPr>
+                <w:i/>
+                <w:sz w:val="21"/>
+                <w:szCs w:val="21"/>
+              </w:rPr>
+              <w:t>Mar 2019</w:t>
+            </w:r>
+          </w:p>
+          <w:p>
+            <w:pPr>
+              <w:rPr>
+                <w:sz w:val="21"/>
+                <w:szCs w:val="21"/>
+              </w:rPr>
+            </w:pPr>
+          </w:p>
+        </w:tc>
+        <w:tc>
+          <w:tcPr>
+            <w:tcW w:w="9085" w:type="dxa"/>
+          </w:tcPr>
+          <w:p>
+            <w:pPr>
+              <w:rPr>
+                <w:sz w:val="21"/>
+                <w:szCs w:val="21"/>
+              </w:rPr>
+            </w:pPr>
+            <w:r>
+              <w:rPr>
+                <w:i/>
+                <w:sz w:val="21"/>
+                <w:szCs w:val="21"/>
+              </w:rPr>
+              <w:t xml:space="preserve">Nashua Community Music School, </w:t>
+            </w:r>
+            <w:r>
+              <w:rPr>
+                <w:sz w:val="21"/>
+                <w:szCs w:val="21"/>
+              </w:rPr>
+              <w:t>Nashua, NH</w:t>
+            </w:r>
+          </w:p>
+          <w:p>
+            <w:pPr>
+              <w:rPr>
+                <w:b/>
+                <w:sz w:val="21"/>
+                <w:szCs w:val="21"/>
+              </w:rPr>
+            </w:pPr>
+            <w:r>
+              <w:tab/>
+            </w:r>
+            <w:r>
+              <w:rPr>
+                <w:b/>
+                <w:sz w:val="21"/>
+                <w:szCs w:val="21"/>
+              </w:rPr>
+              <w:t>Assistant</w:t>
+            </w:r>
+            <w:r>
+              <w:rPr>
+                <w:b/>
+                <w:sz w:val="21"/>
+                <w:szCs w:val="21"/>
+              </w:rPr>
+              <w:t xml:space="preserve"> Director</w:t>
             </w:r>
           </w:p>
           <w:p>
@@ -715,9 +820,9 @@
               <w:pStyle w:val="ListParagraph"/>
               <w:numPr>
                 <w:ilvl w:val="0"/>
-                <w:numId w:val="42"/>
+                <w:numId w:val="34"/>
               </w:numPr>
-              <w:ind w:left="1246"/>
+              <w:ind w:left="1244"/>
               <w:rPr>
                 <w:sz w:val="21"/>
                 <w:szCs w:val="21"/>
@@ -728,7 +833,70 @@
                 <w:sz w:val="21"/>
                 <w:szCs w:val="21"/>
               </w:rPr>
-              <w:t>Organize fundraisers throughout the year</w:t>
+              <w:t>Designed and implemented software to save employee time and increase profit</w:t>
+            </w:r>
+          </w:p>
+          <w:p>
+            <w:pPr>
+              <w:pStyle w:val="ListParagraph"/>
+              <w:numPr>
+                <w:ilvl w:val="1"/>
+                <w:numId w:val="34"/>
+              </w:numPr>
+              <w:ind w:left="1604"/>
+              <w:rPr>
+                <w:sz w:val="21"/>
+                <w:szCs w:val="21"/>
+              </w:rPr>
+            </w:pPr>
+            <w:r>
+              <w:rPr>
+                <w:sz w:val="21"/>
+                <w:szCs w:val="21"/>
+              </w:rPr>
+              <w:t>First online tuition calculator using HTML and JavaScript</w:t>
+            </w:r>
+          </w:p>
+          <w:p>
+            <w:pPr>
+              <w:pStyle w:val="ListParagraph"/>
+              <w:numPr>
+                <w:ilvl w:val="1"/>
+                <w:numId w:val="34"/>
+              </w:numPr>
+              <w:ind w:left="1604"/>
+              <w:rPr>
+                <w:sz w:val="21"/>
+                <w:szCs w:val="21"/>
+              </w:rPr>
+            </w:pPr>
+            <w:r>
+              <w:rPr>
+                <w:sz w:val="21"/>
+                <w:szCs w:val="21"/>
+              </w:rPr>
+              <w:t>First online invoice system using HTML, Google Sheets, and Google Forms</w:t>
+            </w:r>
+          </w:p>
+          <w:p>
+            <w:pPr>
+              <w:pStyle w:val="ListParagraph"/>
+              <w:numPr>
+                <w:ilvl w:val="1"/>
+                <w:numId w:val="34"/>
+              </w:numPr>
+              <w:ind w:left="1604"/>
+              <w:rPr>
+                <w:sz w:val="21"/>
+                <w:szCs w:val="21"/>
+              </w:rPr>
+            </w:pPr>
+            <w:r>
+              <w:rPr>
+                <w:sz w:val="21"/>
+                <w:szCs w:val="21"/>
+              </w:rPr>
+              <w:t>First automated Student Retention Report with MS Excel formulas and Pivot Tables</w:t>
             </w:r>
           </w:p>
           <w:p>
@@ -736,9 +904,9 @@
               <w:pStyle w:val="ListParagraph"/>
               <w:numPr>
                 <w:ilvl w:val="0"/>
-                <w:numId w:val="42"/>
+                <w:numId w:val="34"/>
               </w:numPr>
-              <w:ind w:left="1246"/>
+              <w:ind w:left="1244"/>
               <w:rPr>
                 <w:sz w:val="21"/>
                 <w:szCs w:val="21"/>
@@ -749,7 +917,84 @@
                 <w:sz w:val="21"/>
                 <w:szCs w:val="21"/>
               </w:rPr>
-              <w:t>Plan and execute advertising campaigns for 6 concerts per season</w:t>
+              <w:t>Increased profit by over 150%</w:t>
+            </w:r>
+            <w:r>
+              <w:rPr>
+                <w:sz w:val="21"/>
+                <w:szCs w:val="21"/>
+              </w:rPr>
+              <w:t xml:space="preserve"> and </w:t>
+            </w:r>
+            <w:r>
+              <w:rPr>
+                <w:sz w:val="21"/>
+                <w:szCs w:val="21"/>
+              </w:rPr>
+              <w:t>revenue by over over 50% in first year as the only full-time employee</w:t>
+            </w:r>
+          </w:p>
+          <w:p>
+            <w:pPr>
+              <w:pStyle w:val="ListParagraph"/>
+              <w:numPr>
+                <w:ilvl w:val="1"/>
+                <w:numId w:val="34"/>
+              </w:numPr>
+              <w:ind w:left="1605"/>
+              <w:rPr>
+                <w:sz w:val="21"/>
+                <w:szCs w:val="21"/>
+              </w:rPr>
+            </w:pPr>
+            <w:r>
+              <w:rPr>
+                <w:sz w:val="21"/>
+                <w:szCs w:val="21"/>
+              </w:rPr>
+              <w:t>Designed and implemented first school blog to increase search engine optimization</w:t>
+            </w:r>
+          </w:p>
+          <w:p>
+            <w:pPr>
+              <w:pStyle w:val="ListParagraph"/>
+              <w:numPr>
+                <w:ilvl w:val="1"/>
+                <w:numId w:val="34"/>
+              </w:numPr>
+              <w:ind w:left="1605"/>
+              <w:rPr>
+                <w:sz w:val="21"/>
+                <w:szCs w:val="21"/>
+              </w:rPr>
+            </w:pPr>
+            <w:r>
+              <w:rPr>
+                <w:sz w:val="21"/>
+                <w:szCs w:val="21"/>
+              </w:rPr>
+              <w:t>Created first statistical evaluation of profitability of each program</w:t>
+            </w:r>
+          </w:p>
+          <w:p>
+            <w:pPr>
+              <w:pStyle w:val="ListParagraph"/>
+              <w:numPr>
+                <w:ilvl w:val="1"/>
+                <w:numId w:val="34"/>
+              </w:numPr>
+              <w:ind w:left="1605"/>
+              <w:rPr>
+                <w:sz w:val="21"/>
+                <w:szCs w:val="21"/>
+              </w:rPr>
+            </w:pPr>
+            <w:r>
+              <w:rPr>
+                <w:sz w:val="21"/>
+                <w:szCs w:val="21"/>
+              </w:rPr>
+              <w:t>Train and manage 2 front office assistants to schedule lessons, recruit students, and communicate with customers</w:t>
             </w:r>
           </w:p>
         </w:tc>
@@ -781,7 +1026,7 @@
                 <w:sz w:val="21"/>
                 <w:szCs w:val="21"/>
               </w:rPr>
-              <w:t>Jun 2016 – Aug 2016</w:t>
+              <w:t>Aug 2015 – May 2017</w:t>
             </w:r>
           </w:p>
           <w:p>
@@ -806,43 +1051,24 @@
             </w:pPr>
             <w:r>
               <w:rPr>
-                <w:b/>
-                <w:bCs/>
-                <w:sz w:val="21"/>
-                <w:szCs w:val="21"/>
-              </w:rPr>
-              <w:t>DEKA Research and Development</w:t>
-            </w:r>
-            <w:r>
-              <w:rPr>
-                <w:b/>
-                <w:bCs/>
-                <w:sz w:val="21"/>
-                <w:szCs w:val="21"/>
-              </w:rPr>
-              <w:t xml:space="preserve"> Corporation</w:t>
-            </w:r>
-            <w:r>
-              <w:rPr>
-                <w:b/>
-                <w:bCs/>
-                <w:sz w:val="21"/>
-                <w:szCs w:val="21"/>
-              </w:rPr>
-              <w:t xml:space="preserve">, </w:t>
-            </w:r>
-            <w:r>
-              <w:rPr>
-                <w:sz w:val="21"/>
-                <w:szCs w:val="21"/>
-              </w:rPr>
-              <w:t>Manchester, NH</w:t>
+                <w:i/>
+                <w:sz w:val="21"/>
+                <w:szCs w:val="21"/>
+              </w:rPr>
+              <w:t>Barbershop Ladies of Tallahassee</w:t>
+            </w:r>
+            <w:r>
+              <w:rPr>
+                <w:sz w:val="21"/>
+                <w:szCs w:val="21"/>
+              </w:rPr>
+              <w:t>, Tallahassee, FL</w:t>
             </w:r>
           </w:p>
           <w:p>
             <w:pPr>
               <w:rPr>
-                <w:i/>
+                <w:b/>
                 <w:sz w:val="21"/>
                 <w:szCs w:val="21"/>
               </w:rPr>
@@ -852,11 +1078,23 @@
             </w:r>
             <w:r>
               <w:rPr>
-                <w:i/>
-                <w:sz w:val="21"/>
-                <w:szCs w:val="21"/>
-              </w:rPr>
-              <w:t>Software Intern</w:t>
+                <w:b/>
+                <w:sz w:val="21"/>
+                <w:szCs w:val="21"/>
+              </w:rPr>
+              <w:t>Executive Director</w:t>
+            </w:r>
+            <w:r>
+              <w:rPr>
+                <w:b/>
+              </w:rPr>
+              <w:tab/>
+            </w:r>
+            <w:r>
+              <w:rPr>
+                <w:b/>
+              </w:rPr>
+              <w:tab/>
             </w:r>
           </w:p>
           <w:p>
@@ -864,9 +1102,9 @@
               <w:pStyle w:val="ListParagraph"/>
               <w:numPr>
                 <w:ilvl w:val="0"/>
-                <w:numId w:val="45"/>
+                <w:numId w:val="33"/>
               </w:numPr>
-              <w:ind w:left="1246"/>
+              <w:ind w:left="1244"/>
               <w:rPr>
                 <w:b/>
                 <w:sz w:val="21"/>
@@ -878,73 +1116,48 @@
                 <w:sz w:val="21"/>
                 <w:szCs w:val="21"/>
               </w:rPr>
-              <w:t>Updated software tests for medical device</w:t>
-            </w:r>
-          </w:p>
-          <w:p>
-            <w:pPr>
-              <w:pStyle w:val="ListParagraph"/>
-              <w:numPr>
-                <w:ilvl w:val="0"/>
-                <w:numId w:val="45"/>
-              </w:numPr>
-              <w:ind w:left="1246"/>
-              <w:rPr>
-                <w:b/>
-                <w:sz w:val="21"/>
-                <w:szCs w:val="21"/>
-              </w:rPr>
-            </w:pPr>
-            <w:r>
-              <w:rPr>
-                <w:sz w:val="21"/>
-                <w:szCs w:val="21"/>
-              </w:rPr>
-              <w:t>U</w:t>
-            </w:r>
-            <w:r>
-              <w:rPr>
-                <w:sz w:val="21"/>
-                <w:szCs w:val="21"/>
-              </w:rPr>
-              <w:t>s</w:t>
-            </w:r>
-            <w:r>
-              <w:rPr>
-                <w:sz w:val="21"/>
-                <w:szCs w:val="21"/>
-              </w:rPr>
-              <w:t>ed</w:t>
-            </w:r>
-            <w:r>
-              <w:rPr>
-                <w:sz w:val="21"/>
-                <w:szCs w:val="21"/>
-              </w:rPr>
-              <w:t xml:space="preserve"> SQL to query databases</w:t>
-            </w:r>
-          </w:p>
-          <w:p>
-            <w:pPr>
-              <w:pStyle w:val="ListParagraph"/>
-              <w:numPr>
-                <w:ilvl w:val="0"/>
-                <w:numId w:val="45"/>
-              </w:numPr>
-              <w:ind w:left="1246"/>
-              <w:rPr>
-                <w:b/>
-                <w:sz w:val="21"/>
-                <w:szCs w:val="21"/>
-              </w:rPr>
-            </w:pPr>
-            <w:r>
-              <w:rPr>
-                <w:sz w:val="21"/>
-                <w:szCs w:val="21"/>
-              </w:rPr>
-              <w:t>Updated flowcharts for new software structure</w:t>
-            </w:r>
+              <w:t>Designed and implemented</w:t>
+            </w:r>
+            <w:r>
+              <w:rPr>
+                <w:sz w:val="21"/>
+                <w:szCs w:val="21"/>
+              </w:rPr>
+              <w:t xml:space="preserve"> </w:t>
+            </w:r>
+            <w:proofErr w:type="spellStart"/>
+            <w:r>
+              <w:rPr>
+                <w:sz w:val="21"/>
+                <w:szCs w:val="21"/>
+              </w:rPr>
+              <w:t>Wix</w:t>
+            </w:r>
+            <w:proofErr w:type="spellEnd"/>
+            <w:r>
+              <w:rPr>
+                <w:sz w:val="21"/>
+                <w:szCs w:val="21"/>
+              </w:rPr>
+              <w:t xml:space="preserve"> website at</w:t>
+            </w:r>
+            <w:r>
+              <w:rPr>
+                <w:sz w:val="21"/>
+                <w:szCs w:val="21"/>
+              </w:rPr>
+              <w:t xml:space="preserve"> </w:t>
+            </w:r>
+            <w:hyperlink r:id="rId12" w:history="1">
+              <w:r>
+                <w:rPr>
+                  <w:rStyle w:val="Hyperlink"/>
+                  <w:sz w:val="21"/>
+                  <w:szCs w:val="21"/>
+                </w:rPr>
+                <w:t>bltchorus.com</w:t>
+              </w:r>
+            </w:hyperlink>
           </w:p>
         </w:tc>
       </w:tr>
@@ -956,28 +1169,29 @@
           <w:p>
             <w:pPr>
               <w:rPr>
-                <w:i/>
                 <w:sz w:val="21"/>
                 <w:szCs w:val="21"/>
               </w:rPr>
             </w:pPr>
-            <w:r>
-              <w:rPr>
-                <w:i/>
-                <w:sz w:val="21"/>
-                <w:szCs w:val="21"/>
-              </w:rPr>
-              <w:t>Sep 2013 – July 2015</w:t>
-            </w:r>
           </w:p>
           <w:p>
             <w:pPr>
               <w:rPr>
+                <w:i/>
                 <w:sz w:val="21"/>
                 <w:szCs w:val="21"/>
               </w:rPr>
             </w:pPr>
+            <w:r>
+              <w:rPr>
+                <w:i/>
+                <w:sz w:val="21"/>
+                <w:szCs w:val="21"/>
+              </w:rPr>
+              <w:t>Aug 2015 – May 2017</w:t>
+            </w:r>
           </w:p>
+          <w:p/>
         </w:tc>
         <w:tc>
           <w:tcPr>
@@ -986,22 +1200,71 @@
           <w:p>
             <w:pPr>
               <w:rPr>
+                <w:sz w:val="21"/>
+                <w:szCs w:val="21"/>
+              </w:rPr>
+            </w:pPr>
+            <w:r>
+              <w:rPr>
                 <w:i/>
                 <w:sz w:val="21"/>
                 <w:szCs w:val="21"/>
               </w:rPr>
+              <w:t>New England Chamber Players</w:t>
+            </w:r>
+            <w:r>
+              <w:rPr>
+                <w:sz w:val="21"/>
+                <w:szCs w:val="21"/>
+              </w:rPr>
+              <w:t>,</w:t>
+            </w:r>
+            <w:r>
+              <w:rPr>
+                <w:b/>
+                <w:sz w:val="21"/>
+                <w:szCs w:val="21"/>
+              </w:rPr>
+              <w:t xml:space="preserve"> </w:t>
+            </w:r>
+            <w:r>
+              <w:rPr>
+                <w:sz w:val="21"/>
+                <w:szCs w:val="21"/>
+              </w:rPr>
+              <w:t>Boston, MA</w:t>
+            </w:r>
+          </w:p>
+          <w:p>
+            <w:pPr>
+              <w:rPr>
+                <w:b/>
+                <w:sz w:val="21"/>
+                <w:szCs w:val="21"/>
+              </w:rPr>
             </w:pPr>
             <w:r>
               <w:tab/>
             </w:r>
             <w:r>
               <w:rPr>
-                <w:bCs/>
-                <w:i/>
-                <w:sz w:val="21"/>
-                <w:szCs w:val="21"/>
-              </w:rPr>
-              <w:t>Quality Assurance Test Engineer</w:t>
+                <w:b/>
+                <w:sz w:val="21"/>
+                <w:szCs w:val="21"/>
+              </w:rPr>
+              <w:t>Manager</w:t>
+            </w:r>
+            <w:r>
+              <w:rPr>
+                <w:b/>
+              </w:rPr>
+              <w:tab/>
+            </w:r>
+            <w:r>
+              <w:rPr>
+                <w:b/>
+              </w:rPr>
+              <w:tab/>
             </w:r>
           </w:p>
           <w:p>
@@ -1009,7 +1272,7 @@
               <w:pStyle w:val="ListParagraph"/>
               <w:numPr>
                 <w:ilvl w:val="0"/>
-                <w:numId w:val="44"/>
+                <w:numId w:val="30"/>
               </w:numPr>
               <w:ind w:left="1246"/>
               <w:rPr>
@@ -1022,127 +1285,34 @@
                 <w:sz w:val="21"/>
                 <w:szCs w:val="21"/>
               </w:rPr>
-              <w:t>Developed and validated software tools in Python</w:t>
-            </w:r>
-          </w:p>
-          <w:p>
-            <w:pPr>
-              <w:pStyle w:val="ListParagraph"/>
-              <w:numPr>
-                <w:ilvl w:val="0"/>
-                <w:numId w:val="44"/>
-              </w:numPr>
-              <w:ind w:left="1246"/>
-              <w:rPr>
-                <w:sz w:val="21"/>
-                <w:szCs w:val="21"/>
-              </w:rPr>
-            </w:pPr>
-            <w:r>
-              <w:rPr>
-                <w:sz w:val="21"/>
-                <w:szCs w:val="21"/>
-              </w:rPr>
-              <w:t>Wrote test cases to</w:t>
-            </w:r>
-            <w:r>
-              <w:rPr>
-                <w:sz w:val="21"/>
-                <w:szCs w:val="21"/>
-              </w:rPr>
-              <w:t xml:space="preserve"> strict reporting standards to</w:t>
-            </w:r>
-            <w:r>
-              <w:rPr>
-                <w:sz w:val="21"/>
-                <w:szCs w:val="21"/>
-              </w:rPr>
-              <w:t xml:space="preserve"> verify medical devices meet FDA</w:t>
-            </w:r>
-            <w:r>
-              <w:rPr>
-                <w:sz w:val="21"/>
-                <w:szCs w:val="21"/>
-              </w:rPr>
-              <w:t xml:space="preserve"> requirements</w:t>
-            </w:r>
-          </w:p>
-          <w:p>
-            <w:pPr>
-              <w:pStyle w:val="ListParagraph"/>
-              <w:numPr>
-                <w:ilvl w:val="0"/>
-                <w:numId w:val="44"/>
-              </w:numPr>
-              <w:ind w:left="1246"/>
-              <w:rPr>
-                <w:sz w:val="21"/>
-                <w:szCs w:val="21"/>
-              </w:rPr>
-            </w:pPr>
-            <w:r>
-              <w:rPr>
-                <w:sz w:val="21"/>
-                <w:szCs w:val="21"/>
-              </w:rPr>
-              <w:t>Investigated failures on</w:t>
-            </w:r>
-            <w:r>
-              <w:rPr>
-                <w:sz w:val="21"/>
-                <w:szCs w:val="21"/>
-              </w:rPr>
-              <w:t xml:space="preserve"> test cases </w:t>
-            </w:r>
-            <w:r>
-              <w:rPr>
-                <w:sz w:val="21"/>
-                <w:szCs w:val="21"/>
-              </w:rPr>
-              <w:t>through data analysis</w:t>
-            </w:r>
-          </w:p>
-          <w:p>
-            <w:pPr>
-              <w:pStyle w:val="ListParagraph"/>
-              <w:numPr>
-                <w:ilvl w:val="0"/>
-                <w:numId w:val="44"/>
-              </w:numPr>
-              <w:ind w:left="1246"/>
-              <w:rPr>
-                <w:sz w:val="21"/>
-                <w:szCs w:val="21"/>
-              </w:rPr>
-            </w:pPr>
-            <w:r>
-              <w:rPr>
-                <w:sz w:val="21"/>
-                <w:szCs w:val="21"/>
-              </w:rPr>
-              <w:t>Programmed extensively in Microsoft Excel</w:t>
-            </w:r>
-          </w:p>
-          <w:p>
-            <w:pPr>
-              <w:pStyle w:val="ListParagraph"/>
-              <w:numPr>
-                <w:ilvl w:val="0"/>
-                <w:numId w:val="44"/>
-              </w:numPr>
-              <w:ind w:left="1246"/>
-              <w:rPr>
-                <w:sz w:val="21"/>
-                <w:szCs w:val="21"/>
-              </w:rPr>
-            </w:pPr>
-            <w:r>
-              <w:rPr>
-                <w:sz w:val="21"/>
-                <w:szCs w:val="21"/>
-              </w:rPr>
-              <w:t>Updated work status weekly/ met strict deadlines</w:t>
-            </w:r>
+              <w:t xml:space="preserve">Redesigned </w:t>
+            </w:r>
+            <w:proofErr w:type="spellStart"/>
+            <w:r>
+              <w:rPr>
+                <w:sz w:val="21"/>
+                <w:szCs w:val="21"/>
+              </w:rPr>
+              <w:t>Wix</w:t>
+            </w:r>
+            <w:proofErr w:type="spellEnd"/>
+            <w:r>
+              <w:rPr>
+                <w:sz w:val="21"/>
+                <w:szCs w:val="21"/>
+              </w:rPr>
+              <w:t xml:space="preserve"> website at </w:t>
+            </w:r>
+            <w:hyperlink r:id="rId13" w:history="1">
+              <w:r>
+                <w:rPr>
+                  <w:rStyle w:val="Hyperlink"/>
+                  <w:sz w:val="21"/>
+                  <w:szCs w:val="21"/>
+                </w:rPr>
+                <w:t>newenglandchamberplayers.org</w:t>
+              </w:r>
+            </w:hyperlink>
           </w:p>
         </w:tc>
       </w:tr>
@@ -1154,7 +1324,6 @@
           <w:p>
             <w:pPr>
               <w:rPr>
-                <w:i/>
                 <w:sz w:val="21"/>
                 <w:szCs w:val="21"/>
               </w:rPr>
@@ -1163,6 +1332,7 @@
           <w:p>
             <w:pPr>
               <w:rPr>
+                <w:i/>
                 <w:sz w:val="21"/>
                 <w:szCs w:val="21"/>
               </w:rPr>
@@ -1173,8 +1343,16 @@
                 <w:sz w:val="21"/>
                 <w:szCs w:val="21"/>
               </w:rPr>
-              <w:t>Jun 2013 – Aug 2013</w:t>
-            </w:r>
+              <w:t>Jun 2016 – Aug 2016</w:t>
+            </w:r>
+          </w:p>
+          <w:p>
+            <w:pPr>
+              <w:rPr>
+                <w:sz w:val="21"/>
+                <w:szCs w:val="21"/>
+              </w:rPr>
+            </w:pPr>
           </w:p>
         </w:tc>
         <w:tc>
@@ -1190,24 +1368,33 @@
             </w:pPr>
             <w:r>
               <w:rPr>
-                <w:b/>
-                <w:sz w:val="21"/>
-                <w:szCs w:val="21"/>
-              </w:rPr>
-              <w:t>Boston University Tanglewood Institute</w:t>
-            </w:r>
-            <w:r>
-              <w:rPr>
-                <w:sz w:val="21"/>
-                <w:szCs w:val="21"/>
-              </w:rPr>
-              <w:t>, Lenox, MA</w:t>
+                <w:bCs/>
+                <w:i/>
+                <w:sz w:val="21"/>
+                <w:szCs w:val="21"/>
+              </w:rPr>
+              <w:t>DEKA Research and Development Corporation</w:t>
+            </w:r>
+            <w:r>
+              <w:rPr>
+                <w:bCs/>
+                <w:sz w:val="21"/>
+                <w:szCs w:val="21"/>
+              </w:rPr>
+              <w:t xml:space="preserve">, </w:t>
+            </w:r>
+            <w:r>
+              <w:rPr>
+                <w:sz w:val="21"/>
+                <w:szCs w:val="21"/>
+              </w:rPr>
+              <w:t>Manchester, NH</w:t>
             </w:r>
           </w:p>
           <w:p>
             <w:pPr>
               <w:rPr>
-                <w:i/>
+                <w:b/>
                 <w:sz w:val="21"/>
                 <w:szCs w:val="21"/>
               </w:rPr>
@@ -1217,11 +1404,11 @@
             </w:r>
             <w:r>
               <w:rPr>
-                <w:i/>
-                <w:sz w:val="21"/>
-                <w:szCs w:val="21"/>
-              </w:rPr>
-              <w:t>Resident Assistant</w:t>
+                <w:b/>
+                <w:sz w:val="21"/>
+                <w:szCs w:val="21"/>
+              </w:rPr>
+              <w:t>Software Intern</w:t>
             </w:r>
           </w:p>
           <w:p>
@@ -1229,10 +1416,11 @@
               <w:pStyle w:val="ListParagraph"/>
               <w:numPr>
                 <w:ilvl w:val="0"/>
-                <w:numId w:val="44"/>
+                <w:numId w:val="32"/>
               </w:numPr>
               <w:ind w:left="1246"/>
               <w:rPr>
+                <w:b/>
                 <w:sz w:val="21"/>
                 <w:szCs w:val="21"/>
               </w:rPr>
@@ -1242,35 +1430,7 @@
                 <w:sz w:val="21"/>
                 <w:szCs w:val="21"/>
               </w:rPr>
-              <w:t xml:space="preserve">Acquired experience </w:t>
-            </w:r>
-            <w:r>
-              <w:rPr>
-                <w:sz w:val="21"/>
-                <w:szCs w:val="21"/>
-              </w:rPr>
-              <w:t>in many</w:t>
-            </w:r>
-            <w:r>
-              <w:rPr>
-                <w:sz w:val="21"/>
-                <w:szCs w:val="21"/>
-              </w:rPr>
-              <w:t xml:space="preserve"> aspects of business life</w:t>
-            </w:r>
-            <w:r>
-              <w:rPr>
-                <w:sz w:val="21"/>
-                <w:szCs w:val="21"/>
-              </w:rPr>
-              <w:t xml:space="preserve">: scheduling, customer service, sales, office environment, </w:t>
-            </w:r>
-            <w:r>
-              <w:rPr>
-                <w:sz w:val="21"/>
-                <w:szCs w:val="21"/>
-              </w:rPr>
-              <w:t>reporting</w:t>
+              <w:t>Documented software architecture related to the UI of a complex Class 3 medical device</w:t>
             </w:r>
           </w:p>
           <w:p>
@@ -1278,10 +1438,11 @@
               <w:pStyle w:val="ListParagraph"/>
               <w:numPr>
                 <w:ilvl w:val="0"/>
-                <w:numId w:val="44"/>
+                <w:numId w:val="32"/>
               </w:numPr>
               <w:ind w:left="1246"/>
               <w:rPr>
+                <w:b/>
                 <w:sz w:val="21"/>
                 <w:szCs w:val="21"/>
               </w:rPr>
@@ -1291,95 +1452,10 @@
                 <w:sz w:val="21"/>
                 <w:szCs w:val="21"/>
               </w:rPr>
-              <w:t>Planned, organized, executed, and supervised recreational activities for groups of up to 55 students</w:t>
-            </w:r>
-          </w:p>
-          <w:p>
-            <w:pPr>
-              <w:pStyle w:val="ListParagraph"/>
-              <w:numPr>
-                <w:ilvl w:val="0"/>
-                <w:numId w:val="44"/>
-              </w:numPr>
-              <w:spacing w:line="240" w:lineRule="auto"/>
-              <w:ind w:left="1246"/>
-              <w:rPr>
-                <w:sz w:val="21"/>
-                <w:szCs w:val="21"/>
-              </w:rPr>
-            </w:pPr>
-            <w:r>
-              <w:rPr>
-                <w:sz w:val="21"/>
-                <w:szCs w:val="21"/>
-              </w:rPr>
-              <w:t>Ran main office front desk, answered inquiries, and provided customer servic</w:t>
-            </w:r>
-            <w:r>
-              <w:rPr>
-                <w:sz w:val="21"/>
-                <w:szCs w:val="21"/>
-              </w:rPr>
-              <w:t>e</w:t>
-            </w:r>
-            <w:r>
-              <w:rPr>
-                <w:sz w:val="21"/>
-                <w:szCs w:val="21"/>
-              </w:rPr>
-              <w:tab/>
-            </w:r>
-          </w:p>
-          <w:p>
-            <w:pPr>
-              <w:pStyle w:val="ListParagraph"/>
-              <w:numPr>
-                <w:ilvl w:val="0"/>
-                <w:numId w:val="44"/>
-              </w:numPr>
-              <w:spacing w:line="240" w:lineRule="auto"/>
-              <w:ind w:left="1246"/>
-              <w:rPr>
-                <w:sz w:val="21"/>
-                <w:szCs w:val="21"/>
-              </w:rPr>
-            </w:pPr>
-            <w:r>
-              <w:rPr>
-                <w:sz w:val="21"/>
-                <w:szCs w:val="21"/>
-              </w:rPr>
-              <w:t>Controlled the emotional and medical welfare of students ranging from 14 years to 18 years old</w:t>
-            </w:r>
-          </w:p>
-          <w:p>
-            <w:pPr>
-              <w:pStyle w:val="ListParagraph"/>
-              <w:numPr>
-                <w:ilvl w:val="0"/>
-                <w:numId w:val="44"/>
-              </w:numPr>
-              <w:spacing w:line="240" w:lineRule="auto"/>
-              <w:ind w:left="1246"/>
-              <w:rPr>
-                <w:sz w:val="21"/>
-                <w:szCs w:val="21"/>
-              </w:rPr>
-            </w:pPr>
-            <w:r>
-              <w:rPr>
-                <w:sz w:val="21"/>
-                <w:szCs w:val="21"/>
-              </w:rPr>
-              <w:t>Positive attitude and flexibility of schedule required at all times</w:t>
-            </w:r>
-            <w:r>
-              <w:rPr>
-                <w:sz w:val="21"/>
-                <w:szCs w:val="21"/>
-              </w:rPr>
-              <w:tab/>
-            </w:r>
+              <w:t>Used SQL to query databases</w:t>
+            </w:r>
+            <w:bookmarkStart w:id="0" w:name="_GoBack"/>
+            <w:bookmarkEnd w:id="0"/>
           </w:p>
         </w:tc>
       </w:tr>
@@ -1391,27 +1467,27 @@
           <w:p>
             <w:pPr>
               <w:rPr>
+                <w:i/>
                 <w:sz w:val="21"/>
                 <w:szCs w:val="21"/>
               </w:rPr>
             </w:pPr>
+            <w:r>
+              <w:rPr>
+                <w:i/>
+                <w:sz w:val="21"/>
+                <w:szCs w:val="21"/>
+              </w:rPr>
+              <w:t>Sep 2013 – July 2015</w:t>
+            </w:r>
           </w:p>
           <w:p>
             <w:pPr>
               <w:rPr>
-                <w:i/>
                 <w:sz w:val="21"/>
                 <w:szCs w:val="21"/>
               </w:rPr>
             </w:pPr>
-            <w:r>
-              <w:rPr>
-                <w:i/>
-                <w:sz w:val="21"/>
-                <w:szCs w:val="21"/>
-              </w:rPr>
-              <w:t>May 2011 – Jun 2013</w:t>
-            </w:r>
           </w:p>
         </w:tc>
         <w:tc>
@@ -1420,75 +1496,53 @@
           </w:tcPr>
           <w:p>
             <w:pPr>
-              <w:pStyle w:val="Standard"/>
-              <w:spacing w:after="0" w:line="240" w:lineRule="auto"/>
-              <w:rPr>
+              <w:rPr>
+                <w:b/>
                 <w:sz w:val="21"/>
                 <w:szCs w:val="21"/>
               </w:rPr>
             </w:pPr>
             <w:r>
+              <w:tab/>
+            </w:r>
+            <w:r>
               <w:rPr>
                 <w:b/>
-                <w:sz w:val="21"/>
-                <w:szCs w:val="21"/>
-              </w:rPr>
-              <w:t xml:space="preserve">Boston University, </w:t>
-            </w:r>
-            <w:r>
-              <w:rPr>
-                <w:sz w:val="21"/>
-                <w:szCs w:val="21"/>
-              </w:rPr>
-              <w:t>Boston, MA</w:t>
+                <w:bCs/>
+                <w:sz w:val="21"/>
+                <w:szCs w:val="21"/>
+              </w:rPr>
+              <w:t>Quality Assurance Test Engineer</w:t>
             </w:r>
           </w:p>
           <w:p>
             <w:pPr>
-              <w:pStyle w:val="Standard"/>
-              <w:spacing w:after="0" w:line="240" w:lineRule="auto"/>
-              <w:rPr>
-                <w:i/>
+              <w:pStyle w:val="ListParagraph"/>
+              <w:numPr>
+                <w:ilvl w:val="0"/>
+                <w:numId w:val="31"/>
+              </w:numPr>
+              <w:ind w:left="1246"/>
+              <w:rPr>
                 <w:sz w:val="21"/>
                 <w:szCs w:val="21"/>
               </w:rPr>
             </w:pPr>
             <w:r>
-              <w:tab/>
-            </w:r>
-            <w:r>
-              <w:rPr>
-                <w:i/>
-                <w:sz w:val="21"/>
-                <w:szCs w:val="21"/>
-              </w:rPr>
-              <w:t>Space Physics Laboratory</w:t>
-            </w:r>
-            <w:r>
-              <w:rPr>
-                <w:i/>
-                <w:sz w:val="21"/>
-                <w:szCs w:val="21"/>
-              </w:rPr>
-              <w:t xml:space="preserve"> </w:t>
-            </w:r>
-            <w:r>
-              <w:rPr>
-                <w:i/>
-                <w:sz w:val="21"/>
-                <w:szCs w:val="21"/>
-              </w:rPr>
-              <w:t>Research Assistant</w:t>
+              <w:rPr>
+                <w:sz w:val="21"/>
+                <w:szCs w:val="21"/>
+              </w:rPr>
+              <w:t>Developed and validated company-wide Python-based test and data processing tools</w:t>
             </w:r>
           </w:p>
           <w:p>
             <w:pPr>
-              <w:pStyle w:val="Standard"/>
+              <w:pStyle w:val="ListParagraph"/>
               <w:numPr>
                 <w:ilvl w:val="0"/>
-                <w:numId w:val="47"/>
+                <w:numId w:val="31"/>
               </w:numPr>
-              <w:spacing w:after="0" w:line="240" w:lineRule="auto"/>
               <w:ind w:left="1246"/>
               <w:rPr>
                 <w:sz w:val="21"/>
@@ -1500,17 +1554,16 @@
                 <w:sz w:val="21"/>
                 <w:szCs w:val="21"/>
               </w:rPr>
-              <w:t>Designed, coded, and merged new programs to analyze upper atmosphere data and document statistics</w:t>
+              <w:t>Authored and maintained test cases to strict reporting standards to verify complex Class 2 medical device requirements per FDA requirements and international standards</w:t>
             </w:r>
           </w:p>
           <w:p>
             <w:pPr>
-              <w:pStyle w:val="Standard"/>
+              <w:pStyle w:val="ListParagraph"/>
               <w:numPr>
                 <w:ilvl w:val="0"/>
-                <w:numId w:val="47"/>
+                <w:numId w:val="31"/>
               </w:numPr>
-              <w:spacing w:after="0" w:line="240" w:lineRule="auto"/>
               <w:ind w:left="1246"/>
               <w:rPr>
                 <w:sz w:val="21"/>
@@ -1522,199 +1575,23 @@
                 <w:sz w:val="21"/>
                 <w:szCs w:val="21"/>
               </w:rPr>
-              <w:t>Collaborated with professors and other students to plan research and presentations</w:t>
-            </w:r>
-          </w:p>
-          <w:p>
-            <w:pPr>
-              <w:pStyle w:val="Standard"/>
-              <w:numPr>
-                <w:ilvl w:val="0"/>
-                <w:numId w:val="47"/>
-              </w:numPr>
-              <w:spacing w:after="0" w:line="240" w:lineRule="auto"/>
-              <w:ind w:left="1246"/>
-              <w:rPr>
-                <w:sz w:val="21"/>
-                <w:szCs w:val="21"/>
-              </w:rPr>
-            </w:pPr>
-            <w:r>
-              <w:rPr>
-                <w:rStyle w:val="author"/>
-                <w:rFonts w:cs="Arial"/>
-                <w:color w:val="000000"/>
-                <w:sz w:val="21"/>
-                <w:szCs w:val="21"/>
-              </w:rPr>
-              <w:t>Co-Author:</w:t>
-            </w:r>
-            <w:bookmarkStart w:id="0" w:name="_GoBack"/>
-            <w:bookmarkEnd w:id="0"/>
-            <w:r>
-              <w:rPr>
-                <w:rStyle w:val="apple-converted-space"/>
-                <w:rFonts w:cs="Arial"/>
-                <w:color w:val="000000"/>
-                <w:sz w:val="21"/>
-                <w:szCs w:val="21"/>
-              </w:rPr>
-              <w:t> “</w:t>
-            </w:r>
-            <w:r>
-              <w:rPr>
-                <w:rStyle w:val="articletitle"/>
-                <w:rFonts w:cs="Arial"/>
-                <w:color w:val="000000"/>
-                <w:sz w:val="21"/>
-                <w:szCs w:val="21"/>
-              </w:rPr>
-              <w:t>A nighttime temperature maximum in the thermosphere above Saint Santin in winter.”</w:t>
-            </w:r>
-            <w:r>
-              <w:rPr>
-                <w:rStyle w:val="apple-converted-space"/>
-                <w:rFonts w:cs="Arial"/>
-                <w:color w:val="000000"/>
-                <w:sz w:val="21"/>
-                <w:szCs w:val="21"/>
-              </w:rPr>
-              <w:t> </w:t>
-            </w:r>
-            <w:r>
-              <w:rPr>
-                <w:rStyle w:val="journaltitle"/>
-                <w:rFonts w:cs="Arial"/>
-                <w:i/>
-                <w:color w:val="000000"/>
-                <w:sz w:val="21"/>
-                <w:szCs w:val="21"/>
-              </w:rPr>
-              <w:t>Journal of Geophysics Research</w:t>
-            </w:r>
-            <w:r>
-              <w:rPr>
-                <w:rStyle w:val="apple-converted-space"/>
-                <w:rFonts w:cs="Arial"/>
-                <w:color w:val="000000"/>
-                <w:sz w:val="21"/>
-                <w:szCs w:val="21"/>
-              </w:rPr>
-              <w:t xml:space="preserve"> Vol. </w:t>
-            </w:r>
-            <w:r>
-              <w:rPr>
-                <w:rStyle w:val="vol"/>
-                <w:rFonts w:cs="Arial"/>
-                <w:color w:val="000000"/>
-                <w:sz w:val="21"/>
-                <w:szCs w:val="21"/>
-              </w:rPr>
-              <w:t>117</w:t>
-            </w:r>
-            <w:r>
-              <w:rPr>
-                <w:rFonts w:cs="Arial"/>
-                <w:color w:val="000000"/>
-                <w:sz w:val="21"/>
-                <w:szCs w:val="21"/>
-              </w:rPr>
-              <w:t>, A06324.</w:t>
-            </w:r>
-          </w:p>
-        </w:tc>
-      </w:tr>
-      <w:tr>
-        <w:tc>
-          <w:tcPr>
-            <w:tcW w:w="1345" w:type="dxa"/>
-          </w:tcPr>
-          <w:p>
-            <w:pPr>
-              <w:rPr>
-                <w:i/>
-                <w:sz w:val="21"/>
-                <w:szCs w:val="21"/>
-              </w:rPr>
-            </w:pPr>
-            <w:r>
-              <w:rPr>
-                <w:i/>
-                <w:sz w:val="21"/>
-                <w:szCs w:val="21"/>
-              </w:rPr>
-              <w:t>Jan 2011 – Apr 2011</w:t>
-            </w:r>
-          </w:p>
-        </w:tc>
-        <w:tc>
-          <w:tcPr>
-            <w:tcW w:w="9085" w:type="dxa"/>
-          </w:tcPr>
-          <w:p>
-            <w:pPr>
-              <w:pStyle w:val="Standard"/>
-              <w:spacing w:after="0" w:line="240" w:lineRule="auto"/>
-              <w:rPr>
-                <w:i/>
-                <w:sz w:val="21"/>
-                <w:szCs w:val="21"/>
-              </w:rPr>
-            </w:pPr>
-            <w:r>
-              <w:tab/>
-            </w:r>
-            <w:r>
-              <w:rPr>
-                <w:i/>
-                <w:sz w:val="21"/>
-                <w:szCs w:val="21"/>
-              </w:rPr>
-              <w:t>Sargent College IT Desktop Support Assistant</w:t>
-            </w:r>
-          </w:p>
-          <w:p>
-            <w:pPr>
-              <w:pStyle w:val="Standard"/>
-              <w:numPr>
-                <w:ilvl w:val="0"/>
-                <w:numId w:val="47"/>
-              </w:numPr>
-              <w:spacing w:after="0" w:line="240" w:lineRule="auto"/>
-              <w:ind w:left="1246"/>
-              <w:rPr>
-                <w:sz w:val="21"/>
-                <w:szCs w:val="21"/>
-              </w:rPr>
-            </w:pPr>
-            <w:r>
-              <w:rPr>
-                <w:sz w:val="21"/>
-                <w:szCs w:val="21"/>
-              </w:rPr>
-              <w:t>Provided computer repair and installation and services to faculty and students</w:t>
-            </w:r>
-          </w:p>
-          <w:p>
-            <w:pPr>
-              <w:pStyle w:val="Standard"/>
-              <w:numPr>
-                <w:ilvl w:val="0"/>
-                <w:numId w:val="47"/>
-              </w:numPr>
-              <w:spacing w:after="0" w:line="240" w:lineRule="auto"/>
-              <w:ind w:left="1246"/>
-              <w:rPr>
-                <w:sz w:val="21"/>
-                <w:szCs w:val="21"/>
-              </w:rPr>
-            </w:pPr>
-            <w:r>
-              <w:rPr>
-                <w:sz w:val="21"/>
-                <w:szCs w:val="21"/>
-              </w:rPr>
-              <w:t>Exposed to SQL databases</w:t>
+              <w:t xml:space="preserve">Performed root cause analysis on the system, including data logs, to resolve anomalies identified through testing and tracked with defect tracking system, </w:t>
+            </w:r>
+            <w:proofErr w:type="spellStart"/>
+            <w:r>
+              <w:rPr>
+                <w:sz w:val="21"/>
+                <w:szCs w:val="21"/>
+              </w:rPr>
+              <w:t>TestTrack</w:t>
+            </w:r>
+            <w:proofErr w:type="spellEnd"/>
+            <w:r>
+              <w:rPr>
+                <w:sz w:val="21"/>
+                <w:szCs w:val="21"/>
+              </w:rPr>
+              <w:t xml:space="preserve"> Pro</w:t>
             </w:r>
           </w:p>
         </w:tc>
@@ -1744,7 +1621,7 @@
 </file>
 
 <file path=word/endnotes.xml><?xml version="1.0" encoding="utf-8"?>
-<w:endnotes xmlns:wpc="http://schemas.microsoft.com/office/word/2010/wordprocessingCanvas" xmlns:cx="http://schemas.microsoft.com/office/drawing/2014/chartex" xmlns:cx1="http://schemas.microsoft.com/office/drawing/2015/9/8/chartex" xmlns:cx2="http://schemas.microsoft.com/office/drawing/2015/10/21/chartex" xmlns:mc="http://schemas.openxmlformats.org/markup-compatibility/2006" xmlns:o="urn:schemas-microsoft-com:office:office" xmlns:r="http://schemas.openxmlformats.org/officeDocument/2006/relationships" xmlns:m="http://schemas.openxmlformats.org/officeDocument/2006/math" xmlns:v="urn:schemas-microsoft-com:vml" xmlns:wp14="http://schemas.microsoft.com/office/word/2010/wordprocessingDrawing" xmlns:wp="http://schemas.openxmlformats.org/drawingml/2006/wordprocessingDrawing" xmlns:w10="urn:schemas-microsoft-com:office:word" xmlns:w="http://schemas.openxmlformats.org/wordprocessingml/2006/main" xmlns:w14="http://schemas.microsoft.com/office/word/2010/wordml" xmlns:w15="http://schemas.microsoft.com/office/word/2012/wordml" xmlns:w16se="http://schemas.microsoft.com/office/word/2015/wordml/symex" xmlns:wpg="http://schemas.microsoft.com/office/word/2010/wordprocessingGroup" xmlns:wpi="http://schemas.microsoft.com/office/word/2010/wordprocessingInk" xmlns:wne="http://schemas.microsoft.com/office/word/2006/wordml" xmlns:wps="http://schemas.microsoft.com/office/word/2010/wordprocessingShape" mc:Ignorable="w14 w15 w16se wp14">
+<w:endnotes xmlns:wpc="http://schemas.microsoft.com/office/word/2010/wordprocessingCanvas" xmlns:cx="http://schemas.microsoft.com/office/drawing/2014/chartex" xmlns:cx1="http://schemas.microsoft.com/office/drawing/2015/9/8/chartex" xmlns:cx2="http://schemas.microsoft.com/office/drawing/2015/10/21/chartex" xmlns:cx3="http://schemas.microsoft.com/office/drawing/2016/5/9/chartex" xmlns:cx4="http://schemas.microsoft.com/office/drawing/2016/5/10/chartex" xmlns:cx5="http://schemas.microsoft.com/office/drawing/2016/5/11/chartex" xmlns:cx6="http://schemas.microsoft.com/office/drawing/2016/5/12/chartex" xmlns:cx7="http://schemas.microsoft.com/office/drawing/2016/5/13/chartex" xmlns:cx8="http://schemas.microsoft.com/office/drawing/2016/5/14/chartex" xmlns:mc="http://schemas.openxmlformats.org/markup-compatibility/2006" xmlns:aink="http://schemas.microsoft.com/office/drawing/2016/ink" xmlns:am3d="http://schemas.microsoft.com/office/drawing/2017/model3d" xmlns:o="urn:schemas-microsoft-com:office:office" xmlns:r="http://schemas.openxmlformats.org/officeDocument/2006/relationships" xmlns:m="http://schemas.openxmlformats.org/officeDocument/2006/math" xmlns:v="urn:schemas-microsoft-com:vml" xmlns:wp14="http://schemas.microsoft.com/office/word/2010/wordprocessingDrawing" xmlns:wp="http://schemas.openxmlformats.org/drawingml/2006/wordprocessingDrawing" xmlns:w10="urn:schemas-microsoft-com:office:word" xmlns:w="http://schemas.openxmlformats.org/wordprocessingml/2006/main" xmlns:w14="http://schemas.microsoft.com/office/word/2010/wordml" xmlns:w15="http://schemas.microsoft.com/office/word/2012/wordml" xmlns:w16cid="http://schemas.microsoft.com/office/word/2016/wordml/cid" xmlns:w16se="http://schemas.microsoft.com/office/word/2015/wordml/symex" xmlns:wpg="http://schemas.microsoft.com/office/word/2010/wordprocessingGroup" xmlns:wpi="http://schemas.microsoft.com/office/word/2010/wordprocessingInk" xmlns:wne="http://schemas.microsoft.com/office/word/2006/wordml" xmlns:wps="http://schemas.microsoft.com/office/word/2010/wordprocessingShape" mc:Ignorable="w14 w15 w16se w16cid wp14">
   <w:endnote w:type="separator" w:id="-1">
     <w:p>
       <w:r>
@@ -1763,7 +1640,7 @@
 </file>
 
 <file path=word/footnotes.xml><?xml version="1.0" encoding="utf-8"?>
-<w:footnotes xmlns:wpc="http://schemas.microsoft.com/office/word/2010/wordprocessingCanvas" xmlns:cx="http://schemas.microsoft.com/office/drawing/2014/chartex" xmlns:cx1="http://schemas.microsoft.com/office/drawing/2015/9/8/chartex" xmlns:cx2="http://schemas.microsoft.com/office/drawing/2015/10/21/chartex" xmlns:mc="http://schemas.openxmlformats.org/markup-compatibility/2006" xmlns:o="urn:schemas-microsoft-com:office:office" xmlns:r="http://schemas.openxmlformats.org/officeDocument/2006/relationships" xmlns:m="http://schemas.openxmlformats.org/officeDocument/2006/math" xmlns:v="urn:schemas-microsoft-com:vml" xmlns:wp14="http://schemas.microsoft.com/office/word/2010/wordprocessingDrawing" xmlns:wp="http://schemas.openxmlformats.org/drawingml/2006/wordprocessingDrawing" xmlns:w10="urn:schemas-microsoft-com:office:word" xmlns:w="http://schemas.openxmlformats.org/wordprocessingml/2006/main" xmlns:w14="http://schemas.microsoft.com/office/word/2010/wordml" xmlns:w15="http://schemas.microsoft.com/office/word/2012/wordml" xmlns:w16se="http://schemas.microsoft.com/office/word/2015/wordml/symex" xmlns:wpg="http://schemas.microsoft.com/office/word/2010/wordprocessingGroup" xmlns:wpi="http://schemas.microsoft.com/office/word/2010/wordprocessingInk" xmlns:wne="http://schemas.microsoft.com/office/word/2006/wordml" xmlns:wps="http://schemas.microsoft.com/office/word/2010/wordprocessingShape" mc:Ignorable="w14 w15 w16se wp14">
+<w:footnotes xmlns:wpc="http://schemas.microsoft.com/office/word/2010/wordprocessingCanvas" xmlns:cx="http://schemas.microsoft.com/office/drawing/2014/chartex" xmlns:cx1="http://schemas.microsoft.com/office/drawing/2015/9/8/chartex" xmlns:cx2="http://schemas.microsoft.com/office/drawing/2015/10/21/chartex" xmlns:cx3="http://schemas.microsoft.com/office/drawing/2016/5/9/chartex" xmlns:cx4="http://schemas.microsoft.com/office/drawing/2016/5/10/chartex" xmlns:cx5="http://schemas.microsoft.com/office/drawing/2016/5/11/chartex" xmlns:cx6="http://schemas.microsoft.com/office/drawing/2016/5/12/chartex" xmlns:cx7="http://schemas.microsoft.com/office/drawing/2016/5/13/chartex" xmlns:cx8="http://schemas.microsoft.com/office/drawing/2016/5/14/chartex" xmlns:mc="http://schemas.openxmlformats.org/markup-compatibility/2006" xmlns:aink="http://schemas.microsoft.com/office/drawing/2016/ink" xmlns:am3d="http://schemas.microsoft.com/office/drawing/2017/model3d" xmlns:o="urn:schemas-microsoft-com:office:office" xmlns:r="http://schemas.openxmlformats.org/officeDocument/2006/relationships" xmlns:m="http://schemas.openxmlformats.org/officeDocument/2006/math" xmlns:v="urn:schemas-microsoft-com:vml" xmlns:wp14="http://schemas.microsoft.com/office/word/2010/wordprocessingDrawing" xmlns:wp="http://schemas.openxmlformats.org/drawingml/2006/wordprocessingDrawing" xmlns:w10="urn:schemas-microsoft-com:office:word" xmlns:w="http://schemas.openxmlformats.org/wordprocessingml/2006/main" xmlns:w14="http://schemas.microsoft.com/office/word/2010/wordml" xmlns:w15="http://schemas.microsoft.com/office/word/2012/wordml" xmlns:w16cid="http://schemas.microsoft.com/office/word/2016/wordml/cid" xmlns:w16se="http://schemas.microsoft.com/office/word/2015/wordml/symex" xmlns:wpg="http://schemas.microsoft.com/office/word/2010/wordprocessingGroup" xmlns:wpi="http://schemas.microsoft.com/office/word/2010/wordprocessingInk" xmlns:wne="http://schemas.microsoft.com/office/word/2006/wordml" xmlns:wps="http://schemas.microsoft.com/office/word/2010/wordprocessingShape" mc:Ignorable="w14 w15 w16se w16cid wp14">
   <w:footnote w:type="separator" w:id="-1">
     <w:p>
       <w:r>
@@ -1785,7 +1662,7 @@
 </file>
 
 <file path=word/numbering.xml><?xml version="1.0" encoding="utf-8"?>
-<w:numbering xmlns:wpc="http://schemas.microsoft.com/office/word/2010/wordprocessingCanvas" xmlns:cx="http://schemas.microsoft.com/office/drawing/2014/chartex" xmlns:cx1="http://schemas.microsoft.com/office/drawing/2015/9/8/chartex" xmlns:cx2="http://schemas.microsoft.com/office/drawing/2015/10/21/chartex" xmlns:mc="http://schemas.openxmlformats.org/markup-compatibility/2006" xmlns:o="urn:schemas-microsoft-com:office:office" xmlns:r="http://schemas.openxmlformats.org/officeDocument/2006/relationships" xmlns:m="http://schemas.openxmlformats.org/officeDocument/2006/math" xmlns:v="urn:schemas-microsoft-com:vml" xmlns:wp14="http://schemas.microsoft.com/office/word/2010/wordprocessingDrawing" xmlns:wp="http://schemas.openxmlformats.org/drawingml/2006/wordprocessingDrawing" xmlns:w10="urn:schemas-microsoft-com:office:word" xmlns:w="http://schemas.openxmlformats.org/wordprocessingml/2006/main" xmlns:w14="http://schemas.microsoft.com/office/word/2010/wordml" xmlns:w15="http://schemas.microsoft.com/office/word/2012/wordml" xmlns:w16se="http://schemas.microsoft.com/office/word/2015/wordml/symex" xmlns:wpg="http://schemas.microsoft.com/office/word/2010/wordprocessingGroup" xmlns:wpi="http://schemas.microsoft.com/office/word/2010/wordprocessingInk" xmlns:wne="http://schemas.microsoft.com/office/word/2006/wordml" xmlns:wps="http://schemas.microsoft.com/office/word/2010/wordprocessingShape" mc:Ignorable="w14 w15 w16se wp14">
+<w:numbering xmlns:wpc="http://schemas.microsoft.com/office/word/2010/wordprocessingCanvas" xmlns:cx="http://schemas.microsoft.com/office/drawing/2014/chartex" xmlns:cx1="http://schemas.microsoft.com/office/drawing/2015/9/8/chartex" xmlns:cx2="http://schemas.microsoft.com/office/drawing/2015/10/21/chartex" xmlns:cx3="http://schemas.microsoft.com/office/drawing/2016/5/9/chartex" xmlns:cx4="http://schemas.microsoft.com/office/drawing/2016/5/10/chartex" xmlns:cx5="http://schemas.microsoft.com/office/drawing/2016/5/11/chartex" xmlns:cx6="http://schemas.microsoft.com/office/drawing/2016/5/12/chartex" xmlns:cx7="http://schemas.microsoft.com/office/drawing/2016/5/13/chartex" xmlns:cx8="http://schemas.microsoft.com/office/drawing/2016/5/14/chartex" xmlns:mc="http://schemas.openxmlformats.org/markup-compatibility/2006" xmlns:aink="http://schemas.microsoft.com/office/drawing/2016/ink" xmlns:am3d="http://schemas.microsoft.com/office/drawing/2017/model3d" xmlns:o="urn:schemas-microsoft-com:office:office" xmlns:r="http://schemas.openxmlformats.org/officeDocument/2006/relationships" xmlns:m="http://schemas.openxmlformats.org/officeDocument/2006/math" xmlns:v="urn:schemas-microsoft-com:vml" xmlns:wp14="http://schemas.microsoft.com/office/word/2010/wordprocessingDrawing" xmlns:wp="http://schemas.openxmlformats.org/drawingml/2006/wordprocessingDrawing" xmlns:w10="urn:schemas-microsoft-com:office:word" xmlns:w="http://schemas.openxmlformats.org/wordprocessingml/2006/main" xmlns:w14="http://schemas.microsoft.com/office/word/2010/wordml" xmlns:w15="http://schemas.microsoft.com/office/word/2012/wordml" xmlns:w16cid="http://schemas.microsoft.com/office/word/2016/wordml/cid" xmlns:w16se="http://schemas.microsoft.com/office/word/2015/wordml/symex" xmlns:wpg="http://schemas.microsoft.com/office/word/2010/wordprocessingGroup" xmlns:wpi="http://schemas.microsoft.com/office/word/2010/wordprocessingInk" xmlns:wne="http://schemas.microsoft.com/office/word/2006/wordml" xmlns:wps="http://schemas.microsoft.com/office/word/2010/wordprocessingShape" mc:Ignorable="w14 w15 w16se w16cid wp14">
   <w:abstractNum w:abstractNumId="0" w15:restartNumberingAfterBreak="0">
     <w:nsid w:val="012049DD"/>
     <w:multiLevelType w:val="multilevel"/>
@@ -1874,119 +1751,6 @@
     </w:lvl>
   </w:abstractNum>
   <w:abstractNum w:abstractNumId="1" w15:restartNumberingAfterBreak="0">
-    <w:nsid w:val="02D4240E"/>
-    <w:multiLevelType w:val="hybridMultilevel"/>
-    <w:tmpl w:val="CE703256"/>
-    <w:lvl w:ilvl="0" w:tplc="04090001">
-      <w:start w:val="1"/>
-      <w:numFmt w:val="bullet"/>
-      <w:lvlText w:val=""/>
-      <w:lvlJc w:val="left"/>
-      <w:pPr>
-        <w:ind w:left="1440" w:hanging="360"/>
-      </w:pPr>
-      <w:rPr>
-        <w:rFonts w:ascii="Symbol" w:hAnsi="Symbol" w:hint="default"/>
-      </w:rPr>
-    </w:lvl>
-    <w:lvl w:ilvl="1" w:tplc="04090003" w:tentative="1">
-      <w:start w:val="1"/>
-      <w:numFmt w:val="bullet"/>
-      <w:lvlText w:val="o"/>
-      <w:lvlJc w:val="left"/>
-      <w:pPr>
-        <w:ind w:left="2160" w:hanging="360"/>
-      </w:pPr>
-      <w:rPr>
-        <w:rFonts w:ascii="Courier New" w:hAnsi="Courier New" w:cs="Courier New" w:hint="default"/>
-      </w:rPr>
-    </w:lvl>
-    <w:lvl w:ilvl="2" w:tplc="04090005" w:tentative="1">
-      <w:start w:val="1"/>
-      <w:numFmt w:val="bullet"/>
-      <w:lvlText w:val=""/>
-      <w:lvlJc w:val="left"/>
-      <w:pPr>
-        <w:ind w:left="2880" w:hanging="360"/>
-      </w:pPr>
-      <w:rPr>
-        <w:rFonts w:ascii="Wingdings" w:hAnsi="Wingdings" w:hint="default"/>
-      </w:rPr>
-    </w:lvl>
-    <w:lvl w:ilvl="3" w:tplc="04090001" w:tentative="1">
-      <w:start w:val="1"/>
-      <w:numFmt w:val="bullet"/>
-      <w:lvlText w:val=""/>
-      <w:lvlJc w:val="left"/>
-      <w:pPr>
-        <w:ind w:left="3600" w:hanging="360"/>
-      </w:pPr>
-      <w:rPr>
-        <w:rFonts w:ascii="Symbol" w:hAnsi="Symbol" w:hint="default"/>
-      </w:rPr>
-    </w:lvl>
-    <w:lvl w:ilvl="4" w:tplc="04090003" w:tentative="1">
-      <w:start w:val="1"/>
-      <w:numFmt w:val="bullet"/>
-      <w:lvlText w:val="o"/>
-      <w:lvlJc w:val="left"/>
-      <w:pPr>
-        <w:ind w:left="4320" w:hanging="360"/>
-      </w:pPr>
-      <w:rPr>
-        <w:rFonts w:ascii="Courier New" w:hAnsi="Courier New" w:cs="Courier New" w:hint="default"/>
-      </w:rPr>
-    </w:lvl>
-    <w:lvl w:ilvl="5" w:tplc="04090005" w:tentative="1">
-      <w:start w:val="1"/>
-      <w:numFmt w:val="bullet"/>
-      <w:lvlText w:val=""/>
-      <w:lvlJc w:val="left"/>
-      <w:pPr>
-        <w:ind w:left="5040" w:hanging="360"/>
-      </w:pPr>
-      <w:rPr>
-        <w:rFonts w:ascii="Wingdings" w:hAnsi="Wingdings" w:hint="default"/>
-      </w:rPr>
-    </w:lvl>
-    <w:lvl w:ilvl="6" w:tplc="04090001" w:tentative="1">
-      <w:start w:val="1"/>
-      <w:numFmt w:val="bullet"/>
-      <w:lvlText w:val=""/>
-      <w:lvlJc w:val="left"/>
-      <w:pPr>
-        <w:ind w:left="5760" w:hanging="360"/>
-      </w:pPr>
-      <w:rPr>
-        <w:rFonts w:ascii="Symbol" w:hAnsi="Symbol" w:hint="default"/>
-      </w:rPr>
-    </w:lvl>
-    <w:lvl w:ilvl="7" w:tplc="04090003" w:tentative="1">
-      <w:start w:val="1"/>
-      <w:numFmt w:val="bullet"/>
-      <w:lvlText w:val="o"/>
-      <w:lvlJc w:val="left"/>
-      <w:pPr>
-        <w:ind w:left="6480" w:hanging="360"/>
-      </w:pPr>
-      <w:rPr>
-        <w:rFonts w:ascii="Courier New" w:hAnsi="Courier New" w:cs="Courier New" w:hint="default"/>
-      </w:rPr>
-    </w:lvl>
-    <w:lvl w:ilvl="8" w:tplc="04090005" w:tentative="1">
-      <w:start w:val="1"/>
-      <w:numFmt w:val="bullet"/>
-      <w:lvlText w:val=""/>
-      <w:lvlJc w:val="left"/>
-      <w:pPr>
-        <w:ind w:left="7200" w:hanging="360"/>
-      </w:pPr>
-      <w:rPr>
-        <w:rFonts w:ascii="Wingdings" w:hAnsi="Wingdings" w:hint="default"/>
-      </w:rPr>
-    </w:lvl>
-  </w:abstractNum>
-  <w:abstractNum w:abstractNumId="2" w15:restartNumberingAfterBreak="0">
     <w:nsid w:val="053C72A0"/>
     <w:multiLevelType w:val="multilevel"/>
     <w:tmpl w:val="4CCEDA18"/>
@@ -2073,7 +1837,7 @@
       </w:pPr>
     </w:lvl>
   </w:abstractNum>
-  <w:abstractNum w:abstractNumId="3" w15:restartNumberingAfterBreak="0">
+  <w:abstractNum w:abstractNumId="2" w15:restartNumberingAfterBreak="0">
     <w:nsid w:val="056B014E"/>
     <w:multiLevelType w:val="multilevel"/>
     <w:tmpl w:val="80023452"/>
@@ -2160,7 +1924,7 @@
       </w:pPr>
     </w:lvl>
   </w:abstractNum>
-  <w:abstractNum w:abstractNumId="4" w15:restartNumberingAfterBreak="0">
+  <w:abstractNum w:abstractNumId="3" w15:restartNumberingAfterBreak="0">
     <w:nsid w:val="06580530"/>
     <w:multiLevelType w:val="multilevel"/>
     <w:tmpl w:val="41A81BEA"/>
@@ -2247,121 +2011,7 @@
       </w:pPr>
     </w:lvl>
   </w:abstractNum>
-  <w:abstractNum w:abstractNumId="5" w15:restartNumberingAfterBreak="0">
-    <w:nsid w:val="09C44887"/>
-    <w:multiLevelType w:val="hybridMultilevel"/>
-    <w:tmpl w:val="5142C54E"/>
-    <w:lvl w:ilvl="0" w:tplc="D7CC2C78">
-      <w:start w:val="1"/>
-      <w:numFmt w:val="bullet"/>
-      <w:lvlText w:val=""/>
-      <w:lvlJc w:val="left"/>
-      <w:pPr>
-        <w:ind w:left="2160" w:hanging="360"/>
-      </w:pPr>
-      <w:rPr>
-        <w:rFonts w:ascii="Symbol" w:hAnsi="Symbol" w:hint="default"/>
-        <w:sz w:val="16"/>
-      </w:rPr>
-    </w:lvl>
-    <w:lvl w:ilvl="1" w:tplc="04090003">
-      <w:start w:val="1"/>
-      <w:numFmt w:val="bullet"/>
-      <w:lvlText w:val="o"/>
-      <w:lvlJc w:val="left"/>
-      <w:pPr>
-        <w:ind w:left="2520" w:hanging="360"/>
-      </w:pPr>
-      <w:rPr>
-        <w:rFonts w:ascii="Courier New" w:hAnsi="Courier New" w:cs="Courier New" w:hint="default"/>
-      </w:rPr>
-    </w:lvl>
-    <w:lvl w:ilvl="2" w:tplc="04090005">
-      <w:start w:val="1"/>
-      <w:numFmt w:val="bullet"/>
-      <w:lvlText w:val=""/>
-      <w:lvlJc w:val="left"/>
-      <w:pPr>
-        <w:ind w:left="3240" w:hanging="360"/>
-      </w:pPr>
-      <w:rPr>
-        <w:rFonts w:ascii="Wingdings" w:hAnsi="Wingdings" w:hint="default"/>
-      </w:rPr>
-    </w:lvl>
-    <w:lvl w:ilvl="3" w:tplc="04090001" w:tentative="1">
-      <w:start w:val="1"/>
-      <w:numFmt w:val="bullet"/>
-      <w:lvlText w:val=""/>
-      <w:lvlJc w:val="left"/>
-      <w:pPr>
-        <w:ind w:left="3960" w:hanging="360"/>
-      </w:pPr>
-      <w:rPr>
-        <w:rFonts w:ascii="Symbol" w:hAnsi="Symbol" w:hint="default"/>
-      </w:rPr>
-    </w:lvl>
-    <w:lvl w:ilvl="4" w:tplc="04090003" w:tentative="1">
-      <w:start w:val="1"/>
-      <w:numFmt w:val="bullet"/>
-      <w:lvlText w:val="o"/>
-      <w:lvlJc w:val="left"/>
-      <w:pPr>
-        <w:ind w:left="4680" w:hanging="360"/>
-      </w:pPr>
-      <w:rPr>
-        <w:rFonts w:ascii="Courier New" w:hAnsi="Courier New" w:cs="Courier New" w:hint="default"/>
-      </w:rPr>
-    </w:lvl>
-    <w:lvl w:ilvl="5" w:tplc="04090005" w:tentative="1">
-      <w:start w:val="1"/>
-      <w:numFmt w:val="bullet"/>
-      <w:lvlText w:val=""/>
-      <w:lvlJc w:val="left"/>
-      <w:pPr>
-        <w:ind w:left="5400" w:hanging="360"/>
-      </w:pPr>
-      <w:rPr>
-        <w:rFonts w:ascii="Wingdings" w:hAnsi="Wingdings" w:hint="default"/>
-      </w:rPr>
-    </w:lvl>
-    <w:lvl w:ilvl="6" w:tplc="04090001" w:tentative="1">
-      <w:start w:val="1"/>
-      <w:numFmt w:val="bullet"/>
-      <w:lvlText w:val=""/>
-      <w:lvlJc w:val="left"/>
-      <w:pPr>
-        <w:ind w:left="6120" w:hanging="360"/>
-      </w:pPr>
-      <w:rPr>
-        <w:rFonts w:ascii="Symbol" w:hAnsi="Symbol" w:hint="default"/>
-      </w:rPr>
-    </w:lvl>
-    <w:lvl w:ilvl="7" w:tplc="04090003" w:tentative="1">
-      <w:start w:val="1"/>
-      <w:numFmt w:val="bullet"/>
-      <w:lvlText w:val="o"/>
-      <w:lvlJc w:val="left"/>
-      <w:pPr>
-        <w:ind w:left="6840" w:hanging="360"/>
-      </w:pPr>
-      <w:rPr>
-        <w:rFonts w:ascii="Courier New" w:hAnsi="Courier New" w:cs="Courier New" w:hint="default"/>
-      </w:rPr>
-    </w:lvl>
-    <w:lvl w:ilvl="8" w:tplc="04090005" w:tentative="1">
-      <w:start w:val="1"/>
-      <w:numFmt w:val="bullet"/>
-      <w:lvlText w:val=""/>
-      <w:lvlJc w:val="left"/>
-      <w:pPr>
-        <w:ind w:left="7560" w:hanging="360"/>
-      </w:pPr>
-      <w:rPr>
-        <w:rFonts w:ascii="Wingdings" w:hAnsi="Wingdings" w:hint="default"/>
-      </w:rPr>
-    </w:lvl>
-  </w:abstractNum>
-  <w:abstractNum w:abstractNumId="6" w15:restartNumberingAfterBreak="0">
+  <w:abstractNum w:abstractNumId="4" w15:restartNumberingAfterBreak="0">
     <w:nsid w:val="0FA440BE"/>
     <w:multiLevelType w:val="multilevel"/>
     <w:tmpl w:val="FE4E8282"/>
@@ -2451,7 +2101,7 @@
       </w:pPr>
     </w:lvl>
   </w:abstractNum>
-  <w:abstractNum w:abstractNumId="7" w15:restartNumberingAfterBreak="0">
+  <w:abstractNum w:abstractNumId="5" w15:restartNumberingAfterBreak="0">
     <w:nsid w:val="11DF4170"/>
     <w:multiLevelType w:val="multilevel"/>
     <w:tmpl w:val="5F30517C"/>
@@ -2541,120 +2191,7 @@
       </w:pPr>
     </w:lvl>
   </w:abstractNum>
-  <w:abstractNum w:abstractNumId="8" w15:restartNumberingAfterBreak="0">
-    <w:nsid w:val="15551F81"/>
-    <w:multiLevelType w:val="hybridMultilevel"/>
-    <w:tmpl w:val="974483BC"/>
-    <w:lvl w:ilvl="0" w:tplc="04090001">
-      <w:start w:val="1"/>
-      <w:numFmt w:val="bullet"/>
-      <w:lvlText w:val=""/>
-      <w:lvlJc w:val="left"/>
-      <w:pPr>
-        <w:ind w:left="2016" w:hanging="360"/>
-      </w:pPr>
-      <w:rPr>
-        <w:rFonts w:ascii="Symbol" w:hAnsi="Symbol" w:hint="default"/>
-      </w:rPr>
-    </w:lvl>
-    <w:lvl w:ilvl="1" w:tplc="04090003" w:tentative="1">
-      <w:start w:val="1"/>
-      <w:numFmt w:val="bullet"/>
-      <w:lvlText w:val="o"/>
-      <w:lvlJc w:val="left"/>
-      <w:pPr>
-        <w:ind w:left="2736" w:hanging="360"/>
-      </w:pPr>
-      <w:rPr>
-        <w:rFonts w:ascii="Courier New" w:hAnsi="Courier New" w:cs="Courier New" w:hint="default"/>
-      </w:rPr>
-    </w:lvl>
-    <w:lvl w:ilvl="2" w:tplc="04090005" w:tentative="1">
-      <w:start w:val="1"/>
-      <w:numFmt w:val="bullet"/>
-      <w:lvlText w:val=""/>
-      <w:lvlJc w:val="left"/>
-      <w:pPr>
-        <w:ind w:left="3456" w:hanging="360"/>
-      </w:pPr>
-      <w:rPr>
-        <w:rFonts w:ascii="Wingdings" w:hAnsi="Wingdings" w:hint="default"/>
-      </w:rPr>
-    </w:lvl>
-    <w:lvl w:ilvl="3" w:tplc="04090001" w:tentative="1">
-      <w:start w:val="1"/>
-      <w:numFmt w:val="bullet"/>
-      <w:lvlText w:val=""/>
-      <w:lvlJc w:val="left"/>
-      <w:pPr>
-        <w:ind w:left="4176" w:hanging="360"/>
-      </w:pPr>
-      <w:rPr>
-        <w:rFonts w:ascii="Symbol" w:hAnsi="Symbol" w:hint="default"/>
-      </w:rPr>
-    </w:lvl>
-    <w:lvl w:ilvl="4" w:tplc="04090003" w:tentative="1">
-      <w:start w:val="1"/>
-      <w:numFmt w:val="bullet"/>
-      <w:lvlText w:val="o"/>
-      <w:lvlJc w:val="left"/>
-      <w:pPr>
-        <w:ind w:left="4896" w:hanging="360"/>
-      </w:pPr>
-      <w:rPr>
-        <w:rFonts w:ascii="Courier New" w:hAnsi="Courier New" w:cs="Courier New" w:hint="default"/>
-      </w:rPr>
-    </w:lvl>
-    <w:lvl w:ilvl="5" w:tplc="04090005" w:tentative="1">
-      <w:start w:val="1"/>
-      <w:numFmt w:val="bullet"/>
-      <w:lvlText w:val=""/>
-      <w:lvlJc w:val="left"/>
-      <w:pPr>
-        <w:ind w:left="5616" w:hanging="360"/>
-      </w:pPr>
-      <w:rPr>
-        <w:rFonts w:ascii="Wingdings" w:hAnsi="Wingdings" w:hint="default"/>
-      </w:rPr>
-    </w:lvl>
-    <w:lvl w:ilvl="6" w:tplc="04090001" w:tentative="1">
-      <w:start w:val="1"/>
-      <w:numFmt w:val="bullet"/>
-      <w:lvlText w:val=""/>
-      <w:lvlJc w:val="left"/>
-      <w:pPr>
-        <w:ind w:left="6336" w:hanging="360"/>
-      </w:pPr>
-      <w:rPr>
-        <w:rFonts w:ascii="Symbol" w:hAnsi="Symbol" w:hint="default"/>
-      </w:rPr>
-    </w:lvl>
-    <w:lvl w:ilvl="7" w:tplc="04090003" w:tentative="1">
-      <w:start w:val="1"/>
-      <w:numFmt w:val="bullet"/>
-      <w:lvlText w:val="o"/>
-      <w:lvlJc w:val="left"/>
-      <w:pPr>
-        <w:ind w:left="7056" w:hanging="360"/>
-      </w:pPr>
-      <w:rPr>
-        <w:rFonts w:ascii="Courier New" w:hAnsi="Courier New" w:cs="Courier New" w:hint="default"/>
-      </w:rPr>
-    </w:lvl>
-    <w:lvl w:ilvl="8" w:tplc="04090005" w:tentative="1">
-      <w:start w:val="1"/>
-      <w:numFmt w:val="bullet"/>
-      <w:lvlText w:val=""/>
-      <w:lvlJc w:val="left"/>
-      <w:pPr>
-        <w:ind w:left="7776" w:hanging="360"/>
-      </w:pPr>
-      <w:rPr>
-        <w:rFonts w:ascii="Wingdings" w:hAnsi="Wingdings" w:hint="default"/>
-      </w:rPr>
-    </w:lvl>
-  </w:abstractNum>
-  <w:abstractNum w:abstractNumId="9" w15:restartNumberingAfterBreak="0">
+  <w:abstractNum w:abstractNumId="6" w15:restartNumberingAfterBreak="0">
     <w:nsid w:val="15687387"/>
     <w:multiLevelType w:val="multilevel"/>
     <w:tmpl w:val="99666708"/>
@@ -2744,7 +2281,7 @@
       </w:pPr>
     </w:lvl>
   </w:abstractNum>
-  <w:abstractNum w:abstractNumId="10" w15:restartNumberingAfterBreak="0">
+  <w:abstractNum w:abstractNumId="7" w15:restartNumberingAfterBreak="0">
     <w:nsid w:val="178E5FC1"/>
     <w:multiLevelType w:val="multilevel"/>
     <w:tmpl w:val="6F987DB6"/>
@@ -2831,7 +2368,7 @@
       </w:pPr>
     </w:lvl>
   </w:abstractNum>
-  <w:abstractNum w:abstractNumId="11" w15:restartNumberingAfterBreak="0">
+  <w:abstractNum w:abstractNumId="8" w15:restartNumberingAfterBreak="0">
     <w:nsid w:val="1CFE62F5"/>
     <w:multiLevelType w:val="multilevel"/>
     <w:tmpl w:val="2640D246"/>
@@ -2918,7 +2455,7 @@
       </w:pPr>
     </w:lvl>
   </w:abstractNum>
-  <w:abstractNum w:abstractNumId="12" w15:restartNumberingAfterBreak="0">
+  <w:abstractNum w:abstractNumId="9" w15:restartNumberingAfterBreak="0">
     <w:nsid w:val="21B0211E"/>
     <w:multiLevelType w:val="multilevel"/>
     <w:tmpl w:val="84E23A2C"/>
@@ -3005,224 +2542,7 @@
       </w:pPr>
     </w:lvl>
   </w:abstractNum>
-  <w:abstractNum w:abstractNumId="13" w15:restartNumberingAfterBreak="0">
-    <w:nsid w:val="23B10344"/>
-    <w:multiLevelType w:val="hybridMultilevel"/>
-    <w:tmpl w:val="E496D1A0"/>
-    <w:lvl w:ilvl="0" w:tplc="04090001">
-      <w:start w:val="1"/>
-      <w:numFmt w:val="bullet"/>
-      <w:lvlText w:val=""/>
-      <w:lvlJc w:val="left"/>
-      <w:pPr>
-        <w:ind w:left="2880" w:hanging="360"/>
-      </w:pPr>
-      <w:rPr>
-        <w:rFonts w:ascii="Symbol" w:hAnsi="Symbol" w:hint="default"/>
-      </w:rPr>
-    </w:lvl>
-    <w:lvl w:ilvl="1" w:tplc="04090003" w:tentative="1">
-      <w:start w:val="1"/>
-      <w:numFmt w:val="bullet"/>
-      <w:lvlText w:val="o"/>
-      <w:lvlJc w:val="left"/>
-      <w:pPr>
-        <w:ind w:left="3600" w:hanging="360"/>
-      </w:pPr>
-      <w:rPr>
-        <w:rFonts w:ascii="Courier New" w:hAnsi="Courier New" w:cs="Courier New" w:hint="default"/>
-      </w:rPr>
-    </w:lvl>
-    <w:lvl w:ilvl="2" w:tplc="04090005" w:tentative="1">
-      <w:start w:val="1"/>
-      <w:numFmt w:val="bullet"/>
-      <w:lvlText w:val=""/>
-      <w:lvlJc w:val="left"/>
-      <w:pPr>
-        <w:ind w:left="4320" w:hanging="360"/>
-      </w:pPr>
-      <w:rPr>
-        <w:rFonts w:ascii="Wingdings" w:hAnsi="Wingdings" w:hint="default"/>
-      </w:rPr>
-    </w:lvl>
-    <w:lvl w:ilvl="3" w:tplc="04090001" w:tentative="1">
-      <w:start w:val="1"/>
-      <w:numFmt w:val="bullet"/>
-      <w:lvlText w:val=""/>
-      <w:lvlJc w:val="left"/>
-      <w:pPr>
-        <w:ind w:left="5040" w:hanging="360"/>
-      </w:pPr>
-      <w:rPr>
-        <w:rFonts w:ascii="Symbol" w:hAnsi="Symbol" w:hint="default"/>
-      </w:rPr>
-    </w:lvl>
-    <w:lvl w:ilvl="4" w:tplc="04090003" w:tentative="1">
-      <w:start w:val="1"/>
-      <w:numFmt w:val="bullet"/>
-      <w:lvlText w:val="o"/>
-      <w:lvlJc w:val="left"/>
-      <w:pPr>
-        <w:ind w:left="5760" w:hanging="360"/>
-      </w:pPr>
-      <w:rPr>
-        <w:rFonts w:ascii="Courier New" w:hAnsi="Courier New" w:cs="Courier New" w:hint="default"/>
-      </w:rPr>
-    </w:lvl>
-    <w:lvl w:ilvl="5" w:tplc="04090005" w:tentative="1">
-      <w:start w:val="1"/>
-      <w:numFmt w:val="bullet"/>
-      <w:lvlText w:val=""/>
-      <w:lvlJc w:val="left"/>
-      <w:pPr>
-        <w:ind w:left="6480" w:hanging="360"/>
-      </w:pPr>
-      <w:rPr>
-        <w:rFonts w:ascii="Wingdings" w:hAnsi="Wingdings" w:hint="default"/>
-      </w:rPr>
-    </w:lvl>
-    <w:lvl w:ilvl="6" w:tplc="04090001" w:tentative="1">
-      <w:start w:val="1"/>
-      <w:numFmt w:val="bullet"/>
-      <w:lvlText w:val=""/>
-      <w:lvlJc w:val="left"/>
-      <w:pPr>
-        <w:ind w:left="7200" w:hanging="360"/>
-      </w:pPr>
-      <w:rPr>
-        <w:rFonts w:ascii="Symbol" w:hAnsi="Symbol" w:hint="default"/>
-      </w:rPr>
-    </w:lvl>
-    <w:lvl w:ilvl="7" w:tplc="04090003" w:tentative="1">
-      <w:start w:val="1"/>
-      <w:numFmt w:val="bullet"/>
-      <w:lvlText w:val="o"/>
-      <w:lvlJc w:val="left"/>
-      <w:pPr>
-        <w:ind w:left="7920" w:hanging="360"/>
-      </w:pPr>
-      <w:rPr>
-        <w:rFonts w:ascii="Courier New" w:hAnsi="Courier New" w:cs="Courier New" w:hint="default"/>
-      </w:rPr>
-    </w:lvl>
-    <w:lvl w:ilvl="8" w:tplc="04090005" w:tentative="1">
-      <w:start w:val="1"/>
-      <w:numFmt w:val="bullet"/>
-      <w:lvlText w:val=""/>
-      <w:lvlJc w:val="left"/>
-      <w:pPr>
-        <w:ind w:left="8640" w:hanging="360"/>
-      </w:pPr>
-      <w:rPr>
-        <w:rFonts w:ascii="Wingdings" w:hAnsi="Wingdings" w:hint="default"/>
-      </w:rPr>
-    </w:lvl>
-  </w:abstractNum>
-  <w:abstractNum w:abstractNumId="14" w15:restartNumberingAfterBreak="0">
-    <w:nsid w:val="23E70921"/>
-    <w:multiLevelType w:val="multilevel"/>
-    <w:tmpl w:val="D6644E08"/>
-    <w:lvl w:ilvl="0">
-      <w:numFmt w:val="bullet"/>
-      <w:lvlText w:val="•"/>
-      <w:lvlJc w:val="left"/>
-      <w:pPr>
-        <w:ind w:left="2160" w:hanging="360"/>
-      </w:pPr>
-      <w:rPr>
-        <w:rFonts w:ascii="OpenSymbol" w:eastAsia="OpenSymbol" w:hAnsi="OpenSymbol" w:cs="OpenSymbol"/>
-      </w:rPr>
-    </w:lvl>
-    <w:lvl w:ilvl="1">
-      <w:numFmt w:val="bullet"/>
-      <w:lvlText w:val="◦"/>
-      <w:lvlJc w:val="left"/>
-      <w:pPr>
-        <w:ind w:left="2520" w:hanging="360"/>
-      </w:pPr>
-      <w:rPr>
-        <w:rFonts w:ascii="OpenSymbol" w:eastAsia="OpenSymbol" w:hAnsi="OpenSymbol" w:cs="OpenSymbol"/>
-      </w:rPr>
-    </w:lvl>
-    <w:lvl w:ilvl="2">
-      <w:numFmt w:val="bullet"/>
-      <w:lvlText w:val="▪"/>
-      <w:lvlJc w:val="left"/>
-      <w:pPr>
-        <w:ind w:left="2880" w:hanging="360"/>
-      </w:pPr>
-      <w:rPr>
-        <w:rFonts w:ascii="OpenSymbol" w:eastAsia="OpenSymbol" w:hAnsi="OpenSymbol" w:cs="OpenSymbol"/>
-      </w:rPr>
-    </w:lvl>
-    <w:lvl w:ilvl="3">
-      <w:numFmt w:val="bullet"/>
-      <w:lvlText w:val="•"/>
-      <w:lvlJc w:val="left"/>
-      <w:pPr>
-        <w:ind w:left="3240" w:hanging="360"/>
-      </w:pPr>
-      <w:rPr>
-        <w:rFonts w:ascii="OpenSymbol" w:eastAsia="OpenSymbol" w:hAnsi="OpenSymbol" w:cs="OpenSymbol"/>
-      </w:rPr>
-    </w:lvl>
-    <w:lvl w:ilvl="4">
-      <w:numFmt w:val="bullet"/>
-      <w:lvlText w:val="◦"/>
-      <w:lvlJc w:val="left"/>
-      <w:pPr>
-        <w:ind w:left="3600" w:hanging="360"/>
-      </w:pPr>
-      <w:rPr>
-        <w:rFonts w:ascii="OpenSymbol" w:eastAsia="OpenSymbol" w:hAnsi="OpenSymbol" w:cs="OpenSymbol"/>
-      </w:rPr>
-    </w:lvl>
-    <w:lvl w:ilvl="5">
-      <w:numFmt w:val="bullet"/>
-      <w:lvlText w:val="▪"/>
-      <w:lvlJc w:val="left"/>
-      <w:pPr>
-        <w:ind w:left="3960" w:hanging="360"/>
-      </w:pPr>
-      <w:rPr>
-        <w:rFonts w:ascii="OpenSymbol" w:eastAsia="OpenSymbol" w:hAnsi="OpenSymbol" w:cs="OpenSymbol"/>
-      </w:rPr>
-    </w:lvl>
-    <w:lvl w:ilvl="6">
-      <w:numFmt w:val="bullet"/>
-      <w:lvlText w:val="•"/>
-      <w:lvlJc w:val="left"/>
-      <w:pPr>
-        <w:ind w:left="4320" w:hanging="360"/>
-      </w:pPr>
-      <w:rPr>
-        <w:rFonts w:ascii="OpenSymbol" w:eastAsia="OpenSymbol" w:hAnsi="OpenSymbol" w:cs="OpenSymbol"/>
-      </w:rPr>
-    </w:lvl>
-    <w:lvl w:ilvl="7">
-      <w:numFmt w:val="bullet"/>
-      <w:lvlText w:val="◦"/>
-      <w:lvlJc w:val="left"/>
-      <w:pPr>
-        <w:ind w:left="4680" w:hanging="360"/>
-      </w:pPr>
-      <w:rPr>
-        <w:rFonts w:ascii="OpenSymbol" w:eastAsia="OpenSymbol" w:hAnsi="OpenSymbol" w:cs="OpenSymbol"/>
-      </w:rPr>
-    </w:lvl>
-    <w:lvl w:ilvl="8">
-      <w:numFmt w:val="bullet"/>
-      <w:lvlText w:val="▪"/>
-      <w:lvlJc w:val="left"/>
-      <w:pPr>
-        <w:ind w:left="5040" w:hanging="360"/>
-      </w:pPr>
-      <w:rPr>
-        <w:rFonts w:ascii="OpenSymbol" w:eastAsia="OpenSymbol" w:hAnsi="OpenSymbol" w:cs="OpenSymbol"/>
-      </w:rPr>
-    </w:lvl>
-  </w:abstractNum>
-  <w:abstractNum w:abstractNumId="15" w15:restartNumberingAfterBreak="0">
+  <w:abstractNum w:abstractNumId="10" w15:restartNumberingAfterBreak="0">
     <w:nsid w:val="240A438C"/>
     <w:multiLevelType w:val="multilevel"/>
     <w:tmpl w:val="4A60A464"/>
@@ -3309,7 +2629,7 @@
       </w:pPr>
     </w:lvl>
   </w:abstractNum>
-  <w:abstractNum w:abstractNumId="16" w15:restartNumberingAfterBreak="0">
+  <w:abstractNum w:abstractNumId="11" w15:restartNumberingAfterBreak="0">
     <w:nsid w:val="240E6752"/>
     <w:multiLevelType w:val="multilevel"/>
     <w:tmpl w:val="1B1431BA"/>
@@ -3396,7 +2716,7 @@
       </w:pPr>
     </w:lvl>
   </w:abstractNum>
-  <w:abstractNum w:abstractNumId="17" w15:restartNumberingAfterBreak="0">
+  <w:abstractNum w:abstractNumId="12" w15:restartNumberingAfterBreak="0">
     <w:nsid w:val="27BA54DD"/>
     <w:multiLevelType w:val="hybridMultilevel"/>
     <w:tmpl w:val="3474B574"/>
@@ -3509,7 +2829,7 @@
       </w:rPr>
     </w:lvl>
   </w:abstractNum>
-  <w:abstractNum w:abstractNumId="18" w15:restartNumberingAfterBreak="0">
+  <w:abstractNum w:abstractNumId="13" w15:restartNumberingAfterBreak="0">
     <w:nsid w:val="284764E7"/>
     <w:multiLevelType w:val="multilevel"/>
     <w:tmpl w:val="80B29408"/>
@@ -3596,7 +2916,7 @@
       </w:pPr>
     </w:lvl>
   </w:abstractNum>
-  <w:abstractNum w:abstractNumId="19" w15:restartNumberingAfterBreak="0">
+  <w:abstractNum w:abstractNumId="14" w15:restartNumberingAfterBreak="0">
     <w:nsid w:val="2A274371"/>
     <w:multiLevelType w:val="multilevel"/>
     <w:tmpl w:val="0E3C6AC6"/>
@@ -3683,120 +3003,7 @@
       </w:pPr>
     </w:lvl>
   </w:abstractNum>
-  <w:abstractNum w:abstractNumId="20" w15:restartNumberingAfterBreak="0">
-    <w:nsid w:val="30026B67"/>
-    <w:multiLevelType w:val="hybridMultilevel"/>
-    <w:tmpl w:val="41DCF870"/>
-    <w:lvl w:ilvl="0" w:tplc="04090001">
-      <w:start w:val="1"/>
-      <w:numFmt w:val="bullet"/>
-      <w:lvlText w:val=""/>
-      <w:lvlJc w:val="left"/>
-      <w:pPr>
-        <w:ind w:left="720" w:hanging="360"/>
-      </w:pPr>
-      <w:rPr>
-        <w:rFonts w:ascii="Symbol" w:hAnsi="Symbol" w:hint="default"/>
-      </w:rPr>
-    </w:lvl>
-    <w:lvl w:ilvl="1" w:tplc="04090003" w:tentative="1">
-      <w:start w:val="1"/>
-      <w:numFmt w:val="bullet"/>
-      <w:lvlText w:val="o"/>
-      <w:lvlJc w:val="left"/>
-      <w:pPr>
-        <w:ind w:left="1440" w:hanging="360"/>
-      </w:pPr>
-      <w:rPr>
-        <w:rFonts w:ascii="Courier New" w:hAnsi="Courier New" w:cs="Courier New" w:hint="default"/>
-      </w:rPr>
-    </w:lvl>
-    <w:lvl w:ilvl="2" w:tplc="04090005" w:tentative="1">
-      <w:start w:val="1"/>
-      <w:numFmt w:val="bullet"/>
-      <w:lvlText w:val=""/>
-      <w:lvlJc w:val="left"/>
-      <w:pPr>
-        <w:ind w:left="2160" w:hanging="360"/>
-      </w:pPr>
-      <w:rPr>
-        <w:rFonts w:ascii="Wingdings" w:hAnsi="Wingdings" w:hint="default"/>
-      </w:rPr>
-    </w:lvl>
-    <w:lvl w:ilvl="3" w:tplc="04090001" w:tentative="1">
-      <w:start w:val="1"/>
-      <w:numFmt w:val="bullet"/>
-      <w:lvlText w:val=""/>
-      <w:lvlJc w:val="left"/>
-      <w:pPr>
-        <w:ind w:left="2880" w:hanging="360"/>
-      </w:pPr>
-      <w:rPr>
-        <w:rFonts w:ascii="Symbol" w:hAnsi="Symbol" w:hint="default"/>
-      </w:rPr>
-    </w:lvl>
-    <w:lvl w:ilvl="4" w:tplc="04090003" w:tentative="1">
-      <w:start w:val="1"/>
-      <w:numFmt w:val="bullet"/>
-      <w:lvlText w:val="o"/>
-      <w:lvlJc w:val="left"/>
-      <w:pPr>
-        <w:ind w:left="3600" w:hanging="360"/>
-      </w:pPr>
-      <w:rPr>
-        <w:rFonts w:ascii="Courier New" w:hAnsi="Courier New" w:cs="Courier New" w:hint="default"/>
-      </w:rPr>
-    </w:lvl>
-    <w:lvl w:ilvl="5" w:tplc="04090005" w:tentative="1">
-      <w:start w:val="1"/>
-      <w:numFmt w:val="bullet"/>
-      <w:lvlText w:val=""/>
-      <w:lvlJc w:val="left"/>
-      <w:pPr>
-        <w:ind w:left="4320" w:hanging="360"/>
-      </w:pPr>
-      <w:rPr>
-        <w:rFonts w:ascii="Wingdings" w:hAnsi="Wingdings" w:hint="default"/>
-      </w:rPr>
-    </w:lvl>
-    <w:lvl w:ilvl="6" w:tplc="04090001" w:tentative="1">
-      <w:start w:val="1"/>
-      <w:numFmt w:val="bullet"/>
-      <w:lvlText w:val=""/>
-      <w:lvlJc w:val="left"/>
-      <w:pPr>
-        <w:ind w:left="5040" w:hanging="360"/>
-      </w:pPr>
-      <w:rPr>
-        <w:rFonts w:ascii="Symbol" w:hAnsi="Symbol" w:hint="default"/>
-      </w:rPr>
-    </w:lvl>
-    <w:lvl w:ilvl="7" w:tplc="04090003" w:tentative="1">
-      <w:start w:val="1"/>
-      <w:numFmt w:val="bullet"/>
-      <w:lvlText w:val="o"/>
-      <w:lvlJc w:val="left"/>
-      <w:pPr>
-        <w:ind w:left="5760" w:hanging="360"/>
-      </w:pPr>
-      <w:rPr>
-        <w:rFonts w:ascii="Courier New" w:hAnsi="Courier New" w:cs="Courier New" w:hint="default"/>
-      </w:rPr>
-    </w:lvl>
-    <w:lvl w:ilvl="8" w:tplc="04090005" w:tentative="1">
-      <w:start w:val="1"/>
-      <w:numFmt w:val="bullet"/>
-      <w:lvlText w:val=""/>
-      <w:lvlJc w:val="left"/>
-      <w:pPr>
-        <w:ind w:left="6480" w:hanging="360"/>
-      </w:pPr>
-      <w:rPr>
-        <w:rFonts w:ascii="Wingdings" w:hAnsi="Wingdings" w:hint="default"/>
-      </w:rPr>
-    </w:lvl>
-  </w:abstractNum>
-  <w:abstractNum w:abstractNumId="21" w15:restartNumberingAfterBreak="0">
+  <w:abstractNum w:abstractNumId="15" w15:restartNumberingAfterBreak="0">
     <w:nsid w:val="367976FA"/>
     <w:multiLevelType w:val="multilevel"/>
     <w:tmpl w:val="2EC48B42"/>
@@ -3883,7 +3090,7 @@
       </w:pPr>
     </w:lvl>
   </w:abstractNum>
-  <w:abstractNum w:abstractNumId="22" w15:restartNumberingAfterBreak="0">
+  <w:abstractNum w:abstractNumId="16" w15:restartNumberingAfterBreak="0">
     <w:nsid w:val="38CA65DA"/>
     <w:multiLevelType w:val="multilevel"/>
     <w:tmpl w:val="729C4362"/>
@@ -3970,111 +3177,7 @@
       </w:pPr>
     </w:lvl>
   </w:abstractNum>
-  <w:abstractNum w:abstractNumId="23" w15:restartNumberingAfterBreak="0">
-    <w:nsid w:val="3A07638E"/>
-    <w:multiLevelType w:val="multilevel"/>
-    <w:tmpl w:val="0C3CDA4C"/>
-    <w:lvl w:ilvl="0">
-      <w:numFmt w:val="bullet"/>
-      <w:lvlText w:val="•"/>
-      <w:lvlJc w:val="left"/>
-      <w:pPr>
-        <w:ind w:left="792" w:hanging="72"/>
-      </w:pPr>
-      <w:rPr>
-        <w:rFonts w:ascii="OpenSymbol" w:eastAsia="OpenSymbol" w:hAnsi="OpenSymbol" w:cs="OpenSymbol"/>
-      </w:rPr>
-    </w:lvl>
-    <w:lvl w:ilvl="1">
-      <w:numFmt w:val="bullet"/>
-      <w:lvlText w:val="◦"/>
-      <w:lvlJc w:val="left"/>
-      <w:pPr>
-        <w:ind w:left="1440" w:hanging="360"/>
-      </w:pPr>
-      <w:rPr>
-        <w:rFonts w:ascii="OpenSymbol" w:eastAsia="OpenSymbol" w:hAnsi="OpenSymbol" w:cs="OpenSymbol"/>
-      </w:rPr>
-    </w:lvl>
-    <w:lvl w:ilvl="2">
-      <w:numFmt w:val="bullet"/>
-      <w:lvlText w:val="▪"/>
-      <w:lvlJc w:val="left"/>
-      <w:pPr>
-        <w:ind w:left="1800" w:hanging="360"/>
-      </w:pPr>
-      <w:rPr>
-        <w:rFonts w:ascii="OpenSymbol" w:eastAsia="OpenSymbol" w:hAnsi="OpenSymbol" w:cs="OpenSymbol"/>
-      </w:rPr>
-    </w:lvl>
-    <w:lvl w:ilvl="3">
-      <w:numFmt w:val="bullet"/>
-      <w:lvlText w:val="•"/>
-      <w:lvlJc w:val="left"/>
-      <w:pPr>
-        <w:ind w:left="2160" w:hanging="360"/>
-      </w:pPr>
-      <w:rPr>
-        <w:rFonts w:ascii="OpenSymbol" w:eastAsia="OpenSymbol" w:hAnsi="OpenSymbol" w:cs="OpenSymbol"/>
-      </w:rPr>
-    </w:lvl>
-    <w:lvl w:ilvl="4">
-      <w:numFmt w:val="bullet"/>
-      <w:lvlText w:val="◦"/>
-      <w:lvlJc w:val="left"/>
-      <w:pPr>
-        <w:ind w:left="2520" w:hanging="360"/>
-      </w:pPr>
-      <w:rPr>
-        <w:rFonts w:ascii="OpenSymbol" w:eastAsia="OpenSymbol" w:hAnsi="OpenSymbol" w:cs="OpenSymbol"/>
-      </w:rPr>
-    </w:lvl>
-    <w:lvl w:ilvl="5">
-      <w:numFmt w:val="bullet"/>
-      <w:lvlText w:val="▪"/>
-      <w:lvlJc w:val="left"/>
-      <w:pPr>
-        <w:ind w:left="2880" w:hanging="360"/>
-      </w:pPr>
-      <w:rPr>
-        <w:rFonts w:ascii="OpenSymbol" w:eastAsia="OpenSymbol" w:hAnsi="OpenSymbol" w:cs="OpenSymbol"/>
-      </w:rPr>
-    </w:lvl>
-    <w:lvl w:ilvl="6">
-      <w:numFmt w:val="bullet"/>
-      <w:lvlText w:val="•"/>
-      <w:lvlJc w:val="left"/>
-      <w:pPr>
-        <w:ind w:left="3240" w:hanging="360"/>
-      </w:pPr>
-      <w:rPr>
-        <w:rFonts w:ascii="OpenSymbol" w:eastAsia="OpenSymbol" w:hAnsi="OpenSymbol" w:cs="OpenSymbol"/>
-      </w:rPr>
-    </w:lvl>
-    <w:lvl w:ilvl="7">
-      <w:numFmt w:val="bullet"/>
-      <w:lvlText w:val="◦"/>
-      <w:lvlJc w:val="left"/>
-      <w:pPr>
-        <w:ind w:left="3600" w:hanging="360"/>
-      </w:pPr>
-      <w:rPr>
-        <w:rFonts w:ascii="OpenSymbol" w:eastAsia="OpenSymbol" w:hAnsi="OpenSymbol" w:cs="OpenSymbol"/>
-      </w:rPr>
-    </w:lvl>
-    <w:lvl w:ilvl="8">
-      <w:numFmt w:val="bullet"/>
-      <w:lvlText w:val="▪"/>
-      <w:lvlJc w:val="left"/>
-      <w:pPr>
-        <w:ind w:left="3960" w:hanging="360"/>
-      </w:pPr>
-      <w:rPr>
-        <w:rFonts w:ascii="OpenSymbol" w:eastAsia="OpenSymbol" w:hAnsi="OpenSymbol" w:cs="OpenSymbol"/>
-      </w:rPr>
-    </w:lvl>
-  </w:abstractNum>
-  <w:abstractNum w:abstractNumId="24" w15:restartNumberingAfterBreak="0">
+  <w:abstractNum w:abstractNumId="17" w15:restartNumberingAfterBreak="0">
     <w:nsid w:val="3B6D7AC6"/>
     <w:multiLevelType w:val="multilevel"/>
     <w:tmpl w:val="9C82AC4E"/>
@@ -4164,7 +3267,7 @@
       </w:pPr>
     </w:lvl>
   </w:abstractNum>
-  <w:abstractNum w:abstractNumId="25" w15:restartNumberingAfterBreak="0">
+  <w:abstractNum w:abstractNumId="18" w15:restartNumberingAfterBreak="0">
     <w:nsid w:val="3BCB270E"/>
     <w:multiLevelType w:val="multilevel"/>
     <w:tmpl w:val="0446567E"/>
@@ -4251,7 +3354,7 @@
       </w:pPr>
     </w:lvl>
   </w:abstractNum>
-  <w:abstractNum w:abstractNumId="26" w15:restartNumberingAfterBreak="0">
+  <w:abstractNum w:abstractNumId="19" w15:restartNumberingAfterBreak="0">
     <w:nsid w:val="3EFD25D2"/>
     <w:multiLevelType w:val="hybridMultilevel"/>
     <w:tmpl w:val="37B2EFE4"/>
@@ -4364,7 +3467,7 @@
       </w:rPr>
     </w:lvl>
   </w:abstractNum>
-  <w:abstractNum w:abstractNumId="27" w15:restartNumberingAfterBreak="0">
+  <w:abstractNum w:abstractNumId="20" w15:restartNumberingAfterBreak="0">
     <w:nsid w:val="44B0650C"/>
     <w:multiLevelType w:val="multilevel"/>
     <w:tmpl w:val="B12A1F06"/>
@@ -4454,7 +3557,7 @@
       </w:pPr>
     </w:lvl>
   </w:abstractNum>
-  <w:abstractNum w:abstractNumId="28" w15:restartNumberingAfterBreak="0">
+  <w:abstractNum w:abstractNumId="21" w15:restartNumberingAfterBreak="0">
     <w:nsid w:val="469470BE"/>
     <w:multiLevelType w:val="multilevel"/>
     <w:tmpl w:val="EDEAD62A"/>
@@ -4541,7 +3644,7 @@
       </w:pPr>
     </w:lvl>
   </w:abstractNum>
-  <w:abstractNum w:abstractNumId="29" w15:restartNumberingAfterBreak="0">
+  <w:abstractNum w:abstractNumId="22" w15:restartNumberingAfterBreak="0">
     <w:nsid w:val="487733DF"/>
     <w:multiLevelType w:val="multilevel"/>
     <w:tmpl w:val="60CC03BE"/>
@@ -4628,111 +3731,7 @@
       </w:pPr>
     </w:lvl>
   </w:abstractNum>
-  <w:abstractNum w:abstractNumId="30" w15:restartNumberingAfterBreak="0">
-    <w:nsid w:val="4C9F43D6"/>
-    <w:multiLevelType w:val="multilevel"/>
-    <w:tmpl w:val="6378693A"/>
-    <w:lvl w:ilvl="0">
-      <w:numFmt w:val="bullet"/>
-      <w:lvlText w:val="•"/>
-      <w:lvlJc w:val="left"/>
-      <w:pPr>
-        <w:ind w:left="2304" w:hanging="360"/>
-      </w:pPr>
-      <w:rPr>
-        <w:rFonts w:ascii="OpenSymbol" w:eastAsia="OpenSymbol" w:hAnsi="OpenSymbol" w:cs="OpenSymbol"/>
-      </w:rPr>
-    </w:lvl>
-    <w:lvl w:ilvl="1">
-      <w:numFmt w:val="bullet"/>
-      <w:lvlText w:val="◦"/>
-      <w:lvlJc w:val="left"/>
-      <w:pPr>
-        <w:ind w:left="2664" w:hanging="360"/>
-      </w:pPr>
-      <w:rPr>
-        <w:rFonts w:ascii="OpenSymbol" w:eastAsia="OpenSymbol" w:hAnsi="OpenSymbol" w:cs="OpenSymbol"/>
-      </w:rPr>
-    </w:lvl>
-    <w:lvl w:ilvl="2">
-      <w:numFmt w:val="bullet"/>
-      <w:lvlText w:val="▪"/>
-      <w:lvlJc w:val="left"/>
-      <w:pPr>
-        <w:ind w:left="3024" w:hanging="360"/>
-      </w:pPr>
-      <w:rPr>
-        <w:rFonts w:ascii="OpenSymbol" w:eastAsia="OpenSymbol" w:hAnsi="OpenSymbol" w:cs="OpenSymbol"/>
-      </w:rPr>
-    </w:lvl>
-    <w:lvl w:ilvl="3">
-      <w:numFmt w:val="bullet"/>
-      <w:lvlText w:val="•"/>
-      <w:lvlJc w:val="left"/>
-      <w:pPr>
-        <w:ind w:left="3384" w:hanging="360"/>
-      </w:pPr>
-      <w:rPr>
-        <w:rFonts w:ascii="OpenSymbol" w:eastAsia="OpenSymbol" w:hAnsi="OpenSymbol" w:cs="OpenSymbol"/>
-      </w:rPr>
-    </w:lvl>
-    <w:lvl w:ilvl="4">
-      <w:numFmt w:val="bullet"/>
-      <w:lvlText w:val="◦"/>
-      <w:lvlJc w:val="left"/>
-      <w:pPr>
-        <w:ind w:left="3744" w:hanging="360"/>
-      </w:pPr>
-      <w:rPr>
-        <w:rFonts w:ascii="OpenSymbol" w:eastAsia="OpenSymbol" w:hAnsi="OpenSymbol" w:cs="OpenSymbol"/>
-      </w:rPr>
-    </w:lvl>
-    <w:lvl w:ilvl="5">
-      <w:numFmt w:val="bullet"/>
-      <w:lvlText w:val="▪"/>
-      <w:lvlJc w:val="left"/>
-      <w:pPr>
-        <w:ind w:left="4104" w:hanging="360"/>
-      </w:pPr>
-      <w:rPr>
-        <w:rFonts w:ascii="OpenSymbol" w:eastAsia="OpenSymbol" w:hAnsi="OpenSymbol" w:cs="OpenSymbol"/>
-      </w:rPr>
-    </w:lvl>
-    <w:lvl w:ilvl="6">
-      <w:numFmt w:val="bullet"/>
-      <w:lvlText w:val="•"/>
-      <w:lvlJc w:val="left"/>
-      <w:pPr>
-        <w:ind w:left="4464" w:hanging="360"/>
-      </w:pPr>
-      <w:rPr>
-        <w:rFonts w:ascii="OpenSymbol" w:eastAsia="OpenSymbol" w:hAnsi="OpenSymbol" w:cs="OpenSymbol"/>
-      </w:rPr>
-    </w:lvl>
-    <w:lvl w:ilvl="7">
-      <w:numFmt w:val="bullet"/>
-      <w:lvlText w:val="◦"/>
-      <w:lvlJc w:val="left"/>
-      <w:pPr>
-        <w:ind w:left="4824" w:hanging="360"/>
-      </w:pPr>
-      <w:rPr>
-        <w:rFonts w:ascii="OpenSymbol" w:eastAsia="OpenSymbol" w:hAnsi="OpenSymbol" w:cs="OpenSymbol"/>
-      </w:rPr>
-    </w:lvl>
-    <w:lvl w:ilvl="8">
-      <w:numFmt w:val="bullet"/>
-      <w:lvlText w:val="▪"/>
-      <w:lvlJc w:val="left"/>
-      <w:pPr>
-        <w:ind w:left="5184" w:hanging="360"/>
-      </w:pPr>
-      <w:rPr>
-        <w:rFonts w:ascii="OpenSymbol" w:eastAsia="OpenSymbol" w:hAnsi="OpenSymbol" w:cs="OpenSymbol"/>
-      </w:rPr>
-    </w:lvl>
-  </w:abstractNum>
-  <w:abstractNum w:abstractNumId="31" w15:restartNumberingAfterBreak="0">
+  <w:abstractNum w:abstractNumId="23" w15:restartNumberingAfterBreak="0">
     <w:nsid w:val="4F955D60"/>
     <w:multiLevelType w:val="multilevel"/>
     <w:tmpl w:val="FD8A52E4"/>
@@ -4819,120 +3818,120 @@
       </w:pPr>
     </w:lvl>
   </w:abstractNum>
-  <w:abstractNum w:abstractNumId="32" w15:restartNumberingAfterBreak="0">
-    <w:nsid w:val="54A76352"/>
+  <w:abstractNum w:abstractNumId="24" w15:restartNumberingAfterBreak="0">
+    <w:nsid w:val="50504151"/>
     <w:multiLevelType w:val="hybridMultilevel"/>
-    <w:tmpl w:val="36500FEC"/>
+    <w:tmpl w:val="105ACDF8"/>
     <w:lvl w:ilvl="0" w:tplc="04090001">
       <w:start w:val="1"/>
       <w:numFmt w:val="bullet"/>
       <w:lvlText w:val=""/>
       <w:lvlJc w:val="left"/>
       <w:pPr>
+        <w:ind w:left="720" w:hanging="360"/>
+      </w:pPr>
+      <w:rPr>
+        <w:rFonts w:ascii="Symbol" w:hAnsi="Symbol" w:hint="default"/>
+      </w:rPr>
+    </w:lvl>
+    <w:lvl w:ilvl="1" w:tplc="04090003" w:tentative="1">
+      <w:start w:val="1"/>
+      <w:numFmt w:val="bullet"/>
+      <w:lvlText w:val="o"/>
+      <w:lvlJc w:val="left"/>
+      <w:pPr>
+        <w:ind w:left="1440" w:hanging="360"/>
+      </w:pPr>
+      <w:rPr>
+        <w:rFonts w:ascii="Courier New" w:hAnsi="Courier New" w:cs="Courier New" w:hint="default"/>
+      </w:rPr>
+    </w:lvl>
+    <w:lvl w:ilvl="2" w:tplc="04090005" w:tentative="1">
+      <w:start w:val="1"/>
+      <w:numFmt w:val="bullet"/>
+      <w:lvlText w:val=""/>
+      <w:lvlJc w:val="left"/>
+      <w:pPr>
         <w:ind w:left="2160" w:hanging="360"/>
       </w:pPr>
       <w:rPr>
+        <w:rFonts w:ascii="Wingdings" w:hAnsi="Wingdings" w:hint="default"/>
+      </w:rPr>
+    </w:lvl>
+    <w:lvl w:ilvl="3" w:tplc="04090001" w:tentative="1">
+      <w:start w:val="1"/>
+      <w:numFmt w:val="bullet"/>
+      <w:lvlText w:val=""/>
+      <w:lvlJc w:val="left"/>
+      <w:pPr>
+        <w:ind w:left="2880" w:hanging="360"/>
+      </w:pPr>
+      <w:rPr>
         <w:rFonts w:ascii="Symbol" w:hAnsi="Symbol" w:hint="default"/>
       </w:rPr>
     </w:lvl>
-    <w:lvl w:ilvl="1" w:tplc="04090003" w:tentative="1">
-      <w:start w:val="1"/>
-      <w:numFmt w:val="bullet"/>
-      <w:lvlText w:val="o"/>
-      <w:lvlJc w:val="left"/>
-      <w:pPr>
-        <w:ind w:left="2880" w:hanging="360"/>
+    <w:lvl w:ilvl="4" w:tplc="04090003" w:tentative="1">
+      <w:start w:val="1"/>
+      <w:numFmt w:val="bullet"/>
+      <w:lvlText w:val="o"/>
+      <w:lvlJc w:val="left"/>
+      <w:pPr>
+        <w:ind w:left="3600" w:hanging="360"/>
       </w:pPr>
       <w:rPr>
         <w:rFonts w:ascii="Courier New" w:hAnsi="Courier New" w:cs="Courier New" w:hint="default"/>
       </w:rPr>
     </w:lvl>
-    <w:lvl w:ilvl="2" w:tplc="04090005" w:tentative="1">
-      <w:start w:val="1"/>
-      <w:numFmt w:val="bullet"/>
-      <w:lvlText w:val=""/>
-      <w:lvlJc w:val="left"/>
-      <w:pPr>
-        <w:ind w:left="3600" w:hanging="360"/>
+    <w:lvl w:ilvl="5" w:tplc="04090005" w:tentative="1">
+      <w:start w:val="1"/>
+      <w:numFmt w:val="bullet"/>
+      <w:lvlText w:val=""/>
+      <w:lvlJc w:val="left"/>
+      <w:pPr>
+        <w:ind w:left="4320" w:hanging="360"/>
       </w:pPr>
       <w:rPr>
         <w:rFonts w:ascii="Wingdings" w:hAnsi="Wingdings" w:hint="default"/>
       </w:rPr>
     </w:lvl>
-    <w:lvl w:ilvl="3" w:tplc="04090001" w:tentative="1">
-      <w:start w:val="1"/>
-      <w:numFmt w:val="bullet"/>
-      <w:lvlText w:val=""/>
-      <w:lvlJc w:val="left"/>
-      <w:pPr>
-        <w:ind w:left="4320" w:hanging="360"/>
+    <w:lvl w:ilvl="6" w:tplc="04090001" w:tentative="1">
+      <w:start w:val="1"/>
+      <w:numFmt w:val="bullet"/>
+      <w:lvlText w:val=""/>
+      <w:lvlJc w:val="left"/>
+      <w:pPr>
+        <w:ind w:left="5040" w:hanging="360"/>
       </w:pPr>
       <w:rPr>
         <w:rFonts w:ascii="Symbol" w:hAnsi="Symbol" w:hint="default"/>
       </w:rPr>
     </w:lvl>
-    <w:lvl w:ilvl="4" w:tplc="04090003" w:tentative="1">
-      <w:start w:val="1"/>
-      <w:numFmt w:val="bullet"/>
-      <w:lvlText w:val="o"/>
-      <w:lvlJc w:val="left"/>
-      <w:pPr>
-        <w:ind w:left="5040" w:hanging="360"/>
+    <w:lvl w:ilvl="7" w:tplc="04090003" w:tentative="1">
+      <w:start w:val="1"/>
+      <w:numFmt w:val="bullet"/>
+      <w:lvlText w:val="o"/>
+      <w:lvlJc w:val="left"/>
+      <w:pPr>
+        <w:ind w:left="5760" w:hanging="360"/>
       </w:pPr>
       <w:rPr>
         <w:rFonts w:ascii="Courier New" w:hAnsi="Courier New" w:cs="Courier New" w:hint="default"/>
       </w:rPr>
     </w:lvl>
-    <w:lvl w:ilvl="5" w:tplc="04090005" w:tentative="1">
-      <w:start w:val="1"/>
-      <w:numFmt w:val="bullet"/>
-      <w:lvlText w:val=""/>
-      <w:lvlJc w:val="left"/>
-      <w:pPr>
-        <w:ind w:left="5760" w:hanging="360"/>
+    <w:lvl w:ilvl="8" w:tplc="04090005" w:tentative="1">
+      <w:start w:val="1"/>
+      <w:numFmt w:val="bullet"/>
+      <w:lvlText w:val=""/>
+      <w:lvlJc w:val="left"/>
+      <w:pPr>
+        <w:ind w:left="6480" w:hanging="360"/>
       </w:pPr>
       <w:rPr>
         <w:rFonts w:ascii="Wingdings" w:hAnsi="Wingdings" w:hint="default"/>
       </w:rPr>
     </w:lvl>
-    <w:lvl w:ilvl="6" w:tplc="04090001" w:tentative="1">
-      <w:start w:val="1"/>
-      <w:numFmt w:val="bullet"/>
-      <w:lvlText w:val=""/>
-      <w:lvlJc w:val="left"/>
-      <w:pPr>
-        <w:ind w:left="6480" w:hanging="360"/>
-      </w:pPr>
-      <w:rPr>
-        <w:rFonts w:ascii="Symbol" w:hAnsi="Symbol" w:hint="default"/>
-      </w:rPr>
-    </w:lvl>
-    <w:lvl w:ilvl="7" w:tplc="04090003" w:tentative="1">
-      <w:start w:val="1"/>
-      <w:numFmt w:val="bullet"/>
-      <w:lvlText w:val="o"/>
-      <w:lvlJc w:val="left"/>
-      <w:pPr>
-        <w:ind w:left="7200" w:hanging="360"/>
-      </w:pPr>
-      <w:rPr>
-        <w:rFonts w:ascii="Courier New" w:hAnsi="Courier New" w:cs="Courier New" w:hint="default"/>
-      </w:rPr>
-    </w:lvl>
-    <w:lvl w:ilvl="8" w:tplc="04090005" w:tentative="1">
-      <w:start w:val="1"/>
-      <w:numFmt w:val="bullet"/>
-      <w:lvlText w:val=""/>
-      <w:lvlJc w:val="left"/>
-      <w:pPr>
-        <w:ind w:left="7920" w:hanging="360"/>
-      </w:pPr>
-      <w:rPr>
-        <w:rFonts w:ascii="Wingdings" w:hAnsi="Wingdings" w:hint="default"/>
-      </w:rPr>
-    </w:lvl>
   </w:abstractNum>
-  <w:abstractNum w:abstractNumId="33" w15:restartNumberingAfterBreak="0">
+  <w:abstractNum w:abstractNumId="25" w15:restartNumberingAfterBreak="0">
     <w:nsid w:val="5570600C"/>
     <w:multiLevelType w:val="hybridMultilevel"/>
     <w:tmpl w:val="FC42037E"/>
@@ -5045,7 +4044,7 @@
       </w:rPr>
     </w:lvl>
   </w:abstractNum>
-  <w:abstractNum w:abstractNumId="34" w15:restartNumberingAfterBreak="0">
+  <w:abstractNum w:abstractNumId="26" w15:restartNumberingAfterBreak="0">
     <w:nsid w:val="56210902"/>
     <w:multiLevelType w:val="multilevel"/>
     <w:tmpl w:val="6E46CC96"/>
@@ -5132,7 +4131,7 @@
       </w:pPr>
     </w:lvl>
   </w:abstractNum>
-  <w:abstractNum w:abstractNumId="35" w15:restartNumberingAfterBreak="0">
+  <w:abstractNum w:abstractNumId="27" w15:restartNumberingAfterBreak="0">
     <w:nsid w:val="569A0C47"/>
     <w:multiLevelType w:val="multilevel"/>
     <w:tmpl w:val="520C0280"/>
@@ -5219,225 +4218,120 @@
       </w:pPr>
     </w:lvl>
   </w:abstractNum>
-  <w:abstractNum w:abstractNumId="36" w15:restartNumberingAfterBreak="0">
-    <w:nsid w:val="59085125"/>
-    <w:multiLevelType w:val="multilevel"/>
-    <w:tmpl w:val="861C53FA"/>
-    <w:lvl w:ilvl="0">
-      <w:numFmt w:val="bullet"/>
-      <w:lvlText w:val="•"/>
+  <w:abstractNum w:abstractNumId="28" w15:restartNumberingAfterBreak="0">
+    <w:nsid w:val="60416763"/>
+    <w:multiLevelType w:val="hybridMultilevel"/>
+    <w:tmpl w:val="31726EF0"/>
+    <w:lvl w:ilvl="0" w:tplc="04090001">
+      <w:start w:val="1"/>
+      <w:numFmt w:val="bullet"/>
+      <w:lvlText w:val=""/>
+      <w:lvlJc w:val="left"/>
+      <w:pPr>
+        <w:ind w:left="720" w:hanging="360"/>
+      </w:pPr>
+      <w:rPr>
+        <w:rFonts w:ascii="Symbol" w:hAnsi="Symbol" w:hint="default"/>
+      </w:rPr>
+    </w:lvl>
+    <w:lvl w:ilvl="1" w:tplc="04090003" w:tentative="1">
+      <w:start w:val="1"/>
+      <w:numFmt w:val="bullet"/>
+      <w:lvlText w:val="o"/>
+      <w:lvlJc w:val="left"/>
+      <w:pPr>
+        <w:ind w:left="1440" w:hanging="360"/>
+      </w:pPr>
+      <w:rPr>
+        <w:rFonts w:ascii="Courier New" w:hAnsi="Courier New" w:cs="Courier New" w:hint="default"/>
+      </w:rPr>
+    </w:lvl>
+    <w:lvl w:ilvl="2" w:tplc="04090005" w:tentative="1">
+      <w:start w:val="1"/>
+      <w:numFmt w:val="bullet"/>
+      <w:lvlText w:val=""/>
       <w:lvlJc w:val="left"/>
       <w:pPr>
         <w:ind w:left="2160" w:hanging="360"/>
       </w:pPr>
       <w:rPr>
-        <w:rFonts w:ascii="OpenSymbol" w:eastAsia="OpenSymbol" w:hAnsi="OpenSymbol" w:cs="OpenSymbol"/>
-      </w:rPr>
-    </w:lvl>
-    <w:lvl w:ilvl="1">
-      <w:numFmt w:val="bullet"/>
-      <w:lvlText w:val="◦"/>
-      <w:lvlJc w:val="left"/>
-      <w:pPr>
-        <w:ind w:left="2520" w:hanging="360"/>
-      </w:pPr>
-      <w:rPr>
-        <w:rFonts w:ascii="OpenSymbol" w:eastAsia="OpenSymbol" w:hAnsi="OpenSymbol" w:cs="OpenSymbol"/>
-      </w:rPr>
-    </w:lvl>
-    <w:lvl w:ilvl="2">
-      <w:numFmt w:val="bullet"/>
-      <w:lvlText w:val="▪"/>
+        <w:rFonts w:ascii="Wingdings" w:hAnsi="Wingdings" w:hint="default"/>
+      </w:rPr>
+    </w:lvl>
+    <w:lvl w:ilvl="3" w:tplc="04090001" w:tentative="1">
+      <w:start w:val="1"/>
+      <w:numFmt w:val="bullet"/>
+      <w:lvlText w:val=""/>
       <w:lvlJc w:val="left"/>
       <w:pPr>
         <w:ind w:left="2880" w:hanging="360"/>
       </w:pPr>
       <w:rPr>
-        <w:rFonts w:ascii="OpenSymbol" w:eastAsia="OpenSymbol" w:hAnsi="OpenSymbol" w:cs="OpenSymbol"/>
-      </w:rPr>
-    </w:lvl>
-    <w:lvl w:ilvl="3">
-      <w:numFmt w:val="bullet"/>
-      <w:lvlText w:val="•"/>
-      <w:lvlJc w:val="left"/>
-      <w:pPr>
-        <w:ind w:left="3240" w:hanging="360"/>
-      </w:pPr>
-      <w:rPr>
-        <w:rFonts w:ascii="OpenSymbol" w:eastAsia="OpenSymbol" w:hAnsi="OpenSymbol" w:cs="OpenSymbol"/>
-      </w:rPr>
-    </w:lvl>
-    <w:lvl w:ilvl="4">
-      <w:numFmt w:val="bullet"/>
-      <w:lvlText w:val="◦"/>
+        <w:rFonts w:ascii="Symbol" w:hAnsi="Symbol" w:hint="default"/>
+      </w:rPr>
+    </w:lvl>
+    <w:lvl w:ilvl="4" w:tplc="04090003" w:tentative="1">
+      <w:start w:val="1"/>
+      <w:numFmt w:val="bullet"/>
+      <w:lvlText w:val="o"/>
       <w:lvlJc w:val="left"/>
       <w:pPr>
         <w:ind w:left="3600" w:hanging="360"/>
       </w:pPr>
       <w:rPr>
-        <w:rFonts w:ascii="OpenSymbol" w:eastAsia="OpenSymbol" w:hAnsi="OpenSymbol" w:cs="OpenSymbol"/>
-      </w:rPr>
-    </w:lvl>
-    <w:lvl w:ilvl="5">
-      <w:numFmt w:val="bullet"/>
-      <w:lvlText w:val="▪"/>
-      <w:lvlJc w:val="left"/>
-      <w:pPr>
-        <w:ind w:left="3960" w:hanging="360"/>
-      </w:pPr>
-      <w:rPr>
-        <w:rFonts w:ascii="OpenSymbol" w:eastAsia="OpenSymbol" w:hAnsi="OpenSymbol" w:cs="OpenSymbol"/>
-      </w:rPr>
-    </w:lvl>
-    <w:lvl w:ilvl="6">
-      <w:numFmt w:val="bullet"/>
-      <w:lvlText w:val="•"/>
+        <w:rFonts w:ascii="Courier New" w:hAnsi="Courier New" w:cs="Courier New" w:hint="default"/>
+      </w:rPr>
+    </w:lvl>
+    <w:lvl w:ilvl="5" w:tplc="04090005" w:tentative="1">
+      <w:start w:val="1"/>
+      <w:numFmt w:val="bullet"/>
+      <w:lvlText w:val=""/>
       <w:lvlJc w:val="left"/>
       <w:pPr>
         <w:ind w:left="4320" w:hanging="360"/>
       </w:pPr>
       <w:rPr>
-        <w:rFonts w:ascii="OpenSymbol" w:eastAsia="OpenSymbol" w:hAnsi="OpenSymbol" w:cs="OpenSymbol"/>
-      </w:rPr>
-    </w:lvl>
-    <w:lvl w:ilvl="7">
-      <w:numFmt w:val="bullet"/>
-      <w:lvlText w:val="◦"/>
-      <w:lvlJc w:val="left"/>
-      <w:pPr>
-        <w:ind w:left="4680" w:hanging="360"/>
-      </w:pPr>
-      <w:rPr>
-        <w:rFonts w:ascii="OpenSymbol" w:eastAsia="OpenSymbol" w:hAnsi="OpenSymbol" w:cs="OpenSymbol"/>
-      </w:rPr>
-    </w:lvl>
-    <w:lvl w:ilvl="8">
-      <w:numFmt w:val="bullet"/>
-      <w:lvlText w:val="▪"/>
+        <w:rFonts w:ascii="Wingdings" w:hAnsi="Wingdings" w:hint="default"/>
+      </w:rPr>
+    </w:lvl>
+    <w:lvl w:ilvl="6" w:tplc="04090001" w:tentative="1">
+      <w:start w:val="1"/>
+      <w:numFmt w:val="bullet"/>
+      <w:lvlText w:val=""/>
       <w:lvlJc w:val="left"/>
       <w:pPr>
         <w:ind w:left="5040" w:hanging="360"/>
       </w:pPr>
       <w:rPr>
-        <w:rFonts w:ascii="OpenSymbol" w:eastAsia="OpenSymbol" w:hAnsi="OpenSymbol" w:cs="OpenSymbol"/>
+        <w:rFonts w:ascii="Symbol" w:hAnsi="Symbol" w:hint="default"/>
+      </w:rPr>
+    </w:lvl>
+    <w:lvl w:ilvl="7" w:tplc="04090003" w:tentative="1">
+      <w:start w:val="1"/>
+      <w:numFmt w:val="bullet"/>
+      <w:lvlText w:val="o"/>
+      <w:lvlJc w:val="left"/>
+      <w:pPr>
+        <w:ind w:left="5760" w:hanging="360"/>
+      </w:pPr>
+      <w:rPr>
+        <w:rFonts w:ascii="Courier New" w:hAnsi="Courier New" w:cs="Courier New" w:hint="default"/>
+      </w:rPr>
+    </w:lvl>
+    <w:lvl w:ilvl="8" w:tplc="04090005" w:tentative="1">
+      <w:start w:val="1"/>
+      <w:numFmt w:val="bullet"/>
+      <w:lvlText w:val=""/>
+      <w:lvlJc w:val="left"/>
+      <w:pPr>
+        <w:ind w:left="6480" w:hanging="360"/>
+      </w:pPr>
+      <w:rPr>
+        <w:rFonts w:ascii="Wingdings" w:hAnsi="Wingdings" w:hint="default"/>
       </w:rPr>
     </w:lvl>
   </w:abstractNum>
-  <w:abstractNum w:abstractNumId="37" w15:restartNumberingAfterBreak="0">
-    <w:nsid w:val="61653B3B"/>
-    <w:multiLevelType w:val="hybridMultilevel"/>
-    <w:tmpl w:val="20EC721A"/>
-    <w:lvl w:ilvl="0" w:tplc="D7CC2C78">
-      <w:start w:val="1"/>
-      <w:numFmt w:val="bullet"/>
-      <w:lvlText w:val=""/>
-      <w:lvlJc w:val="left"/>
-      <w:pPr>
-        <w:ind w:left="1080" w:hanging="360"/>
-      </w:pPr>
-      <w:rPr>
-        <w:rFonts w:ascii="Symbol" w:hAnsi="Symbol" w:hint="default"/>
-        <w:sz w:val="16"/>
-      </w:rPr>
-    </w:lvl>
-    <w:lvl w:ilvl="1" w:tplc="04090003">
-      <w:start w:val="1"/>
-      <w:numFmt w:val="bullet"/>
-      <w:lvlText w:val="o"/>
-      <w:lvlJc w:val="left"/>
-      <w:pPr>
-        <w:ind w:left="1800" w:hanging="360"/>
-      </w:pPr>
-      <w:rPr>
-        <w:rFonts w:ascii="Courier New" w:hAnsi="Courier New" w:cs="Courier New" w:hint="default"/>
-      </w:rPr>
-    </w:lvl>
-    <w:lvl w:ilvl="2" w:tplc="04090005" w:tentative="1">
-      <w:start w:val="1"/>
-      <w:numFmt w:val="bullet"/>
-      <w:lvlText w:val=""/>
-      <w:lvlJc w:val="left"/>
-      <w:pPr>
-        <w:ind w:left="2520" w:hanging="360"/>
-      </w:pPr>
-      <w:rPr>
-        <w:rFonts w:ascii="Wingdings" w:hAnsi="Wingdings" w:hint="default"/>
-      </w:rPr>
-    </w:lvl>
-    <w:lvl w:ilvl="3" w:tplc="04090001" w:tentative="1">
-      <w:start w:val="1"/>
-      <w:numFmt w:val="bullet"/>
-      <w:lvlText w:val=""/>
-      <w:lvlJc w:val="left"/>
-      <w:pPr>
-        <w:ind w:left="3240" w:hanging="360"/>
-      </w:pPr>
-      <w:rPr>
-        <w:rFonts w:ascii="Symbol" w:hAnsi="Symbol" w:hint="default"/>
-      </w:rPr>
-    </w:lvl>
-    <w:lvl w:ilvl="4" w:tplc="04090003" w:tentative="1">
-      <w:start w:val="1"/>
-      <w:numFmt w:val="bullet"/>
-      <w:lvlText w:val="o"/>
-      <w:lvlJc w:val="left"/>
-      <w:pPr>
-        <w:ind w:left="3960" w:hanging="360"/>
-      </w:pPr>
-      <w:rPr>
-        <w:rFonts w:ascii="Courier New" w:hAnsi="Courier New" w:cs="Courier New" w:hint="default"/>
-      </w:rPr>
-    </w:lvl>
-    <w:lvl w:ilvl="5" w:tplc="04090005" w:tentative="1">
-      <w:start w:val="1"/>
-      <w:numFmt w:val="bullet"/>
-      <w:lvlText w:val=""/>
-      <w:lvlJc w:val="left"/>
-      <w:pPr>
-        <w:ind w:left="4680" w:hanging="360"/>
-      </w:pPr>
-      <w:rPr>
-        <w:rFonts w:ascii="Wingdings" w:hAnsi="Wingdings" w:hint="default"/>
-      </w:rPr>
-    </w:lvl>
-    <w:lvl w:ilvl="6" w:tplc="04090001" w:tentative="1">
-      <w:start w:val="1"/>
-      <w:numFmt w:val="bullet"/>
-      <w:lvlText w:val=""/>
-      <w:lvlJc w:val="left"/>
-      <w:pPr>
-        <w:ind w:left="5400" w:hanging="360"/>
-      </w:pPr>
-      <w:rPr>
-        <w:rFonts w:ascii="Symbol" w:hAnsi="Symbol" w:hint="default"/>
-      </w:rPr>
-    </w:lvl>
-    <w:lvl w:ilvl="7" w:tplc="04090003" w:tentative="1">
-      <w:start w:val="1"/>
-      <w:numFmt w:val="bullet"/>
-      <w:lvlText w:val="o"/>
-      <w:lvlJc w:val="left"/>
-      <w:pPr>
-        <w:ind w:left="6120" w:hanging="360"/>
-      </w:pPr>
-      <w:rPr>
-        <w:rFonts w:ascii="Courier New" w:hAnsi="Courier New" w:cs="Courier New" w:hint="default"/>
-      </w:rPr>
-    </w:lvl>
-    <w:lvl w:ilvl="8" w:tplc="04090005" w:tentative="1">
-      <w:start w:val="1"/>
-      <w:numFmt w:val="bullet"/>
-      <w:lvlText w:val=""/>
-      <w:lvlJc w:val="left"/>
-      <w:pPr>
-        <w:ind w:left="6840" w:hanging="360"/>
-      </w:pPr>
-      <w:rPr>
-        <w:rFonts w:ascii="Wingdings" w:hAnsi="Wingdings" w:hint="default"/>
-      </w:rPr>
-    </w:lvl>
-  </w:abstractNum>
-  <w:abstractNum w:abstractNumId="38" w15:restartNumberingAfterBreak="0">
+  <w:abstractNum w:abstractNumId="29" w15:restartNumberingAfterBreak="0">
     <w:nsid w:val="637B3C17"/>
     <w:multiLevelType w:val="multilevel"/>
     <w:tmpl w:val="F3661F3A"/>
@@ -5524,7 +4418,7 @@
       </w:pPr>
     </w:lvl>
   </w:abstractNum>
-  <w:abstractNum w:abstractNumId="39" w15:restartNumberingAfterBreak="0">
+  <w:abstractNum w:abstractNumId="30" w15:restartNumberingAfterBreak="0">
     <w:nsid w:val="698D1FDA"/>
     <w:multiLevelType w:val="multilevel"/>
     <w:tmpl w:val="303860AE"/>
@@ -5614,7 +4508,7 @@
       </w:pPr>
     </w:lvl>
   </w:abstractNum>
-  <w:abstractNum w:abstractNumId="40" w15:restartNumberingAfterBreak="0">
+  <w:abstractNum w:abstractNumId="31" w15:restartNumberingAfterBreak="0">
     <w:nsid w:val="6ABD1B1B"/>
     <w:multiLevelType w:val="multilevel"/>
     <w:tmpl w:val="2B5E1682"/>
@@ -5701,215 +4595,120 @@
       </w:pPr>
     </w:lvl>
   </w:abstractNum>
-  <w:abstractNum w:abstractNumId="41" w15:restartNumberingAfterBreak="0">
-    <w:nsid w:val="6CF246FE"/>
-    <w:multiLevelType w:val="multilevel"/>
-    <w:tmpl w:val="96BC306C"/>
-    <w:lvl w:ilvl="0">
-      <w:numFmt w:val="bullet"/>
-      <w:lvlText w:val="•"/>
+  <w:abstractNum w:abstractNumId="32" w15:restartNumberingAfterBreak="0">
+    <w:nsid w:val="6F9902BB"/>
+    <w:multiLevelType w:val="hybridMultilevel"/>
+    <w:tmpl w:val="CF2C6F12"/>
+    <w:lvl w:ilvl="0" w:tplc="04090001">
+      <w:start w:val="1"/>
+      <w:numFmt w:val="bullet"/>
+      <w:lvlText w:val=""/>
+      <w:lvlJc w:val="left"/>
+      <w:pPr>
+        <w:ind w:left="720" w:hanging="360"/>
+      </w:pPr>
+      <w:rPr>
+        <w:rFonts w:ascii="Symbol" w:hAnsi="Symbol" w:hint="default"/>
+      </w:rPr>
+    </w:lvl>
+    <w:lvl w:ilvl="1" w:tplc="04090003">
+      <w:start w:val="1"/>
+      <w:numFmt w:val="bullet"/>
+      <w:lvlText w:val="o"/>
+      <w:lvlJc w:val="left"/>
+      <w:pPr>
+        <w:ind w:left="1440" w:hanging="360"/>
+      </w:pPr>
+      <w:rPr>
+        <w:rFonts w:ascii="Courier New" w:hAnsi="Courier New" w:cs="Courier New" w:hint="default"/>
+      </w:rPr>
+    </w:lvl>
+    <w:lvl w:ilvl="2" w:tplc="04090005" w:tentative="1">
+      <w:start w:val="1"/>
+      <w:numFmt w:val="bullet"/>
+      <w:lvlText w:val=""/>
       <w:lvlJc w:val="left"/>
       <w:pPr>
         <w:ind w:left="2160" w:hanging="360"/>
       </w:pPr>
       <w:rPr>
-        <w:rFonts w:ascii="OpenSymbol" w:eastAsia="OpenSymbol" w:hAnsi="OpenSymbol" w:cs="OpenSymbol"/>
-      </w:rPr>
-    </w:lvl>
-    <w:lvl w:ilvl="1">
-      <w:numFmt w:val="bullet"/>
-      <w:lvlText w:val="◦"/>
-      <w:lvlJc w:val="left"/>
-      <w:pPr>
-        <w:ind w:left="2520" w:hanging="360"/>
-      </w:pPr>
-      <w:rPr>
-        <w:rFonts w:ascii="OpenSymbol" w:eastAsia="OpenSymbol" w:hAnsi="OpenSymbol" w:cs="OpenSymbol"/>
-      </w:rPr>
-    </w:lvl>
-    <w:lvl w:ilvl="2">
-      <w:numFmt w:val="bullet"/>
-      <w:lvlText w:val="▪"/>
+        <w:rFonts w:ascii="Wingdings" w:hAnsi="Wingdings" w:hint="default"/>
+      </w:rPr>
+    </w:lvl>
+    <w:lvl w:ilvl="3" w:tplc="04090001" w:tentative="1">
+      <w:start w:val="1"/>
+      <w:numFmt w:val="bullet"/>
+      <w:lvlText w:val=""/>
       <w:lvlJc w:val="left"/>
       <w:pPr>
         <w:ind w:left="2880" w:hanging="360"/>
       </w:pPr>
       <w:rPr>
-        <w:rFonts w:ascii="OpenSymbol" w:eastAsia="OpenSymbol" w:hAnsi="OpenSymbol" w:cs="OpenSymbol"/>
-      </w:rPr>
-    </w:lvl>
-    <w:lvl w:ilvl="3">
-      <w:numFmt w:val="bullet"/>
-      <w:lvlText w:val="•"/>
-      <w:lvlJc w:val="left"/>
-      <w:pPr>
-        <w:ind w:left="3240" w:hanging="360"/>
-      </w:pPr>
-      <w:rPr>
-        <w:rFonts w:ascii="OpenSymbol" w:eastAsia="OpenSymbol" w:hAnsi="OpenSymbol" w:cs="OpenSymbol"/>
-      </w:rPr>
-    </w:lvl>
-    <w:lvl w:ilvl="4">
-      <w:numFmt w:val="bullet"/>
-      <w:lvlText w:val="◦"/>
+        <w:rFonts w:ascii="Symbol" w:hAnsi="Symbol" w:hint="default"/>
+      </w:rPr>
+    </w:lvl>
+    <w:lvl w:ilvl="4" w:tplc="04090003" w:tentative="1">
+      <w:start w:val="1"/>
+      <w:numFmt w:val="bullet"/>
+      <w:lvlText w:val="o"/>
       <w:lvlJc w:val="left"/>
       <w:pPr>
         <w:ind w:left="3600" w:hanging="360"/>
       </w:pPr>
       <w:rPr>
-        <w:rFonts w:ascii="OpenSymbol" w:eastAsia="OpenSymbol" w:hAnsi="OpenSymbol" w:cs="OpenSymbol"/>
-      </w:rPr>
-    </w:lvl>
-    <w:lvl w:ilvl="5">
-      <w:numFmt w:val="bullet"/>
-      <w:lvlText w:val="▪"/>
-      <w:lvlJc w:val="left"/>
-      <w:pPr>
-        <w:ind w:left="3960" w:hanging="360"/>
-      </w:pPr>
-      <w:rPr>
-        <w:rFonts w:ascii="OpenSymbol" w:eastAsia="OpenSymbol" w:hAnsi="OpenSymbol" w:cs="OpenSymbol"/>
-      </w:rPr>
-    </w:lvl>
-    <w:lvl w:ilvl="6">
-      <w:numFmt w:val="bullet"/>
-      <w:lvlText w:val="•"/>
+        <w:rFonts w:ascii="Courier New" w:hAnsi="Courier New" w:cs="Courier New" w:hint="default"/>
+      </w:rPr>
+    </w:lvl>
+    <w:lvl w:ilvl="5" w:tplc="04090005" w:tentative="1">
+      <w:start w:val="1"/>
+      <w:numFmt w:val="bullet"/>
+      <w:lvlText w:val=""/>
       <w:lvlJc w:val="left"/>
       <w:pPr>
         <w:ind w:left="4320" w:hanging="360"/>
       </w:pPr>
       <w:rPr>
-        <w:rFonts w:ascii="OpenSymbol" w:eastAsia="OpenSymbol" w:hAnsi="OpenSymbol" w:cs="OpenSymbol"/>
-      </w:rPr>
-    </w:lvl>
-    <w:lvl w:ilvl="7">
-      <w:numFmt w:val="bullet"/>
-      <w:lvlText w:val="◦"/>
-      <w:lvlJc w:val="left"/>
-      <w:pPr>
-        <w:ind w:left="4680" w:hanging="360"/>
-      </w:pPr>
-      <w:rPr>
-        <w:rFonts w:ascii="OpenSymbol" w:eastAsia="OpenSymbol" w:hAnsi="OpenSymbol" w:cs="OpenSymbol"/>
-      </w:rPr>
-    </w:lvl>
-    <w:lvl w:ilvl="8">
-      <w:numFmt w:val="bullet"/>
-      <w:lvlText w:val="▪"/>
+        <w:rFonts w:ascii="Wingdings" w:hAnsi="Wingdings" w:hint="default"/>
+      </w:rPr>
+    </w:lvl>
+    <w:lvl w:ilvl="6" w:tplc="04090001" w:tentative="1">
+      <w:start w:val="1"/>
+      <w:numFmt w:val="bullet"/>
+      <w:lvlText w:val=""/>
       <w:lvlJc w:val="left"/>
       <w:pPr>
         <w:ind w:left="5040" w:hanging="360"/>
       </w:pPr>
       <w:rPr>
-        <w:rFonts w:ascii="OpenSymbol" w:eastAsia="OpenSymbol" w:hAnsi="OpenSymbol" w:cs="OpenSymbol"/>
+        <w:rFonts w:ascii="Symbol" w:hAnsi="Symbol" w:hint="default"/>
+      </w:rPr>
+    </w:lvl>
+    <w:lvl w:ilvl="7" w:tplc="04090003" w:tentative="1">
+      <w:start w:val="1"/>
+      <w:numFmt w:val="bullet"/>
+      <w:lvlText w:val="o"/>
+      <w:lvlJc w:val="left"/>
+      <w:pPr>
+        <w:ind w:left="5760" w:hanging="360"/>
+      </w:pPr>
+      <w:rPr>
+        <w:rFonts w:ascii="Courier New" w:hAnsi="Courier New" w:cs="Courier New" w:hint="default"/>
+      </w:rPr>
+    </w:lvl>
+    <w:lvl w:ilvl="8" w:tplc="04090005" w:tentative="1">
+      <w:start w:val="1"/>
+      <w:numFmt w:val="bullet"/>
+      <w:lvlText w:val=""/>
+      <w:lvlJc w:val="left"/>
+      <w:pPr>
+        <w:ind w:left="6480" w:hanging="360"/>
+      </w:pPr>
+      <w:rPr>
+        <w:rFonts w:ascii="Wingdings" w:hAnsi="Wingdings" w:hint="default"/>
       </w:rPr>
     </w:lvl>
   </w:abstractNum>
-  <w:abstractNum w:abstractNumId="42" w15:restartNumberingAfterBreak="0">
-    <w:nsid w:val="70A411F4"/>
-    <w:multiLevelType w:val="multilevel"/>
-    <w:tmpl w:val="F48E9E4A"/>
-    <w:lvl w:ilvl="0">
-      <w:numFmt w:val="bullet"/>
-      <w:lvlText w:val="•"/>
-      <w:lvlJc w:val="left"/>
-      <w:pPr>
-        <w:ind w:left="2160" w:hanging="360"/>
-      </w:pPr>
-      <w:rPr>
-        <w:rFonts w:ascii="OpenSymbol" w:eastAsia="OpenSymbol" w:hAnsi="OpenSymbol" w:cs="OpenSymbol"/>
-      </w:rPr>
-    </w:lvl>
-    <w:lvl w:ilvl="1">
-      <w:numFmt w:val="bullet"/>
-      <w:lvlText w:val="◦"/>
-      <w:lvlJc w:val="left"/>
-      <w:pPr>
-        <w:ind w:left="2520" w:hanging="360"/>
-      </w:pPr>
-      <w:rPr>
-        <w:rFonts w:ascii="OpenSymbol" w:eastAsia="OpenSymbol" w:hAnsi="OpenSymbol" w:cs="OpenSymbol"/>
-      </w:rPr>
-    </w:lvl>
-    <w:lvl w:ilvl="2">
-      <w:numFmt w:val="bullet"/>
-      <w:lvlText w:val="▪"/>
-      <w:lvlJc w:val="left"/>
-      <w:pPr>
-        <w:ind w:left="2880" w:hanging="360"/>
-      </w:pPr>
-      <w:rPr>
-        <w:rFonts w:ascii="OpenSymbol" w:eastAsia="OpenSymbol" w:hAnsi="OpenSymbol" w:cs="OpenSymbol"/>
-      </w:rPr>
-    </w:lvl>
-    <w:lvl w:ilvl="3">
-      <w:numFmt w:val="bullet"/>
-      <w:lvlText w:val="•"/>
-      <w:lvlJc w:val="left"/>
-      <w:pPr>
-        <w:ind w:left="3240" w:hanging="360"/>
-      </w:pPr>
-      <w:rPr>
-        <w:rFonts w:ascii="OpenSymbol" w:eastAsia="OpenSymbol" w:hAnsi="OpenSymbol" w:cs="OpenSymbol"/>
-      </w:rPr>
-    </w:lvl>
-    <w:lvl w:ilvl="4">
-      <w:numFmt w:val="bullet"/>
-      <w:lvlText w:val="◦"/>
-      <w:lvlJc w:val="left"/>
-      <w:pPr>
-        <w:ind w:left="3600" w:hanging="360"/>
-      </w:pPr>
-      <w:rPr>
-        <w:rFonts w:ascii="OpenSymbol" w:eastAsia="OpenSymbol" w:hAnsi="OpenSymbol" w:cs="OpenSymbol"/>
-      </w:rPr>
-    </w:lvl>
-    <w:lvl w:ilvl="5">
-      <w:numFmt w:val="bullet"/>
-      <w:lvlText w:val="▪"/>
-      <w:lvlJc w:val="left"/>
-      <w:pPr>
-        <w:ind w:left="3960" w:hanging="360"/>
-      </w:pPr>
-      <w:rPr>
-        <w:rFonts w:ascii="OpenSymbol" w:eastAsia="OpenSymbol" w:hAnsi="OpenSymbol" w:cs="OpenSymbol"/>
-      </w:rPr>
-    </w:lvl>
-    <w:lvl w:ilvl="6">
-      <w:numFmt w:val="bullet"/>
-      <w:lvlText w:val="•"/>
-      <w:lvlJc w:val="left"/>
-      <w:pPr>
-        <w:ind w:left="4320" w:hanging="360"/>
-      </w:pPr>
-      <w:rPr>
-        <w:rFonts w:ascii="OpenSymbol" w:eastAsia="OpenSymbol" w:hAnsi="OpenSymbol" w:cs="OpenSymbol"/>
-      </w:rPr>
-    </w:lvl>
-    <w:lvl w:ilvl="7">
-      <w:numFmt w:val="bullet"/>
-      <w:lvlText w:val="◦"/>
-      <w:lvlJc w:val="left"/>
-      <w:pPr>
-        <w:ind w:left="4680" w:hanging="360"/>
-      </w:pPr>
-      <w:rPr>
-        <w:rFonts w:ascii="OpenSymbol" w:eastAsia="OpenSymbol" w:hAnsi="OpenSymbol" w:cs="OpenSymbol"/>
-      </w:rPr>
-    </w:lvl>
-    <w:lvl w:ilvl="8">
-      <w:numFmt w:val="bullet"/>
-      <w:lvlText w:val="▪"/>
-      <w:lvlJc w:val="left"/>
-      <w:pPr>
-        <w:ind w:left="5040" w:hanging="360"/>
-      </w:pPr>
-      <w:rPr>
-        <w:rFonts w:ascii="OpenSymbol" w:eastAsia="OpenSymbol" w:hAnsi="OpenSymbol" w:cs="OpenSymbol"/>
-      </w:rPr>
-    </w:lvl>
-  </w:abstractNum>
-  <w:abstractNum w:abstractNumId="43" w15:restartNumberingAfterBreak="0">
+  <w:abstractNum w:abstractNumId="33" w15:restartNumberingAfterBreak="0">
     <w:nsid w:val="7232434E"/>
     <w:multiLevelType w:val="multilevel"/>
     <w:tmpl w:val="B89243C2"/>
@@ -5996,120 +4795,7 @@
       </w:pPr>
     </w:lvl>
   </w:abstractNum>
-  <w:abstractNum w:abstractNumId="44" w15:restartNumberingAfterBreak="0">
-    <w:nsid w:val="75B43CA8"/>
-    <w:multiLevelType w:val="hybridMultilevel"/>
-    <w:tmpl w:val="744E44A2"/>
-    <w:lvl w:ilvl="0" w:tplc="04090001">
-      <w:start w:val="1"/>
-      <w:numFmt w:val="bullet"/>
-      <w:lvlText w:val=""/>
-      <w:lvlJc w:val="left"/>
-      <w:pPr>
-        <w:ind w:left="1440" w:hanging="360"/>
-      </w:pPr>
-      <w:rPr>
-        <w:rFonts w:ascii="Symbol" w:hAnsi="Symbol" w:hint="default"/>
-      </w:rPr>
-    </w:lvl>
-    <w:lvl w:ilvl="1" w:tplc="04090003" w:tentative="1">
-      <w:start w:val="1"/>
-      <w:numFmt w:val="bullet"/>
-      <w:lvlText w:val="o"/>
-      <w:lvlJc w:val="left"/>
-      <w:pPr>
-        <w:ind w:left="2160" w:hanging="360"/>
-      </w:pPr>
-      <w:rPr>
-        <w:rFonts w:ascii="Courier New" w:hAnsi="Courier New" w:cs="Courier New" w:hint="default"/>
-      </w:rPr>
-    </w:lvl>
-    <w:lvl w:ilvl="2" w:tplc="04090005" w:tentative="1">
-      <w:start w:val="1"/>
-      <w:numFmt w:val="bullet"/>
-      <w:lvlText w:val=""/>
-      <w:lvlJc w:val="left"/>
-      <w:pPr>
-        <w:ind w:left="2880" w:hanging="360"/>
-      </w:pPr>
-      <w:rPr>
-        <w:rFonts w:ascii="Wingdings" w:hAnsi="Wingdings" w:hint="default"/>
-      </w:rPr>
-    </w:lvl>
-    <w:lvl w:ilvl="3" w:tplc="04090001" w:tentative="1">
-      <w:start w:val="1"/>
-      <w:numFmt w:val="bullet"/>
-      <w:lvlText w:val=""/>
-      <w:lvlJc w:val="left"/>
-      <w:pPr>
-        <w:ind w:left="3600" w:hanging="360"/>
-      </w:pPr>
-      <w:rPr>
-        <w:rFonts w:ascii="Symbol" w:hAnsi="Symbol" w:hint="default"/>
-      </w:rPr>
-    </w:lvl>
-    <w:lvl w:ilvl="4" w:tplc="04090003" w:tentative="1">
-      <w:start w:val="1"/>
-      <w:numFmt w:val="bullet"/>
-      <w:lvlText w:val="o"/>
-      <w:lvlJc w:val="left"/>
-      <w:pPr>
-        <w:ind w:left="4320" w:hanging="360"/>
-      </w:pPr>
-      <w:rPr>
-        <w:rFonts w:ascii="Courier New" w:hAnsi="Courier New" w:cs="Courier New" w:hint="default"/>
-      </w:rPr>
-    </w:lvl>
-    <w:lvl w:ilvl="5" w:tplc="04090005" w:tentative="1">
-      <w:start w:val="1"/>
-      <w:numFmt w:val="bullet"/>
-      <w:lvlText w:val=""/>
-      <w:lvlJc w:val="left"/>
-      <w:pPr>
-        <w:ind w:left="5040" w:hanging="360"/>
-      </w:pPr>
-      <w:rPr>
-        <w:rFonts w:ascii="Wingdings" w:hAnsi="Wingdings" w:hint="default"/>
-      </w:rPr>
-    </w:lvl>
-    <w:lvl w:ilvl="6" w:tplc="04090001" w:tentative="1">
-      <w:start w:val="1"/>
-      <w:numFmt w:val="bullet"/>
-      <w:lvlText w:val=""/>
-      <w:lvlJc w:val="left"/>
-      <w:pPr>
-        <w:ind w:left="5760" w:hanging="360"/>
-      </w:pPr>
-      <w:rPr>
-        <w:rFonts w:ascii="Symbol" w:hAnsi="Symbol" w:hint="default"/>
-      </w:rPr>
-    </w:lvl>
-    <w:lvl w:ilvl="7" w:tplc="04090003" w:tentative="1">
-      <w:start w:val="1"/>
-      <w:numFmt w:val="bullet"/>
-      <w:lvlText w:val="o"/>
-      <w:lvlJc w:val="left"/>
-      <w:pPr>
-        <w:ind w:left="6480" w:hanging="360"/>
-      </w:pPr>
-      <w:rPr>
-        <w:rFonts w:ascii="Courier New" w:hAnsi="Courier New" w:cs="Courier New" w:hint="default"/>
-      </w:rPr>
-    </w:lvl>
-    <w:lvl w:ilvl="8" w:tplc="04090005" w:tentative="1">
-      <w:start w:val="1"/>
-      <w:numFmt w:val="bullet"/>
-      <w:lvlText w:val=""/>
-      <w:lvlJc w:val="left"/>
-      <w:pPr>
-        <w:ind w:left="7200" w:hanging="360"/>
-      </w:pPr>
-      <w:rPr>
-        <w:rFonts w:ascii="Wingdings" w:hAnsi="Wingdings" w:hint="default"/>
-      </w:rPr>
-    </w:lvl>
-  </w:abstractNum>
-  <w:abstractNum w:abstractNumId="45" w15:restartNumberingAfterBreak="0">
+  <w:abstractNum w:abstractNumId="34" w15:restartNumberingAfterBreak="0">
     <w:nsid w:val="7667183C"/>
     <w:multiLevelType w:val="multilevel"/>
     <w:tmpl w:val="DB3C20B2"/>
@@ -6199,268 +4885,117 @@
       </w:pPr>
     </w:lvl>
   </w:abstractNum>
-  <w:abstractNum w:abstractNumId="46" w15:restartNumberingAfterBreak="0">
-    <w:nsid w:val="7B1E124A"/>
-    <w:multiLevelType w:val="hybridMultilevel"/>
-    <w:tmpl w:val="8EF8587E"/>
-    <w:lvl w:ilvl="0" w:tplc="04090001">
-      <w:start w:val="1"/>
-      <w:numFmt w:val="bullet"/>
-      <w:lvlText w:val=""/>
-      <w:lvlJc w:val="left"/>
-      <w:pPr>
-        <w:ind w:left="2160" w:hanging="360"/>
-      </w:pPr>
-      <w:rPr>
-        <w:rFonts w:ascii="Symbol" w:hAnsi="Symbol" w:hint="default"/>
-      </w:rPr>
-    </w:lvl>
-    <w:lvl w:ilvl="1" w:tplc="04090003" w:tentative="1">
-      <w:start w:val="1"/>
-      <w:numFmt w:val="bullet"/>
-      <w:lvlText w:val="o"/>
-      <w:lvlJc w:val="left"/>
-      <w:pPr>
-        <w:ind w:left="2880" w:hanging="360"/>
-      </w:pPr>
-      <w:rPr>
-        <w:rFonts w:ascii="Courier New" w:hAnsi="Courier New" w:cs="Courier New" w:hint="default"/>
-      </w:rPr>
-    </w:lvl>
-    <w:lvl w:ilvl="2" w:tplc="04090005" w:tentative="1">
-      <w:start w:val="1"/>
-      <w:numFmt w:val="bullet"/>
-      <w:lvlText w:val=""/>
-      <w:lvlJc w:val="left"/>
-      <w:pPr>
-        <w:ind w:left="3600" w:hanging="360"/>
-      </w:pPr>
-      <w:rPr>
-        <w:rFonts w:ascii="Wingdings" w:hAnsi="Wingdings" w:hint="default"/>
-      </w:rPr>
-    </w:lvl>
-    <w:lvl w:ilvl="3" w:tplc="04090001" w:tentative="1">
-      <w:start w:val="1"/>
-      <w:numFmt w:val="bullet"/>
-      <w:lvlText w:val=""/>
-      <w:lvlJc w:val="left"/>
-      <w:pPr>
-        <w:ind w:left="4320" w:hanging="360"/>
-      </w:pPr>
-      <w:rPr>
-        <w:rFonts w:ascii="Symbol" w:hAnsi="Symbol" w:hint="default"/>
-      </w:rPr>
-    </w:lvl>
-    <w:lvl w:ilvl="4" w:tplc="04090003" w:tentative="1">
-      <w:start w:val="1"/>
-      <w:numFmt w:val="bullet"/>
-      <w:lvlText w:val="o"/>
-      <w:lvlJc w:val="left"/>
-      <w:pPr>
-        <w:ind w:left="5040" w:hanging="360"/>
-      </w:pPr>
-      <w:rPr>
-        <w:rFonts w:ascii="Courier New" w:hAnsi="Courier New" w:cs="Courier New" w:hint="default"/>
-      </w:rPr>
-    </w:lvl>
-    <w:lvl w:ilvl="5" w:tplc="04090005" w:tentative="1">
-      <w:start w:val="1"/>
-      <w:numFmt w:val="bullet"/>
-      <w:lvlText w:val=""/>
-      <w:lvlJc w:val="left"/>
-      <w:pPr>
-        <w:ind w:left="5760" w:hanging="360"/>
-      </w:pPr>
-      <w:rPr>
-        <w:rFonts w:ascii="Wingdings" w:hAnsi="Wingdings" w:hint="default"/>
-      </w:rPr>
-    </w:lvl>
-    <w:lvl w:ilvl="6" w:tplc="04090001" w:tentative="1">
-      <w:start w:val="1"/>
-      <w:numFmt w:val="bullet"/>
-      <w:lvlText w:val=""/>
-      <w:lvlJc w:val="left"/>
-      <w:pPr>
-        <w:ind w:left="6480" w:hanging="360"/>
-      </w:pPr>
-      <w:rPr>
-        <w:rFonts w:ascii="Symbol" w:hAnsi="Symbol" w:hint="default"/>
-      </w:rPr>
-    </w:lvl>
-    <w:lvl w:ilvl="7" w:tplc="04090003" w:tentative="1">
-      <w:start w:val="1"/>
-      <w:numFmt w:val="bullet"/>
-      <w:lvlText w:val="o"/>
-      <w:lvlJc w:val="left"/>
-      <w:pPr>
-        <w:ind w:left="7200" w:hanging="360"/>
-      </w:pPr>
-      <w:rPr>
-        <w:rFonts w:ascii="Courier New" w:hAnsi="Courier New" w:cs="Courier New" w:hint="default"/>
-      </w:rPr>
-    </w:lvl>
-    <w:lvl w:ilvl="8" w:tplc="04090005" w:tentative="1">
-      <w:start w:val="1"/>
-      <w:numFmt w:val="bullet"/>
-      <w:lvlText w:val=""/>
-      <w:lvlJc w:val="left"/>
-      <w:pPr>
-        <w:ind w:left="7920" w:hanging="360"/>
-      </w:pPr>
-      <w:rPr>
-        <w:rFonts w:ascii="Wingdings" w:hAnsi="Wingdings" w:hint="default"/>
-      </w:rPr>
-    </w:lvl>
-  </w:abstractNum>
   <w:num w:numId="1">
-    <w:abstractNumId w:val="2"/>
+    <w:abstractNumId w:val="1"/>
   </w:num>
   <w:num w:numId="2">
-    <w:abstractNumId w:val="12"/>
+    <w:abstractNumId w:val="9"/>
   </w:num>
   <w:num w:numId="3">
-    <w:abstractNumId w:val="7"/>
+    <w:abstractNumId w:val="5"/>
   </w:num>
   <w:num w:numId="4">
-    <w:abstractNumId w:val="28"/>
+    <w:abstractNumId w:val="21"/>
   </w:num>
   <w:num w:numId="5">
-    <w:abstractNumId w:val="38"/>
+    <w:abstractNumId w:val="29"/>
   </w:num>
   <w:num w:numId="6">
+    <w:abstractNumId w:val="16"/>
+  </w:num>
+  <w:num w:numId="7">
+    <w:abstractNumId w:val="14"/>
+  </w:num>
+  <w:num w:numId="8">
+    <w:abstractNumId w:val="20"/>
+  </w:num>
+  <w:num w:numId="9">
     <w:abstractNumId w:val="22"/>
   </w:num>
-  <w:num w:numId="7">
-    <w:abstractNumId w:val="19"/>
-  </w:num>
-  <w:num w:numId="8">
-    <w:abstractNumId w:val="27"/>
-  </w:num>
-  <w:num w:numId="9">
-    <w:abstractNumId w:val="29"/>
-  </w:num>
   <w:num w:numId="10">
-    <w:abstractNumId w:val="40"/>
+    <w:abstractNumId w:val="31"/>
   </w:num>
   <w:num w:numId="11">
     <w:abstractNumId w:val="0"/>
   </w:num>
   <w:num w:numId="12">
-    <w:abstractNumId w:val="21"/>
+    <w:abstractNumId w:val="15"/>
   </w:num>
   <w:num w:numId="13">
-    <w:abstractNumId w:val="43"/>
+    <w:abstractNumId w:val="33"/>
   </w:num>
   <w:num w:numId="14">
-    <w:abstractNumId w:val="45"/>
+    <w:abstractNumId w:val="34"/>
   </w:num>
   <w:num w:numId="15">
-    <w:abstractNumId w:val="39"/>
+    <w:abstractNumId w:val="30"/>
   </w:num>
   <w:num w:numId="16">
+    <w:abstractNumId w:val="17"/>
+  </w:num>
+  <w:num w:numId="17">
+    <w:abstractNumId w:val="26"/>
+  </w:num>
+  <w:num w:numId="18">
+    <w:abstractNumId w:val="10"/>
+  </w:num>
+  <w:num w:numId="19">
+    <w:abstractNumId w:val="2"/>
+  </w:num>
+  <w:num w:numId="20">
+    <w:abstractNumId w:val="18"/>
+  </w:num>
+  <w:num w:numId="21">
+    <w:abstractNumId w:val="27"/>
+  </w:num>
+  <w:num w:numId="22">
+    <w:abstractNumId w:val="6"/>
+  </w:num>
+  <w:num w:numId="23">
+    <w:abstractNumId w:val="4"/>
+  </w:num>
+  <w:num w:numId="24">
+    <w:abstractNumId w:val="8"/>
+  </w:num>
+  <w:num w:numId="25">
+    <w:abstractNumId w:val="11"/>
+  </w:num>
+  <w:num w:numId="26">
+    <w:abstractNumId w:val="7"/>
+  </w:num>
+  <w:num w:numId="27">
+    <w:abstractNumId w:val="3"/>
+  </w:num>
+  <w:num w:numId="28">
+    <w:abstractNumId w:val="13"/>
+  </w:num>
+  <w:num w:numId="29">
+    <w:abstractNumId w:val="23"/>
+  </w:num>
+  <w:num w:numId="30">
+    <w:abstractNumId w:val="12"/>
+  </w:num>
+  <w:num w:numId="31">
+    <w:abstractNumId w:val="19"/>
+  </w:num>
+  <w:num w:numId="32">
+    <w:abstractNumId w:val="25"/>
+  </w:num>
+  <w:num w:numId="33">
+    <w:abstractNumId w:val="28"/>
+  </w:num>
+  <w:num w:numId="34">
+    <w:abstractNumId w:val="32"/>
+  </w:num>
+  <w:num w:numId="35">
     <w:abstractNumId w:val="24"/>
   </w:num>
-  <w:num w:numId="17">
-    <w:abstractNumId w:val="34"/>
-  </w:num>
-  <w:num w:numId="18">
-    <w:abstractNumId w:val="15"/>
-  </w:num>
-  <w:num w:numId="19">
-    <w:abstractNumId w:val="3"/>
-  </w:num>
-  <w:num w:numId="20">
-    <w:abstractNumId w:val="25"/>
-  </w:num>
-  <w:num w:numId="21">
-    <w:abstractNumId w:val="35"/>
-  </w:num>
-  <w:num w:numId="22">
-    <w:abstractNumId w:val="9"/>
-  </w:num>
-  <w:num w:numId="23">
-    <w:abstractNumId w:val="6"/>
-  </w:num>
-  <w:num w:numId="24">
-    <w:abstractNumId w:val="11"/>
-  </w:num>
-  <w:num w:numId="25">
-    <w:abstractNumId w:val="16"/>
-  </w:num>
-  <w:num w:numId="26">
-    <w:abstractNumId w:val="10"/>
-  </w:num>
-  <w:num w:numId="27">
-    <w:abstractNumId w:val="4"/>
-  </w:num>
-  <w:num w:numId="28">
-    <w:abstractNumId w:val="18"/>
-  </w:num>
-  <w:num w:numId="29">
-    <w:abstractNumId w:val="31"/>
-  </w:num>
-  <w:num w:numId="30">
-    <w:abstractNumId w:val="23"/>
-  </w:num>
-  <w:num w:numId="31">
-    <w:abstractNumId w:val="30"/>
-  </w:num>
-  <w:num w:numId="32">
-    <w:abstractNumId w:val="14"/>
-  </w:num>
-  <w:num w:numId="33">
-    <w:abstractNumId w:val="42"/>
-  </w:num>
-  <w:num w:numId="34">
-    <w:abstractNumId w:val="36"/>
-  </w:num>
-  <w:num w:numId="35">
-    <w:abstractNumId w:val="41"/>
-  </w:num>
-  <w:num w:numId="36">
-    <w:abstractNumId w:val="13"/>
-  </w:num>
-  <w:num w:numId="37">
-    <w:abstractNumId w:val="20"/>
-  </w:num>
-  <w:num w:numId="38">
-    <w:abstractNumId w:val="32"/>
-  </w:num>
-  <w:num w:numId="39">
-    <w:abstractNumId w:val="37"/>
-  </w:num>
-  <w:num w:numId="40">
-    <w:abstractNumId w:val="21"/>
-  </w:num>
-  <w:num w:numId="41">
-    <w:abstractNumId w:val="5"/>
-  </w:num>
-  <w:num w:numId="42">
-    <w:abstractNumId w:val="17"/>
-  </w:num>
-  <w:num w:numId="43">
-    <w:abstractNumId w:val="8"/>
-  </w:num>
-  <w:num w:numId="44">
-    <w:abstractNumId w:val="26"/>
-  </w:num>
-  <w:num w:numId="45">
-    <w:abstractNumId w:val="33"/>
-  </w:num>
-  <w:num w:numId="46">
-    <w:abstractNumId w:val="44"/>
-  </w:num>
-  <w:num w:numId="47">
-    <w:abstractNumId w:val="46"/>
-  </w:num>
-  <w:num w:numId="48">
-    <w:abstractNumId w:val="1"/>
-  </w:num>
+  <w:numIdMacAtCleanup w:val="35"/>
 </w:numbering>
 </file>
 
 <file path=word/styles.xml><?xml version="1.0" encoding="utf-8"?>
-<w:styles xmlns:mc="http://schemas.openxmlformats.org/markup-compatibility/2006" xmlns:r="http://schemas.openxmlformats.org/officeDocument/2006/relationships" xmlns:w="http://schemas.openxmlformats.org/wordprocessingml/2006/main" xmlns:w14="http://schemas.microsoft.com/office/word/2010/wordml" xmlns:w15="http://schemas.microsoft.com/office/word/2012/wordml" xmlns:w16se="http://schemas.microsoft.com/office/word/2015/wordml/symex" mc:Ignorable="w14 w15 w16se">
+<w:styles xmlns:mc="http://schemas.openxmlformats.org/markup-compatibility/2006" xmlns:r="http://schemas.openxmlformats.org/officeDocument/2006/relationships" xmlns:w="http://schemas.openxmlformats.org/wordprocessingml/2006/main" xmlns:w14="http://schemas.microsoft.com/office/word/2010/wordml" xmlns:w15="http://schemas.microsoft.com/office/word/2012/wordml" xmlns:w16cid="http://schemas.microsoft.com/office/word/2016/wordml/cid" xmlns:w16se="http://schemas.microsoft.com/office/word/2015/wordml/symex" mc:Ignorable="w14 w15 w16se w16cid">
   <w:docDefaults>
     <w:rPrDefault>
       <w:rPr>
@@ -6478,7 +5013,7 @@
       </w:pPr>
     </w:pPrDefault>
   </w:docDefaults>
-  <w:latentStyles w:defLockedState="0" w:defUIPriority="99" w:defSemiHidden="0" w:defUnhideWhenUsed="0" w:defQFormat="0" w:count="372">
+  <w:latentStyles w:defLockedState="0" w:defUIPriority="99" w:defSemiHidden="0" w:defUnhideWhenUsed="0" w:defQFormat="0" w:count="375">
     <w:lsdException w:name="Normal" w:uiPriority="0" w:qFormat="1"/>
     <w:lsdException w:name="heading 1" w:uiPriority="9" w:qFormat="1"/>
     <w:lsdException w:name="heading 2" w:semiHidden="1" w:uiPriority="9" w:unhideWhenUsed="1" w:qFormat="1"/>
@@ -6628,10 +5163,11 @@
     <w:lsdException w:name="Table Professional" w:semiHidden="1" w:unhideWhenUsed="1"/>
     <w:lsdException w:name="Table Subtle 1" w:semiHidden="1" w:unhideWhenUsed="1"/>
     <w:lsdException w:name="Table Subtle 2" w:semiHidden="1" w:unhideWhenUsed="1"/>
-    <w:lsdException w:name="Table Web 1" w:semiHidden="1" w:unhideWhenUsed="1"/>
     <w:lsdException w:name="Table Web 2" w:semiHidden="1" w:unhideWhenUsed="1"/>
+    <w:lsdException w:name="Table Web 3" w:semiHidden="1" w:unhideWhenUsed="1"/>
     <w:lsdException w:name="Balloon Text" w:semiHidden="1" w:unhideWhenUsed="1"/>
     <w:lsdException w:name="Table Grid" w:uiPriority="39"/>
+    <w:lsdException w:name="Table Theme" w:semiHidden="1" w:unhideWhenUsed="1"/>
     <w:lsdException w:name="Placeholder Text" w:semiHidden="1"/>
     <w:lsdException w:name="No Spacing" w:uiPriority="1" w:qFormat="1"/>
     <w:lsdException w:name="Light Shading" w:uiPriority="60"/>
@@ -6848,6 +5384,9 @@
     <w:lsdException w:name="List Table 6 Colorful Accent 6" w:uiPriority="51"/>
     <w:lsdException w:name="List Table 7 Colorful Accent 6" w:uiPriority="52"/>
     <w:lsdException w:name="Mention" w:semiHidden="1" w:unhideWhenUsed="1"/>
+    <w:lsdException w:name="Smart Hyperlink" w:semiHidden="1" w:unhideWhenUsed="1"/>
+    <w:lsdException w:name="Hashtag" w:semiHidden="1" w:unhideWhenUsed="1"/>
+    <w:lsdException w:name="Unresolved Mention" w:semiHidden="1" w:unhideWhenUsed="1"/>
   </w:latentStyles>
   <w:style w:type="paragraph" w:default="1" w:styleId="Normal">
     <w:name w:val="Normal"/>
@@ -7367,6 +5906,18 @@
       <w:color w:val="808080"/>
     </w:rPr>
   </w:style>
+  <w:style w:type="character" w:styleId="UnresolvedMention">
+    <w:name w:val="Unresolved Mention"/>
+    <w:basedOn w:val="DefaultParagraphFont"/>
+    <w:uiPriority w:val="99"/>
+    <w:semiHidden/>
+    <w:unhideWhenUsed/>
+    <w:rsid w:val="00F25053"/>
+    <w:rPr>
+      <w:color w:val="605E5C"/>
+      <w:shd w:val="clear" w:color="auto" w:fill="E1DFDD"/>
+    </w:rPr>
+  </w:style>
 </w:styles>
 </file>
 
@@ -7636,7 +6187,7 @@
 </file>
 
 <file path=customXml/itemProps1.xml><?xml version="1.0" encoding="utf-8"?>
-<ds:datastoreItem xmlns:ds="http://schemas.openxmlformats.org/officeDocument/2006/customXml" ds:itemID="{7471D9DE-BD4E-48CD-AE46-E86F7E7F43A5}">
+<ds:datastoreItem xmlns:ds="http://schemas.openxmlformats.org/officeDocument/2006/customXml" ds:itemID="{A3FF2249-B68B-422E-BB14-D07A527B1338}">
   <ds:schemaRefs>
     <ds:schemaRef ds:uri="http://schemas.openxmlformats.org/officeDocument/2006/bibliography"/>
   </ds:schemaRefs>

</xml_diff>

<commit_message>
made Butler Band current, added Bootstrap, added calculator URL
</commit_message>
<xml_diff>
--- a/Resume.docx
+++ b/Resume.docx
@@ -499,23 +499,7 @@
                 <w:sz w:val="21"/>
                 <w:szCs w:val="21"/>
               </w:rPr>
-              <w:t>Mar 2019</w:t>
-            </w:r>
-            <w:r>
-              <w:rPr>
-                <w:i/>
-                <w:sz w:val="21"/>
-                <w:szCs w:val="21"/>
-              </w:rPr>
-              <w:t xml:space="preserve"> – </w:t>
-            </w:r>
-            <w:r>
-              <w:rPr>
-                <w:i/>
-                <w:sz w:val="21"/>
-                <w:szCs w:val="21"/>
-              </w:rPr>
-              <w:t>Present</w:t>
+              <w:t>Mar 2019 – Present</w:t>
             </w:r>
           </w:p>
           <w:p>
@@ -628,31 +612,10 @@
                 <w:sz w:val="21"/>
                 <w:szCs w:val="21"/>
               </w:rPr>
-              <w:t>Designed and developed website at butlerband.com</w:t>
-            </w:r>
-            <w:r>
-              <w:rPr>
-                <w:sz w:val="21"/>
-                <w:szCs w:val="21"/>
-              </w:rPr>
-              <w:t xml:space="preserve"> with </w:t>
-            </w:r>
-            <w:proofErr w:type="spellStart"/>
-            <w:r>
-              <w:rPr>
-                <w:sz w:val="21"/>
-                <w:szCs w:val="21"/>
-              </w:rPr>
-              <w:t>Wordpress</w:t>
-            </w:r>
-            <w:proofErr w:type="spellEnd"/>
-            <w:r>
-              <w:rPr>
-                <w:sz w:val="21"/>
-                <w:szCs w:val="21"/>
-              </w:rPr>
-              <w:t xml:space="preserve"> CMS</w:t>
-            </w:r>
+              <w:t>Designed and developed personal website with HTML5, CSS3, and Bootstrap 4</w:t>
+            </w:r>
+            <w:bookmarkStart w:id="0" w:name="_GoBack"/>
+            <w:bookmarkEnd w:id="0"/>
           </w:p>
           <w:p>
             <w:pPr>
@@ -673,14 +636,128 @@
                 <w:sz w:val="21"/>
                 <w:szCs w:val="21"/>
               </w:rPr>
-              <w:t>Redesigned Squarespace</w:t>
-            </w:r>
-            <w:r>
-              <w:rPr>
-                <w:sz w:val="21"/>
-                <w:szCs w:val="21"/>
-              </w:rPr>
-              <w:t xml:space="preserve"> website at</w:t>
+              <w:t>Design</w:t>
+            </w:r>
+            <w:r>
+              <w:rPr>
+                <w:sz w:val="21"/>
+                <w:szCs w:val="21"/>
+              </w:rPr>
+              <w:t>ing</w:t>
+            </w:r>
+            <w:r>
+              <w:rPr>
+                <w:sz w:val="21"/>
+                <w:szCs w:val="21"/>
+              </w:rPr>
+              <w:t xml:space="preserve"> and develop</w:t>
+            </w:r>
+            <w:r>
+              <w:rPr>
+                <w:sz w:val="21"/>
+                <w:szCs w:val="21"/>
+              </w:rPr>
+              <w:t>ing</w:t>
+            </w:r>
+            <w:r>
+              <w:rPr>
+                <w:sz w:val="21"/>
+                <w:szCs w:val="21"/>
+              </w:rPr>
+              <w:t xml:space="preserve"> website</w:t>
+            </w:r>
+            <w:r>
+              <w:rPr>
+                <w:sz w:val="21"/>
+                <w:szCs w:val="21"/>
+              </w:rPr>
+              <w:t xml:space="preserve"> for The Butler Band</w:t>
+            </w:r>
+            <w:r>
+              <w:rPr>
+                <w:sz w:val="21"/>
+                <w:szCs w:val="21"/>
+              </w:rPr>
+              <w:t xml:space="preserve"> </w:t>
+            </w:r>
+            <w:r>
+              <w:rPr>
+                <w:sz w:val="21"/>
+                <w:szCs w:val="21"/>
+              </w:rPr>
+              <w:t xml:space="preserve">with </w:t>
+            </w:r>
+            <w:proofErr w:type="spellStart"/>
+            <w:r>
+              <w:rPr>
+                <w:sz w:val="21"/>
+                <w:szCs w:val="21"/>
+              </w:rPr>
+              <w:t>Wordpress</w:t>
+            </w:r>
+            <w:proofErr w:type="spellEnd"/>
+            <w:r>
+              <w:rPr>
+                <w:sz w:val="21"/>
+                <w:szCs w:val="21"/>
+              </w:rPr>
+              <w:t xml:space="preserve"> CMS</w:t>
+            </w:r>
+          </w:p>
+          <w:p>
+            <w:pPr>
+              <w:pStyle w:val="ListParagraph"/>
+              <w:numPr>
+                <w:ilvl w:val="0"/>
+                <w:numId w:val="35"/>
+              </w:numPr>
+              <w:ind w:left="1154"/>
+              <w:rPr>
+                <w:rStyle w:val="Hyperlink"/>
+                <w:i/>
+                <w:color w:val="auto"/>
+                <w:sz w:val="21"/>
+                <w:szCs w:val="21"/>
+                <w:u w:val="none"/>
+              </w:rPr>
+            </w:pPr>
+            <w:r>
+              <w:rPr>
+                <w:sz w:val="21"/>
+                <w:szCs w:val="21"/>
+              </w:rPr>
+              <w:t>Implement r</w:t>
+            </w:r>
+            <w:r>
+              <w:rPr>
+                <w:sz w:val="21"/>
+                <w:szCs w:val="21"/>
+              </w:rPr>
+              <w:t>edesigned Squarespace</w:t>
+            </w:r>
+            <w:r>
+              <w:rPr>
+                <w:sz w:val="21"/>
+                <w:szCs w:val="21"/>
+              </w:rPr>
+              <w:t xml:space="preserve"> website </w:t>
+            </w:r>
+            <w:r>
+              <w:rPr>
+                <w:sz w:val="21"/>
+                <w:szCs w:val="21"/>
+              </w:rPr>
+              <w:t>f</w:t>
+            </w:r>
+            <w:r>
+              <w:t xml:space="preserve">or Cheap City </w:t>
+            </w:r>
+            <w:r>
+              <w:rPr>
+                <w:sz w:val="21"/>
+                <w:szCs w:val="21"/>
+              </w:rPr>
+              <w:t>at</w:t>
             </w:r>
             <w:r>
               <w:rPr>
@@ -699,6 +776,42 @@
                 <w:t>cheapcity.org</w:t>
               </w:r>
             </w:hyperlink>
+          </w:p>
+          <w:p>
+            <w:pPr>
+              <w:pStyle w:val="ListParagraph"/>
+              <w:numPr>
+                <w:ilvl w:val="0"/>
+                <w:numId w:val="35"/>
+              </w:numPr>
+              <w:ind w:left="1154"/>
+              <w:rPr>
+                <w:i/>
+                <w:sz w:val="21"/>
+                <w:szCs w:val="21"/>
+              </w:rPr>
+            </w:pPr>
+            <w:r>
+              <w:rPr>
+                <w:sz w:val="21"/>
+                <w:szCs w:val="21"/>
+              </w:rPr>
+              <w:t xml:space="preserve">Use </w:t>
+            </w:r>
+            <w:r>
+              <w:rPr>
+                <w:sz w:val="21"/>
+                <w:szCs w:val="21"/>
+              </w:rPr>
+              <w:t>G</w:t>
+            </w:r>
+            <w:r>
+              <w:rPr>
+                <w:sz w:val="21"/>
+                <w:szCs w:val="21"/>
+              </w:rPr>
+              <w:t>it and GitHub for revision control</w:t>
+            </w:r>
           </w:p>
         </w:tc>
       </w:tr>
@@ -732,23 +845,7 @@
                 <w:sz w:val="21"/>
                 <w:szCs w:val="21"/>
               </w:rPr>
-              <w:t>May 2017</w:t>
-            </w:r>
-            <w:r>
-              <w:rPr>
-                <w:i/>
-                <w:sz w:val="21"/>
-                <w:szCs w:val="21"/>
-              </w:rPr>
-              <w:t xml:space="preserve"> – </w:t>
-            </w:r>
-            <w:r>
-              <w:rPr>
-                <w:i/>
-                <w:sz w:val="21"/>
-                <w:szCs w:val="21"/>
-              </w:rPr>
-              <w:t>Mar 2019</w:t>
+              <w:t>May 2017 – Mar 2019</w:t>
             </w:r>
           </w:p>
           <w:p>
@@ -804,15 +901,7 @@
                 <w:sz w:val="21"/>
                 <w:szCs w:val="21"/>
               </w:rPr>
-              <w:t>Assistant</w:t>
-            </w:r>
-            <w:r>
-              <w:rPr>
-                <w:b/>
-                <w:sz w:val="21"/>
-                <w:szCs w:val="21"/>
-              </w:rPr>
-              <w:t xml:space="preserve"> Director</w:t>
+              <w:t>Assistant Director</w:t>
             </w:r>
           </w:p>
           <w:p>
@@ -855,6 +944,42 @@
                 <w:szCs w:val="21"/>
               </w:rPr>
               <w:t>First online tuition calculator using HTML and JavaScript</w:t>
+            </w:r>
+            <w:r>
+              <w:rPr>
+                <w:sz w:val="21"/>
+                <w:szCs w:val="21"/>
+              </w:rPr>
+              <w:t xml:space="preserve"> (</w:t>
+            </w:r>
+            <w:proofErr w:type="spellStart"/>
+            <w:r>
+              <w:fldChar w:fldCharType="begin"/>
+            </w:r>
+            <w:r>
+              <w:instrText>HYPERLINK "https://ashleywright.dev/calculator.html"</w:instrText>
+            </w:r>
+            <w:r>
+              <w:fldChar w:fldCharType="separate"/>
+            </w:r>
+            <w:r>
+              <w:rPr>
+                <w:rStyle w:val="Hyperlink"/>
+              </w:rPr>
+              <w:t>ashleywright.dev</w:t>
+            </w:r>
+            <w:proofErr w:type="spellEnd"/>
+            <w:r>
+              <w:rPr>
+                <w:rStyle w:val="Hyperlink"/>
+              </w:rPr>
+              <w:t>/calculator</w:t>
+            </w:r>
+            <w:r>
+              <w:fldChar w:fldCharType="end"/>
+            </w:r>
+            <w:r>
+              <w:t>)</w:t>
             </w:r>
           </w:p>
           <w:p>
@@ -1454,8 +1579,6 @@
               </w:rPr>
               <w:t>Used SQL to query databases</w:t>
             </w:r>
-            <w:bookmarkStart w:id="0" w:name="_GoBack"/>
-            <w:bookmarkEnd w:id="0"/>
           </w:p>
         </w:tc>
       </w:tr>
@@ -5119,6 +5242,7 @@
     <w:lsdException w:name="HTML Sample" w:semiHidden="1" w:unhideWhenUsed="1"/>
     <w:lsdException w:name="HTML Typewriter" w:semiHidden="1" w:unhideWhenUsed="1"/>
     <w:lsdException w:name="HTML Variable" w:semiHidden="1" w:unhideWhenUsed="1"/>
+    <w:lsdException w:name="Normal Table" w:semiHidden="1" w:unhideWhenUsed="1"/>
     <w:lsdException w:name="annotation subject" w:semiHidden="1" w:unhideWhenUsed="1"/>
     <w:lsdException w:name="No List" w:semiHidden="1" w:unhideWhenUsed="1"/>
     <w:lsdException w:name="Outline List 1" w:semiHidden="1" w:unhideWhenUsed="1"/>
@@ -5163,6 +5287,7 @@
     <w:lsdException w:name="Table Professional" w:semiHidden="1" w:unhideWhenUsed="1"/>
     <w:lsdException w:name="Table Subtle 1" w:semiHidden="1" w:unhideWhenUsed="1"/>
     <w:lsdException w:name="Table Subtle 2" w:semiHidden="1" w:unhideWhenUsed="1"/>
+    <w:lsdException w:name="Table Web 1" w:semiHidden="1" w:unhideWhenUsed="1"/>
     <w:lsdException w:name="Table Web 2" w:semiHidden="1" w:unhideWhenUsed="1"/>
     <w:lsdException w:name="Table Web 3" w:semiHidden="1" w:unhideWhenUsed="1"/>
     <w:lsdException w:name="Balloon Text" w:semiHidden="1" w:unhideWhenUsed="1"/>
@@ -6187,7 +6312,7 @@
 </file>
 
 <file path=customXml/itemProps1.xml><?xml version="1.0" encoding="utf-8"?>
-<ds:datastoreItem xmlns:ds="http://schemas.openxmlformats.org/officeDocument/2006/customXml" ds:itemID="{A3FF2249-B68B-422E-BB14-D07A527B1338}">
+<ds:datastoreItem xmlns:ds="http://schemas.openxmlformats.org/officeDocument/2006/customXml" ds:itemID="{2651F09C-5BDA-47C8-9417-969DAA5D22D6}">
   <ds:schemaRefs>
     <ds:schemaRef ds:uri="http://schemas.openxmlformats.org/officeDocument/2006/bibliography"/>
   </ds:schemaRefs>

</xml_diff>

<commit_message>
updated web dev accomplishments order, updated wording, added explanation to Cheap City
</commit_message>
<xml_diff>
--- a/Resume.docx
+++ b/Resume.docx
@@ -32,11 +32,12 @@
           </w:tcPr>
           <w:p>
             <w:pPr>
+              <w:ind w:left="-469"/>
               <w:jc w:val="center"/>
               <w:rPr>
                 <w:rFonts w:ascii="Bernard MT Condensed" w:eastAsia="JasmineUPC" w:hAnsi="Bernard MT Condensed" w:cs="JasmineUPC"/>
                 <w:bCs/>
-                <w:color w:val="385623" w:themeColor="accent6" w:themeShade="80"/>
+                <w:color w:val="007469"/>
                 <w:sz w:val="72"/>
                 <w:szCs w:val="64"/>
               </w:rPr>
@@ -45,7 +46,7 @@
               <w:rPr>
                 <w:rFonts w:ascii="Bernard MT Condensed" w:eastAsia="JasmineUPC" w:hAnsi="Bernard MT Condensed" w:cs="JasmineUPC"/>
                 <w:bCs/>
-                <w:color w:val="385623" w:themeColor="accent6" w:themeShade="80"/>
+                <w:color w:val="007469"/>
                 <w:sz w:val="72"/>
                 <w:szCs w:val="64"/>
               </w:rPr>
@@ -103,7 +104,7 @@
               <w:rPr>
                 <w:rStyle w:val="Hyperlink"/>
                 <w:rFonts w:cs="Calibri"/>
-                <w:color w:val="538135" w:themeColor="accent6" w:themeShade="BF"/>
+                <w:color w:val="009688"/>
                 <w:kern w:val="0"/>
                 <w:sz w:val="22"/>
                 <w:szCs w:val="22"/>
@@ -114,7 +115,7 @@
                 <w:rPr>
                   <w:rStyle w:val="Hyperlink"/>
                   <w:rFonts w:cs="Calibri"/>
-                  <w:color w:val="538135" w:themeColor="accent6" w:themeShade="BF"/>
+                  <w:color w:val="009688"/>
                   <w:kern w:val="0"/>
                   <w:sz w:val="22"/>
                   <w:szCs w:val="22"/>
@@ -140,6 +141,7 @@
                 <w:rPr>
                   <w:rStyle w:val="Hyperlink"/>
                   <w:rFonts w:cs="Calibri"/>
+                  <w:color w:val="009688"/>
                   <w:kern w:val="0"/>
                   <w:sz w:val="22"/>
                   <w:szCs w:val="22"/>
@@ -529,6 +531,7 @@
                 <w:rPr>
                   <w:rStyle w:val="Hyperlink"/>
                   <w:rFonts w:cs="Calibri"/>
+                  <w:color w:val="009688"/>
                   <w:kern w:val="0"/>
                   <w:sz w:val="22"/>
                   <w:szCs w:val="22"/>
@@ -612,10 +615,28 @@
                 <w:sz w:val="21"/>
                 <w:szCs w:val="21"/>
               </w:rPr>
-              <w:t>Designed and developed personal website with HTML5, CSS3, and Bootstrap 4</w:t>
-            </w:r>
-            <w:bookmarkStart w:id="0" w:name="_GoBack"/>
-            <w:bookmarkEnd w:id="0"/>
+              <w:t xml:space="preserve">Designed and developed </w:t>
+            </w:r>
+            <w:hyperlink r:id="rId11" w:history="1">
+              <w:proofErr w:type="spellStart"/>
+              <w:r>
+                <w:rPr>
+                  <w:rStyle w:val="Hyperlink"/>
+                  <w:rFonts w:cs="Calibri"/>
+                  <w:color w:val="009688"/>
+                  <w:kern w:val="0"/>
+                </w:rPr>
+                <w:t>ashleywright.dev</w:t>
+              </w:r>
+              <w:proofErr w:type="spellEnd"/>
+            </w:hyperlink>
+            <w:r>
+              <w:rPr>
+                <w:sz w:val="21"/>
+                <w:szCs w:val="21"/>
+              </w:rPr>
+              <w:t xml:space="preserve"> with HTML5, CSS3, and Bootstrap 4</w:t>
+            </w:r>
           </w:p>
           <w:p>
             <w:pPr>
@@ -626,9 +647,12 @@
               </w:numPr>
               <w:ind w:left="1154"/>
               <w:rPr>
+                <w:rStyle w:val="Hyperlink"/>
                 <w:i/>
-                <w:sz w:val="21"/>
-                <w:szCs w:val="21"/>
+                <w:color w:val="auto"/>
+                <w:sz w:val="21"/>
+                <w:szCs w:val="21"/>
+                <w:u w:val="none"/>
               </w:rPr>
             </w:pPr>
             <w:r>
@@ -636,42 +660,21 @@
                 <w:sz w:val="21"/>
                 <w:szCs w:val="21"/>
               </w:rPr>
-              <w:t>Design</w:t>
-            </w:r>
-            <w:r>
-              <w:rPr>
-                <w:sz w:val="21"/>
-                <w:szCs w:val="21"/>
-              </w:rPr>
-              <w:t>ing</w:t>
-            </w:r>
-            <w:r>
-              <w:rPr>
-                <w:sz w:val="21"/>
-                <w:szCs w:val="21"/>
-              </w:rPr>
-              <w:t xml:space="preserve"> and develop</w:t>
-            </w:r>
-            <w:r>
-              <w:rPr>
-                <w:sz w:val="21"/>
-                <w:szCs w:val="21"/>
-              </w:rPr>
-              <w:t>ing</w:t>
-            </w:r>
-            <w:r>
-              <w:rPr>
-                <w:sz w:val="21"/>
-                <w:szCs w:val="21"/>
-              </w:rPr>
-              <w:t xml:space="preserve"> website</w:t>
-            </w:r>
-            <w:r>
-              <w:rPr>
-                <w:sz w:val="21"/>
-                <w:szCs w:val="21"/>
-              </w:rPr>
-              <w:t xml:space="preserve"> for The Butler Band</w:t>
+              <w:t>Redesigned and i</w:t>
+            </w:r>
+            <w:r>
+              <w:rPr>
+                <w:sz w:val="21"/>
+                <w:szCs w:val="21"/>
+              </w:rPr>
+              <w:t>mplement</w:t>
+            </w:r>
+            <w:r>
+              <w:rPr>
+                <w:sz w:val="21"/>
+                <w:szCs w:val="21"/>
+              </w:rPr>
+              <w:t>ed</w:t>
             </w:r>
             <w:r>
               <w:rPr>
@@ -680,6 +683,45 @@
               </w:rPr>
               <w:t xml:space="preserve"> </w:t>
             </w:r>
+            <w:hyperlink r:id="rId12" w:history="1">
+              <w:r>
+                <w:rPr>
+                  <w:rStyle w:val="Hyperlink"/>
+                  <w:color w:val="009688"/>
+                  <w:sz w:val="21"/>
+                  <w:szCs w:val="21"/>
+                </w:rPr>
+                <w:t>cheapcity.org</w:t>
+              </w:r>
+            </w:hyperlink>
+            <w:r>
+              <w:rPr>
+                <w:sz w:val="21"/>
+                <w:szCs w:val="21"/>
+              </w:rPr>
+              <w:t xml:space="preserve"> </w:t>
+            </w:r>
+            <w:r>
+              <w:rPr>
+                <w:sz w:val="21"/>
+                <w:szCs w:val="21"/>
+              </w:rPr>
+              <w:t xml:space="preserve">in </w:t>
+            </w:r>
+            <w:r>
+              <w:rPr>
+                <w:sz w:val="21"/>
+                <w:szCs w:val="21"/>
+              </w:rPr>
+              <w:t>Squarespace</w:t>
+            </w:r>
+            <w:r>
+              <w:rPr>
+                <w:sz w:val="21"/>
+                <w:szCs w:val="21"/>
+              </w:rPr>
+              <w:t xml:space="preserve"> </w:t>
+            </w:r>
             <w:r>
               <w:rPr>
                 <w:sz w:val="21"/>
@@ -687,21 +729,48 @@
               </w:rPr>
               <w:t xml:space="preserve">with </w:t>
             </w:r>
-            <w:proofErr w:type="spellStart"/>
-            <w:r>
-              <w:rPr>
-                <w:sz w:val="21"/>
-                <w:szCs w:val="21"/>
-              </w:rPr>
-              <w:t>Wordpress</w:t>
-            </w:r>
-            <w:proofErr w:type="spellEnd"/>
-            <w:r>
-              <w:rPr>
-                <w:sz w:val="21"/>
-                <w:szCs w:val="21"/>
-              </w:rPr>
-              <w:t xml:space="preserve"> CMS</w:t>
+            <w:bookmarkStart w:id="0" w:name="_GoBack"/>
+            <w:bookmarkEnd w:id="0"/>
+            <w:r>
+              <w:rPr>
+                <w:sz w:val="21"/>
+                <w:szCs w:val="21"/>
+              </w:rPr>
+              <w:t>a “quirky, funky, cheap</w:t>
+            </w:r>
+            <w:r>
+              <w:rPr>
+                <w:sz w:val="21"/>
+                <w:szCs w:val="21"/>
+              </w:rPr>
+              <w:t>, retro</w:t>
+            </w:r>
+            <w:r>
+              <w:rPr>
+                <w:sz w:val="21"/>
+                <w:szCs w:val="21"/>
+              </w:rPr>
+              <w:t xml:space="preserve">” style </w:t>
+            </w:r>
+            <w:r>
+              <w:rPr>
+                <w:sz w:val="21"/>
+                <w:szCs w:val="21"/>
+              </w:rPr>
+              <w:t>f</w:t>
+            </w:r>
+            <w:r>
+              <w:t xml:space="preserve">or Cheap City </w:t>
+            </w:r>
+            <w:r>
+              <w:t>(funk band)</w:t>
+            </w:r>
+            <w:r>
+              <w:rPr>
+                <w:sz w:val="21"/>
+                <w:szCs w:val="21"/>
+              </w:rPr>
+              <w:t xml:space="preserve"> </w:t>
             </w:r>
           </w:p>
           <w:p>
@@ -713,12 +782,9 @@
               </w:numPr>
               <w:ind w:left="1154"/>
               <w:rPr>
-                <w:rStyle w:val="Hyperlink"/>
                 <w:i/>
-                <w:color w:val="auto"/>
-                <w:sz w:val="21"/>
-                <w:szCs w:val="21"/>
-                <w:u w:val="none"/>
+                <w:sz w:val="21"/>
+                <w:szCs w:val="21"/>
               </w:rPr>
             </w:pPr>
             <w:r>
@@ -726,56 +792,22 @@
                 <w:sz w:val="21"/>
                 <w:szCs w:val="21"/>
               </w:rPr>
-              <w:t>Implement r</w:t>
-            </w:r>
-            <w:r>
-              <w:rPr>
-                <w:sz w:val="21"/>
-                <w:szCs w:val="21"/>
-              </w:rPr>
-              <w:t>edesigned Squarespace</w:t>
-            </w:r>
-            <w:r>
-              <w:rPr>
-                <w:sz w:val="21"/>
-                <w:szCs w:val="21"/>
-              </w:rPr>
-              <w:t xml:space="preserve"> website </w:t>
-            </w:r>
-            <w:r>
-              <w:rPr>
-                <w:sz w:val="21"/>
-                <w:szCs w:val="21"/>
-              </w:rPr>
-              <w:t>f</w:t>
-            </w:r>
-            <w:r>
-              <w:t xml:space="preserve">or Cheap City </w:t>
-            </w:r>
-            <w:r>
-              <w:rPr>
-                <w:sz w:val="21"/>
-                <w:szCs w:val="21"/>
-              </w:rPr>
-              <w:t>at</w:t>
-            </w:r>
-            <w:r>
-              <w:rPr>
-                <w:sz w:val="21"/>
-                <w:szCs w:val="21"/>
-              </w:rPr>
-              <w:t xml:space="preserve"> </w:t>
-            </w:r>
-            <w:hyperlink r:id="rId11" w:history="1">
-              <w:r>
-                <w:rPr>
-                  <w:rStyle w:val="Hyperlink"/>
-                  <w:sz w:val="21"/>
-                  <w:szCs w:val="21"/>
-                </w:rPr>
-                <w:t>cheapcity.org</w:t>
-              </w:r>
-            </w:hyperlink>
+              <w:t xml:space="preserve">Use </w:t>
+            </w:r>
+            <w:r>
+              <w:rPr>
+                <w:sz w:val="21"/>
+                <w:szCs w:val="21"/>
+              </w:rPr>
+              <w:t>G</w:t>
+            </w:r>
+            <w:r>
+              <w:rPr>
+                <w:sz w:val="21"/>
+                <w:szCs w:val="21"/>
+              </w:rPr>
+              <w:t>it and GitHub for revision control</w:t>
+            </w:r>
           </w:p>
           <w:p>
             <w:pPr>
@@ -796,21 +828,37 @@
                 <w:sz w:val="21"/>
                 <w:szCs w:val="21"/>
               </w:rPr>
-              <w:t xml:space="preserve">Use </w:t>
-            </w:r>
-            <w:r>
-              <w:rPr>
-                <w:sz w:val="21"/>
-                <w:szCs w:val="21"/>
-              </w:rPr>
-              <w:t>G</w:t>
-            </w:r>
-            <w:r>
-              <w:rPr>
-                <w:sz w:val="21"/>
-                <w:szCs w:val="21"/>
-              </w:rPr>
-              <w:t>it and GitHub for revision control</w:t>
+              <w:t xml:space="preserve">Designing and developing website for The Butler Band </w:t>
+            </w:r>
+            <w:r>
+              <w:rPr>
+                <w:sz w:val="21"/>
+                <w:szCs w:val="21"/>
+              </w:rPr>
+              <w:t xml:space="preserve">(jazz band) </w:t>
+            </w:r>
+            <w:r>
+              <w:rPr>
+                <w:sz w:val="21"/>
+                <w:szCs w:val="21"/>
+              </w:rPr>
+              <w:t xml:space="preserve">with </w:t>
+            </w:r>
+            <w:proofErr w:type="spellStart"/>
+            <w:r>
+              <w:rPr>
+                <w:sz w:val="21"/>
+                <w:szCs w:val="21"/>
+              </w:rPr>
+              <w:t>Wordpress</w:t>
+            </w:r>
+            <w:proofErr w:type="spellEnd"/>
+            <w:r>
+              <w:rPr>
+                <w:sz w:val="21"/>
+                <w:szCs w:val="21"/>
+              </w:rPr>
+              <w:t xml:space="preserve"> CMS</w:t>
             </w:r>
           </w:p>
         </w:tc>
@@ -954,17 +1002,27 @@
             </w:r>
             <w:proofErr w:type="spellStart"/>
             <w:r>
+              <w:rPr>
+                <w:color w:val="009688"/>
+              </w:rPr>
               <w:fldChar w:fldCharType="begin"/>
             </w:r>
             <w:r>
+              <w:rPr>
+                <w:color w:val="009688"/>
+              </w:rPr>
               <w:instrText>HYPERLINK "https://ashleywright.dev/calculator.html"</w:instrText>
             </w:r>
             <w:r>
+              <w:rPr>
+                <w:color w:val="009688"/>
+              </w:rPr>
               <w:fldChar w:fldCharType="separate"/>
             </w:r>
             <w:r>
               <w:rPr>
                 <w:rStyle w:val="Hyperlink"/>
+                <w:color w:val="009688"/>
               </w:rPr>
               <w:t>ashleywright.dev</w:t>
             </w:r>
@@ -972,10 +1030,14 @@
             <w:r>
               <w:rPr>
                 <w:rStyle w:val="Hyperlink"/>
+                <w:color w:val="009688"/>
               </w:rPr>
               <w:t>/calculator</w:t>
             </w:r>
             <w:r>
+              <w:rPr>
+                <w:color w:val="009688"/>
+              </w:rPr>
               <w:fldChar w:fldCharType="end"/>
             </w:r>
             <w:r>
@@ -1273,10 +1335,11 @@
               </w:rPr>
               <w:t xml:space="preserve"> </w:t>
             </w:r>
-            <w:hyperlink r:id="rId12" w:history="1">
+            <w:hyperlink r:id="rId13" w:history="1">
               <w:r>
                 <w:rPr>
                   <w:rStyle w:val="Hyperlink"/>
+                  <w:color w:val="009688"/>
                   <w:sz w:val="21"/>
                   <w:szCs w:val="21"/>
                 </w:rPr>
@@ -1428,10 +1491,11 @@
               </w:rPr>
               <w:t xml:space="preserve"> website at </w:t>
             </w:r>
-            <w:hyperlink r:id="rId13" w:history="1">
+            <w:hyperlink r:id="rId14" w:history="1">
               <w:r>
                 <w:rPr>
                   <w:rStyle w:val="Hyperlink"/>
+                  <w:color w:val="009688"/>
                   <w:sz w:val="21"/>
                   <w:szCs w:val="21"/>
                 </w:rPr>
@@ -6312,7 +6376,7 @@
 </file>
 
 <file path=customXml/itemProps1.xml><?xml version="1.0" encoding="utf-8"?>
-<ds:datastoreItem xmlns:ds="http://schemas.openxmlformats.org/officeDocument/2006/customXml" ds:itemID="{2651F09C-5BDA-47C8-9417-969DAA5D22D6}">
+<ds:datastoreItem xmlns:ds="http://schemas.openxmlformats.org/officeDocument/2006/customXml" ds:itemID="{E4650B7D-8930-4828-9CAB-4729A92A9359}">
   <ds:schemaRefs>
     <ds:schemaRef ds:uri="http://schemas.openxmlformats.org/officeDocument/2006/bibliography"/>
   </ds:schemaRefs>

</xml_diff>

<commit_message>
added AngularJS to resume
</commit_message>
<xml_diff>
--- a/Resume.docx
+++ b/Resume.docx
@@ -635,8 +635,17 @@
                 <w:sz w:val="21"/>
                 <w:szCs w:val="21"/>
               </w:rPr>
-              <w:t xml:space="preserve"> with HTML5, CSS3, and Bootstrap 4</w:t>
-            </w:r>
+              <w:t xml:space="preserve"> with HTML5, CSS3, Bootstrap 4</w:t>
+            </w:r>
+            <w:r>
+              <w:rPr>
+                <w:sz w:val="21"/>
+                <w:szCs w:val="21"/>
+              </w:rPr>
+              <w:t>, and AngularJS</w:t>
+            </w:r>
+            <w:bookmarkStart w:id="0" w:name="_GoBack"/>
+            <w:bookmarkEnd w:id="0"/>
           </w:p>
           <w:p>
             <w:pPr>
@@ -729,8 +738,6 @@
               </w:rPr>
               <w:t xml:space="preserve">with </w:t>
             </w:r>
-            <w:bookmarkStart w:id="0" w:name="_GoBack"/>
-            <w:bookmarkEnd w:id="0"/>
             <w:r>
               <w:rPr>
                 <w:sz w:val="21"/>
@@ -6376,7 +6383,7 @@
 </file>
 
 <file path=customXml/itemProps1.xml><?xml version="1.0" encoding="utf-8"?>
-<ds:datastoreItem xmlns:ds="http://schemas.openxmlformats.org/officeDocument/2006/customXml" ds:itemID="{E4650B7D-8930-4828-9CAB-4729A92A9359}">
+<ds:datastoreItem xmlns:ds="http://schemas.openxmlformats.org/officeDocument/2006/customXml" ds:itemID="{3115F9B7-B846-4D16-9C41-B9152365F063}">
   <ds:schemaRefs>
     <ds:schemaRef ds:uri="http://schemas.openxmlformats.org/officeDocument/2006/bibliography"/>
   </ds:schemaRefs>

</xml_diff>